<commit_message>
Ajout du rapport de Michel, il faut encore l'intégrer au rapport final, mais j'attends la nouvelle version du rapport de Michel.
</commit_message>
<xml_diff>
--- a/AAP/docs/Rapport.docx
+++ b/AAP/docs/Rapport.docx
@@ -4468,6 +4468,252 @@
       </w:r>
       <w:bookmarkEnd w:id="7"/>
     </w:p>
+    <w:p>
+      <w:pPr>
+        <w:pStyle w:val="Titre1"/>
+      </w:pPr>
+      <w:r>
+        <w:t>Diagrammes de Gantt</w:t>
+      </w:r>
+    </w:p>
+    <w:p>
+      <w:pPr>
+        <w:pStyle w:val="Titre2"/>
+      </w:pPr>
+      <w:r>
+        <w:t>Gantt prévisionnel</w:t>
+      </w:r>
+    </w:p>
+    <w:p>
+      <w:pPr>
+        <w:pStyle w:val="Lgende"/>
+        <w:keepNext/>
+      </w:pPr>
+      <w:r>
+        <w:t>Tâches prévisionnelles</w:t>
+      </w:r>
+    </w:p>
+    <w:p>
+      <w:pPr>
+        <w:jc w:val="center"/>
+      </w:pPr>
+      <w:r>
+        <w:rPr>
+          <w:noProof/>
+          <w:lang w:eastAsia="fr-FR"/>
+        </w:rPr>
+        <w:drawing>
+          <wp:inline distT="0" distB="0" distL="0" distR="0">
+            <wp:extent cx="4408889" cy="1671111"/>
+            <wp:effectExtent l="19050" t="0" r="0" b="0"/>
+            <wp:docPr id="5" name="Image 4" descr="Gantt_AAP_Previsionnel_Taches.PNG"/>
+            <wp:cNvGraphicFramePr>
+              <a:graphicFrameLocks xmlns:a="http://schemas.openxmlformats.org/drawingml/2006/main" noChangeAspect="1"/>
+            </wp:cNvGraphicFramePr>
+            <a:graphic xmlns:a="http://schemas.openxmlformats.org/drawingml/2006/main">
+              <a:graphicData uri="http://schemas.openxmlformats.org/drawingml/2006/picture">
+                <pic:pic xmlns:pic="http://schemas.openxmlformats.org/drawingml/2006/picture">
+                  <pic:nvPicPr>
+                    <pic:cNvPr id="0" name="Gantt_AAP_Previsionnel_Taches.PNG"/>
+                    <pic:cNvPicPr/>
+                  </pic:nvPicPr>
+                  <pic:blipFill>
+                    <a:blip r:embed="rId8" cstate="print"/>
+                    <a:stretch>
+                      <a:fillRect/>
+                    </a:stretch>
+                  </pic:blipFill>
+                  <pic:spPr>
+                    <a:xfrm>
+                      <a:off x="0" y="0"/>
+                      <a:ext cx="4408889" cy="1671111"/>
+                    </a:xfrm>
+                    <a:prstGeom prst="rect">
+                      <a:avLst/>
+                    </a:prstGeom>
+                  </pic:spPr>
+                </pic:pic>
+              </a:graphicData>
+            </a:graphic>
+          </wp:inline>
+        </w:drawing>
+      </w:r>
+    </w:p>
+    <w:p>
+      <w:pPr>
+        <w:pStyle w:val="Lgende"/>
+        <w:keepNext/>
+      </w:pPr>
+      <w:r>
+        <w:lastRenderedPageBreak/>
+        <w:t>Calendrier prévisionnel</w:t>
+      </w:r>
+    </w:p>
+    <w:p>
+      <w:pPr>
+        <w:jc w:val="center"/>
+      </w:pPr>
+      <w:r>
+        <w:rPr>
+          <w:noProof/>
+          <w:lang w:eastAsia="fr-FR"/>
+        </w:rPr>
+        <w:drawing>
+          <wp:inline distT="0" distB="0" distL="0" distR="0">
+            <wp:extent cx="5760720" cy="1196340"/>
+            <wp:effectExtent l="19050" t="0" r="0" b="0"/>
+            <wp:docPr id="6" name="Image 5" descr="Gantt_AAP_Previsionnel_Diagramme.PNG"/>
+            <wp:cNvGraphicFramePr>
+              <a:graphicFrameLocks xmlns:a="http://schemas.openxmlformats.org/drawingml/2006/main" noChangeAspect="1"/>
+            </wp:cNvGraphicFramePr>
+            <a:graphic xmlns:a="http://schemas.openxmlformats.org/drawingml/2006/main">
+              <a:graphicData uri="http://schemas.openxmlformats.org/drawingml/2006/picture">
+                <pic:pic xmlns:pic="http://schemas.openxmlformats.org/drawingml/2006/picture">
+                  <pic:nvPicPr>
+                    <pic:cNvPr id="0" name="Gantt_AAP_Previsionnel_Diagramme.PNG"/>
+                    <pic:cNvPicPr/>
+                  </pic:nvPicPr>
+                  <pic:blipFill>
+                    <a:blip r:embed="rId9" cstate="print"/>
+                    <a:stretch>
+                      <a:fillRect/>
+                    </a:stretch>
+                  </pic:blipFill>
+                  <pic:spPr>
+                    <a:xfrm>
+                      <a:off x="0" y="0"/>
+                      <a:ext cx="5760720" cy="1196340"/>
+                    </a:xfrm>
+                    <a:prstGeom prst="rect">
+                      <a:avLst/>
+                    </a:prstGeom>
+                  </pic:spPr>
+                </pic:pic>
+              </a:graphicData>
+            </a:graphic>
+          </wp:inline>
+        </w:drawing>
+      </w:r>
+    </w:p>
+    <w:p>
+      <w:pPr>
+        <w:pStyle w:val="Titre2"/>
+      </w:pPr>
+      <w:r>
+        <w:t>Gantt effectif</w:t>
+      </w:r>
+    </w:p>
+    <w:p>
+      <w:pPr>
+        <w:pStyle w:val="Lgende"/>
+        <w:keepNext/>
+      </w:pPr>
+      <w:r>
+        <w:t>Tâches effectives</w:t>
+      </w:r>
+    </w:p>
+    <w:p>
+      <w:pPr>
+        <w:jc w:val="center"/>
+      </w:pPr>
+      <w:r>
+        <w:rPr>
+          <w:noProof/>
+          <w:lang w:eastAsia="fr-FR"/>
+        </w:rPr>
+        <w:drawing>
+          <wp:inline distT="0" distB="0" distL="0" distR="0">
+            <wp:extent cx="3706667" cy="4062222"/>
+            <wp:effectExtent l="19050" t="0" r="8083" b="0"/>
+            <wp:docPr id="9" name="Image 8" descr="Gantt_AAP_Effectif_Taches.PNG"/>
+            <wp:cNvGraphicFramePr>
+              <a:graphicFrameLocks xmlns:a="http://schemas.openxmlformats.org/drawingml/2006/main" noChangeAspect="1"/>
+            </wp:cNvGraphicFramePr>
+            <a:graphic xmlns:a="http://schemas.openxmlformats.org/drawingml/2006/main">
+              <a:graphicData uri="http://schemas.openxmlformats.org/drawingml/2006/picture">
+                <pic:pic xmlns:pic="http://schemas.openxmlformats.org/drawingml/2006/picture">
+                  <pic:nvPicPr>
+                    <pic:cNvPr id="0" name="Gantt_AAP_Effectif_Taches.PNG"/>
+                    <pic:cNvPicPr/>
+                  </pic:nvPicPr>
+                  <pic:blipFill>
+                    <a:blip r:embed="rId10" cstate="print"/>
+                    <a:stretch>
+                      <a:fillRect/>
+                    </a:stretch>
+                  </pic:blipFill>
+                  <pic:spPr>
+                    <a:xfrm>
+                      <a:off x="0" y="0"/>
+                      <a:ext cx="3706667" cy="4062222"/>
+                    </a:xfrm>
+                    <a:prstGeom prst="rect">
+                      <a:avLst/>
+                    </a:prstGeom>
+                  </pic:spPr>
+                </pic:pic>
+              </a:graphicData>
+            </a:graphic>
+          </wp:inline>
+        </w:drawing>
+      </w:r>
+    </w:p>
+    <w:p>
+      <w:pPr>
+        <w:pStyle w:val="Lgende"/>
+        <w:keepNext/>
+      </w:pPr>
+      <w:r>
+        <w:lastRenderedPageBreak/>
+        <w:t>Calendrier effectif</w:t>
+      </w:r>
+    </w:p>
+    <w:p>
+      <w:pPr>
+        <w:jc w:val="center"/>
+      </w:pPr>
+      <w:r>
+        <w:rPr>
+          <w:noProof/>
+          <w:lang w:eastAsia="fr-FR"/>
+        </w:rPr>
+        <w:drawing>
+          <wp:inline distT="0" distB="0" distL="0" distR="0">
+            <wp:extent cx="5760720" cy="3385820"/>
+            <wp:effectExtent l="19050" t="0" r="0" b="0"/>
+            <wp:docPr id="13" name="Image 12" descr="Gantt_AAP_Effectif_Diagramme.PNG"/>
+            <wp:cNvGraphicFramePr>
+              <a:graphicFrameLocks xmlns:a="http://schemas.openxmlformats.org/drawingml/2006/main" noChangeAspect="1"/>
+            </wp:cNvGraphicFramePr>
+            <a:graphic xmlns:a="http://schemas.openxmlformats.org/drawingml/2006/main">
+              <a:graphicData uri="http://schemas.openxmlformats.org/drawingml/2006/picture">
+                <pic:pic xmlns:pic="http://schemas.openxmlformats.org/drawingml/2006/picture">
+                  <pic:nvPicPr>
+                    <pic:cNvPr id="0" name="Gantt_AAP_Effectif_Diagramme.PNG"/>
+                    <pic:cNvPicPr/>
+                  </pic:nvPicPr>
+                  <pic:blipFill>
+                    <a:blip r:embed="rId11" cstate="print"/>
+                    <a:stretch>
+                      <a:fillRect/>
+                    </a:stretch>
+                  </pic:blipFill>
+                  <pic:spPr>
+                    <a:xfrm>
+                      <a:off x="0" y="0"/>
+                      <a:ext cx="5760720" cy="3385820"/>
+                    </a:xfrm>
+                    <a:prstGeom prst="rect">
+                      <a:avLst/>
+                    </a:prstGeom>
+                  </pic:spPr>
+                </pic:pic>
+              </a:graphicData>
+            </a:graphic>
+          </wp:inline>
+        </w:drawing>
+      </w:r>
+    </w:p>
     <w:p/>
     <w:p>
       <w:pPr>
@@ -4655,35 +4901,32 @@
       </w:r>
       <w:proofErr w:type="spellEnd"/>
       <w:r>
-        <w:t xml:space="preserve">, qui travaillait déjà sur un nouveau </w:t>
-      </w:r>
+        <w:t>, qui travaillait déjà sur un nouveau gestionnaire de version.</w:t>
+      </w:r>
+      <w:r>
+        <w:t xml:space="preserve"> En février 2010, SVN est devenu officiellement un projet de la Fondation Apache, sous le nom d’Apache Subversion.</w:t>
+      </w:r>
+    </w:p>
+    <w:p>
+      <w:r>
+        <w:t xml:space="preserve">SVN peut s’utiliser en ligne de commande ou à l’aide d’un logiciel intégré tel que </w:t>
+      </w:r>
+      <w:proofErr w:type="spellStart"/>
+      <w:r>
+        <w:t>TortoiseSVN</w:t>
+      </w:r>
+      <w:proofErr w:type="spellEnd"/>
+      <w:r>
+        <w:t>.</w:t>
+      </w:r>
+    </w:p>
+    <w:p>
+      <w:pPr>
+        <w:pStyle w:val="Titre1"/>
+      </w:pPr>
+      <w:bookmarkStart w:id="12" w:name="_Toc294366591"/>
       <w:r>
         <w:lastRenderedPageBreak/>
-        <w:t>gestionnaire de version.</w:t>
-      </w:r>
-      <w:r>
-        <w:t xml:space="preserve"> En février 2010, SVN est devenu officiellement un projet de la Fondation Apache, sous le nom d’Apache Subversion.</w:t>
-      </w:r>
-    </w:p>
-    <w:p>
-      <w:r>
-        <w:t xml:space="preserve">SVN peut s’utiliser en ligne de commande ou à l’aide d’un logiciel intégré tel que </w:t>
-      </w:r>
-      <w:proofErr w:type="spellStart"/>
-      <w:r>
-        <w:t>TortoiseSVN</w:t>
-      </w:r>
-      <w:proofErr w:type="spellEnd"/>
-      <w:r>
-        <w:t>.</w:t>
-      </w:r>
-    </w:p>
-    <w:p>
-      <w:pPr>
-        <w:pStyle w:val="Titre1"/>
-      </w:pPr>
-      <w:bookmarkStart w:id="12" w:name="_Toc294366591"/>
-      <w:r>
         <w:t>Développement</w:t>
       </w:r>
       <w:bookmarkEnd w:id="12"/>
@@ -4991,7 +5234,6 @@
       </w:pPr>
       <w:bookmarkStart w:id="18" w:name="_Toc294366597"/>
       <w:r>
-        <w:lastRenderedPageBreak/>
         <w:t>Les besoins</w:t>
       </w:r>
       <w:bookmarkEnd w:id="18"/>
@@ -5063,6 +5305,7 @@
         <w:rPr>
           <w:b/>
         </w:rPr>
+        <w:lastRenderedPageBreak/>
         <w:t>intuitive</w:t>
       </w:r>
       <w:r>
@@ -5795,7 +6038,7 @@
                     <pic:cNvPicPr/>
                   </pic:nvPicPr>
                   <pic:blipFill>
-                    <a:blip r:embed="rId8" cstate="print"/>
+                    <a:blip r:embed="rId12" cstate="print"/>
                     <a:stretch>
                       <a:fillRect/>
                     </a:stretch>
@@ -7281,7 +7524,7 @@
                     <pic:cNvPicPr/>
                   </pic:nvPicPr>
                   <pic:blipFill>
-                    <a:blip r:embed="rId9" cstate="print"/>
+                    <a:blip r:embed="rId13" cstate="print"/>
                     <a:stretch>
                       <a:fillRect/>
                     </a:stretch>
@@ -7776,7 +8019,7 @@
                           <pic:cNvPicPr/>
                         </pic:nvPicPr>
                         <pic:blipFill>
-                          <a:blip r:embed="rId10" cstate="print"/>
+                          <a:blip r:embed="rId14" cstate="print"/>
                           <a:stretch>
                             <a:fillRect/>
                           </a:stretch>
@@ -9418,6 +9661,7 @@
                     </w:rPr>
                     <w:t>ImageButton</w:t>
                   </w:r>
+                  <w:proofErr w:type="spellEnd"/>
                 </w:p>
                 <w:p>
                   <w:pPr>
@@ -9432,7 +9676,6 @@
                       <w:lang w:val="en-US"/>
                     </w:rPr>
                   </w:pPr>
-                  <w:proofErr w:type="spellEnd"/>
                   <w:r>
                     <w:rPr>
                       <w:rFonts w:ascii="Courier New" w:eastAsia="Times New Roman" w:hAnsi="Courier New" w:cs="Courier New"/>
@@ -13022,7 +13265,7 @@
                     <pic:cNvPicPr/>
                   </pic:nvPicPr>
                   <pic:blipFill>
-                    <a:blip r:embed="rId11" cstate="print"/>
+                    <a:blip r:embed="rId15" cstate="print"/>
                     <a:stretch>
                       <a:fillRect/>
                     </a:stretch>
@@ -13169,7 +13412,7 @@
                     <pic:cNvPicPr/>
                   </pic:nvPicPr>
                   <pic:blipFill>
-                    <a:blip r:embed="rId12" cstate="print"/>
+                    <a:blip r:embed="rId16" cstate="print"/>
                     <a:stretch>
                       <a:fillRect/>
                     </a:stretch>
@@ -13229,7 +13472,7 @@
                     <pic:cNvPicPr/>
                   </pic:nvPicPr>
                   <pic:blipFill>
-                    <a:blip r:embed="rId13" cstate="print"/>
+                    <a:blip r:embed="rId17" cstate="print"/>
                     <a:stretch>
                       <a:fillRect/>
                     </a:stretch>
@@ -13400,7 +13643,7 @@
                     <pic:cNvPicPr/>
                   </pic:nvPicPr>
                   <pic:blipFill>
-                    <a:blip r:embed="rId14" cstate="print"/>
+                    <a:blip r:embed="rId18" cstate="print"/>
                     <a:stretch>
                       <a:fillRect/>
                     </a:stretch>
@@ -13455,7 +13698,7 @@
                     <pic:cNvPicPr/>
                   </pic:nvPicPr>
                   <pic:blipFill>
-                    <a:blip r:embed="rId15" cstate="print"/>
+                    <a:blip r:embed="rId19" cstate="print"/>
                     <a:stretch>
                       <a:fillRect/>
                     </a:stretch>
@@ -13591,7 +13834,7 @@
                     <pic:cNvPicPr/>
                   </pic:nvPicPr>
                   <pic:blipFill>
-                    <a:blip r:embed="rId16" cstate="print"/>
+                    <a:blip r:embed="rId20" cstate="print"/>
                     <a:stretch>
                       <a:fillRect/>
                     </a:stretch>
@@ -13866,7 +14109,7 @@
                     <pic:cNvPicPr/>
                   </pic:nvPicPr>
                   <pic:blipFill>
-                    <a:blip r:embed="rId17" cstate="print"/>
+                    <a:blip r:embed="rId21" cstate="print"/>
                     <a:stretch>
                       <a:fillRect/>
                     </a:stretch>
@@ -13922,7 +14165,7 @@
                     <pic:cNvPicPr/>
                   </pic:nvPicPr>
                   <pic:blipFill>
-                    <a:blip r:embed="rId18" cstate="print"/>
+                    <a:blip r:embed="rId22" cstate="print"/>
                     <a:stretch>
                       <a:fillRect/>
                     </a:stretch>
@@ -14058,6 +14301,10 @@
               <w:jc w:val="center"/>
             </w:pPr>
             <w:r>
+              <w:rPr>
+                <w:noProof/>
+                <w:lang w:eastAsia="fr-FR"/>
+              </w:rPr>
               <w:drawing>
                 <wp:inline distT="0" distB="0" distL="0" distR="0">
                   <wp:extent cx="2583180" cy="3848100"/>
@@ -14074,7 +14321,7 @@
                           <pic:cNvPicPr/>
                         </pic:nvPicPr>
                         <pic:blipFill>
-                          <a:blip r:embed="rId19" cstate="print"/>
+                          <a:blip r:embed="rId23" cstate="print"/>
                           <a:stretch>
                             <a:fillRect/>
                           </a:stretch>
@@ -14134,7 +14381,7 @@
                           <pic:cNvPicPr/>
                         </pic:nvPicPr>
                         <pic:blipFill>
-                          <a:blip r:embed="rId20" cstate="print"/>
+                          <a:blip r:embed="rId24" cstate="print"/>
                           <a:stretch>
                             <a:fillRect/>
                           </a:stretch>
@@ -14703,7 +14950,7 @@
                     <pic:cNvPicPr/>
                   </pic:nvPicPr>
                   <pic:blipFill>
-                    <a:blip r:embed="rId21" cstate="print"/>
+                    <a:blip r:embed="rId25" cstate="print"/>
                     <a:stretch>
                       <a:fillRect/>
                     </a:stretch>
@@ -15089,7 +15336,7 @@
                     <pic:cNvPicPr/>
                   </pic:nvPicPr>
                   <pic:blipFill>
-                    <a:blip r:embed="rId22" cstate="print"/>
+                    <a:blip r:embed="rId26" cstate="print"/>
                     <a:stretch>
                       <a:fillRect/>
                     </a:stretch>
@@ -15201,7 +15448,7 @@
                     <pic:cNvPicPr/>
                   </pic:nvPicPr>
                   <pic:blipFill>
-                    <a:blip r:embed="rId23" cstate="print"/>
+                    <a:blip r:embed="rId27" cstate="print"/>
                     <a:stretch>
                       <a:fillRect/>
                     </a:stretch>
@@ -16649,8 +16896,8 @@
       </w:pPr>
     </w:p>
     <w:sectPr>
-      <w:headerReference w:type="default" r:id="rId24"/>
-      <w:footerReference w:type="default" r:id="rId25"/>
+      <w:headerReference w:type="default" r:id="rId28"/>
+      <w:footerReference w:type="default" r:id="rId29"/>
       <w:pgSz w:w="11906" w:h="16838"/>
       <w:pgMar w:top="1417" w:right="1417" w:bottom="1417" w:left="1417" w:header="708" w:footer="708" w:gutter="0"/>
       <w:cols w:space="708"/>
@@ -16810,7 +17057,7 @@
         <w:sz w:val="18"/>
         <w:szCs w:val="18"/>
       </w:rPr>
-      <w:t>2</w:t>
+      <w:t>6</w:t>
     </w:r>
     <w:r>
       <w:rPr>
@@ -16836,7 +17083,7 @@
           <w:sz w:val="18"/>
           <w:szCs w:val="18"/>
         </w:rPr>
-        <w:t>26</w:t>
+        <w:t>28</w:t>
       </w:r>
     </w:fldSimple>
   </w:p>
@@ -19172,6 +19419,7 @@
   <w:style w:type="character" w:default="1" w:styleId="Policepardfaut">
     <w:name w:val="Default Paragraph Font"/>
     <w:uiPriority w:val="1"/>
+    <w:semiHidden/>
     <w:unhideWhenUsed/>
   </w:style>
   <w:style w:type="table" w:default="1" w:styleId="TableauNormal">
@@ -19969,7 +20217,7 @@
 </file>
 
 <file path=customXml/itemProps1.xml><?xml version="1.0" encoding="utf-8"?>
-<ds:datastoreItem xmlns:ds="http://schemas.openxmlformats.org/officeDocument/2006/customXml" ds:itemID="{6ECCB223-4D74-49C6-B003-AD968EF82EDC}">
+<ds:datastoreItem xmlns:ds="http://schemas.openxmlformats.org/officeDocument/2006/customXml" ds:itemID="{FB79B2E8-4BD9-4CD7-9F9A-367E43D2FC40}">
   <ds:schemaRefs>
     <ds:schemaRef ds:uri="http://schemas.openxmlformats.org/officeDocument/2006/bibliography"/>
   </ds:schemaRefs>

</xml_diff>

<commit_message>
Rapport version finale et présentation en PDF.
</commit_message>
<xml_diff>
--- a/AAP/docs/Rapport.docx
+++ b/AAP/docs/Rapport.docx
@@ -1,6 +1,6 @@
 
 <file path=word/document.xml><?xml version="1.0" encoding="utf-8"?>
-<w:document xmlns:wpc="http://schemas.microsoft.com/office/word/2010/wordprocessingCanvas" xmlns:mc="http://schemas.openxmlformats.org/markup-compatibility/2006" xmlns:o="urn:schemas-microsoft-com:office:office" xmlns:r="http://schemas.openxmlformats.org/officeDocument/2006/relationships" xmlns:m="http://schemas.openxmlformats.org/officeDocument/2006/math" xmlns:v="urn:schemas-microsoft-com:vml" xmlns:wp14="http://schemas.microsoft.com/office/word/2010/wordprocessingDrawing" xmlns:wp="http://schemas.openxmlformats.org/drawingml/2006/wordprocessingDrawing" xmlns:w10="urn:schemas-microsoft-com:office:word" xmlns:w="http://schemas.openxmlformats.org/wordprocessingml/2006/main" xmlns:w14="http://schemas.microsoft.com/office/word/2010/wordml" xmlns:wpg="http://schemas.microsoft.com/office/word/2010/wordprocessingGroup" xmlns:wpi="http://schemas.microsoft.com/office/word/2010/wordprocessingInk" xmlns:wne="http://schemas.microsoft.com/office/word/2006/wordml" xmlns:wps="http://schemas.microsoft.com/office/word/2010/wordprocessingShape" mc:Ignorable="w14 wp14">
+<w:document xmlns:ve="http://schemas.openxmlformats.org/markup-compatibility/2006" xmlns:o="urn:schemas-microsoft-com:office:office" xmlns:r="http://schemas.openxmlformats.org/officeDocument/2006/relationships" xmlns:m="http://schemas.openxmlformats.org/officeDocument/2006/math" xmlns:v="urn:schemas-microsoft-com:vml" xmlns:wp="http://schemas.openxmlformats.org/drawingml/2006/wordprocessingDrawing" xmlns:w10="urn:schemas-microsoft-com:office:word" xmlns:w="http://schemas.openxmlformats.org/wordprocessingml/2006/main" xmlns:wne="http://schemas.microsoft.com/office/word/2006/wordml">
   <w:background w:color="FFFFFF"/>
   <w:body>
     <w:p>
@@ -363,7 +363,7 @@
                     <pic:cNvPicPr/>
                   </pic:nvPicPr>
                   <pic:blipFill>
-                    <a:blip r:embed="rId9" cstate="print"/>
+                    <a:blip r:embed="rId8" cstate="print"/>
                     <a:stretch>
                       <a:fillRect/>
                     </a:stretch>
@@ -413,7 +413,7 @@
                     <pic:cNvPicPr/>
                   </pic:nvPicPr>
                   <pic:blipFill>
-                    <a:blip r:embed="rId10" cstate="print"/>
+                    <a:blip r:embed="rId9" cstate="print"/>
                     <a:stretch>
                       <a:fillRect/>
                     </a:stretch>
@@ -445,6 +445,7 @@
       <w:bookmarkStart w:id="2" w:name="_Toc294716831"/>
       <w:bookmarkStart w:id="3" w:name="_Toc294718558"/>
       <w:bookmarkStart w:id="4" w:name="_Toc294719115"/>
+      <w:bookmarkStart w:id="5" w:name="_Toc294814982"/>
       <w:r>
         <w:lastRenderedPageBreak/>
         <w:t>Remerciements</w:t>
@@ -454,6 +455,7 @@
       <w:bookmarkEnd w:id="2"/>
       <w:bookmarkEnd w:id="3"/>
       <w:bookmarkEnd w:id="4"/>
+      <w:bookmarkEnd w:id="5"/>
     </w:p>
     <w:p>
       <w:pPr>
@@ -717,7 +719,7 @@
           <w:insideH w:val="none" w:sz="0" w:space="0" w:color="auto"/>
           <w:insideV w:val="none" w:sz="0" w:space="0" w:color="auto"/>
         </w:tblBorders>
-        <w:tblLook w:val="04A0" w:firstRow="1" w:lastRow="0" w:firstColumn="1" w:lastColumn="0" w:noHBand="0" w:noVBand="1"/>
+        <w:tblLook w:val="04A0"/>
       </w:tblPr>
       <w:tblGrid>
         <w:gridCol w:w="2303"/>
@@ -876,7 +878,7 @@
         </w:rPr>
         <w:fldChar w:fldCharType="separate"/>
       </w:r>
-      <w:hyperlink w:anchor="_Toc294719116" w:history="1">
+      <w:hyperlink w:anchor="_Toc294814983" w:history="1">
         <w:r>
           <w:rPr>
             <w:rStyle w:val="Lienhypertexte"/>
@@ -907,7 +909,7 @@
             <w:webHidden/>
             <w:color w:val="3F6C19" w:themeColor="accent1" w:themeShade="80"/>
           </w:rPr>
-          <w:instrText xml:space="preserve"> PAGEREF _Toc294719116 \h </w:instrText>
+          <w:instrText xml:space="preserve"> PAGEREF _Toc294814983 \h </w:instrText>
         </w:r>
         <w:r>
           <w:rPr>
@@ -957,7 +959,7 @@
           <w:lang w:eastAsia="fr-FR"/>
         </w:rPr>
       </w:pPr>
-      <w:hyperlink w:anchor="_Toc294719117" w:history="1">
+      <w:hyperlink w:anchor="_Toc294814984" w:history="1">
         <w:r>
           <w:rPr>
             <w:rStyle w:val="Lienhypertexte"/>
@@ -988,7 +990,7 @@
             <w:webHidden/>
             <w:color w:val="3F6C19" w:themeColor="accent1" w:themeShade="80"/>
           </w:rPr>
-          <w:instrText xml:space="preserve"> PAGEREF _Toc294719117 \h </w:instrText>
+          <w:instrText xml:space="preserve"> PAGEREF _Toc294814984 \h </w:instrText>
         </w:r>
         <w:r>
           <w:rPr>
@@ -1038,7 +1040,7 @@
           <w:lang w:eastAsia="fr-FR"/>
         </w:rPr>
       </w:pPr>
-      <w:hyperlink w:anchor="_Toc294719118" w:history="1">
+      <w:hyperlink w:anchor="_Toc294814985" w:history="1">
         <w:r>
           <w:rPr>
             <w:rStyle w:val="Lienhypertexte"/>
@@ -1069,7 +1071,7 @@
             <w:webHidden/>
             <w:color w:val="3F6C19" w:themeColor="accent1" w:themeShade="80"/>
           </w:rPr>
-          <w:instrText xml:space="preserve"> PAGEREF _Toc294719118 \h </w:instrText>
+          <w:instrText xml:space="preserve"> PAGEREF _Toc294814985 \h </w:instrText>
         </w:r>
         <w:r>
           <w:rPr>
@@ -1123,7 +1125,7 @@
           <w:lang w:eastAsia="fr-FR"/>
         </w:rPr>
       </w:pPr>
-      <w:hyperlink w:anchor="_Toc294719119" w:history="1">
+      <w:hyperlink w:anchor="_Toc294814986" w:history="1">
         <w:r>
           <w:rPr>
             <w:rStyle w:val="Lienhypertexte"/>
@@ -1154,7 +1156,7 @@
             <w:webHidden/>
             <w:color w:val="3F6C19" w:themeColor="accent1" w:themeShade="80"/>
           </w:rPr>
-          <w:instrText xml:space="preserve"> PAGEREF _Toc294719119 \h </w:instrText>
+          <w:instrText xml:space="preserve"> PAGEREF _Toc294814986 \h </w:instrText>
         </w:r>
         <w:r>
           <w:rPr>
@@ -1204,7 +1206,7 @@
           <w:lang w:eastAsia="fr-FR"/>
         </w:rPr>
       </w:pPr>
-      <w:hyperlink w:anchor="_Toc294719120" w:history="1">
+      <w:hyperlink w:anchor="_Toc294814987" w:history="1">
         <w:r>
           <w:rPr>
             <w:rStyle w:val="Lienhypertexte"/>
@@ -1235,7 +1237,7 @@
             <w:webHidden/>
             <w:color w:val="3F6C19" w:themeColor="accent1" w:themeShade="80"/>
           </w:rPr>
-          <w:instrText xml:space="preserve"> PAGEREF _Toc294719120 \h </w:instrText>
+          <w:instrText xml:space="preserve"> PAGEREF _Toc294814987 \h </w:instrText>
         </w:r>
         <w:r>
           <w:rPr>
@@ -1285,7 +1287,7 @@
           <w:lang w:eastAsia="fr-FR"/>
         </w:rPr>
       </w:pPr>
-      <w:hyperlink w:anchor="_Toc294719121" w:history="1">
+      <w:hyperlink w:anchor="_Toc294814988" w:history="1">
         <w:r>
           <w:rPr>
             <w:rStyle w:val="Lienhypertexte"/>
@@ -1316,7 +1318,7 @@
             <w:webHidden/>
             <w:color w:val="3F6C19" w:themeColor="accent1" w:themeShade="80"/>
           </w:rPr>
-          <w:instrText xml:space="preserve"> PAGEREF _Toc294719121 \h </w:instrText>
+          <w:instrText xml:space="preserve"> PAGEREF _Toc294814988 \h </w:instrText>
         </w:r>
         <w:r>
           <w:rPr>
@@ -1366,7 +1368,7 @@
           <w:lang w:eastAsia="fr-FR"/>
         </w:rPr>
       </w:pPr>
-      <w:hyperlink w:anchor="_Toc294719122" w:history="1">
+      <w:hyperlink w:anchor="_Toc294814989" w:history="1">
         <w:r>
           <w:rPr>
             <w:rStyle w:val="Lienhypertexte"/>
@@ -1397,7 +1399,7 @@
             <w:webHidden/>
             <w:color w:val="3F6C19" w:themeColor="accent1" w:themeShade="80"/>
           </w:rPr>
-          <w:instrText xml:space="preserve"> PAGEREF _Toc294719122 \h </w:instrText>
+          <w:instrText xml:space="preserve"> PAGEREF _Toc294814989 \h </w:instrText>
         </w:r>
         <w:r>
           <w:rPr>
@@ -1447,7 +1449,7 @@
           <w:lang w:eastAsia="fr-FR"/>
         </w:rPr>
       </w:pPr>
-      <w:hyperlink w:anchor="_Toc294719123" w:history="1">
+      <w:hyperlink w:anchor="_Toc294814990" w:history="1">
         <w:r>
           <w:rPr>
             <w:rStyle w:val="Lienhypertexte"/>
@@ -1478,7 +1480,7 @@
             <w:webHidden/>
             <w:color w:val="3F6C19" w:themeColor="accent1" w:themeShade="80"/>
           </w:rPr>
-          <w:instrText xml:space="preserve"> PAGEREF _Toc294719123 \h </w:instrText>
+          <w:instrText xml:space="preserve"> PAGEREF _Toc294814990 \h </w:instrText>
         </w:r>
         <w:r>
           <w:rPr>
@@ -1528,7 +1530,7 @@
           <w:lang w:eastAsia="fr-FR"/>
         </w:rPr>
       </w:pPr>
-      <w:hyperlink w:anchor="_Toc294719124" w:history="1">
+      <w:hyperlink w:anchor="_Toc294814991" w:history="1">
         <w:r>
           <w:rPr>
             <w:rStyle w:val="Lienhypertexte"/>
@@ -1559,7 +1561,7 @@
             <w:webHidden/>
             <w:color w:val="3F6C19" w:themeColor="accent1" w:themeShade="80"/>
           </w:rPr>
-          <w:instrText xml:space="preserve"> PAGEREF _Toc294719124 \h </w:instrText>
+          <w:instrText xml:space="preserve"> PAGEREF _Toc294814991 \h </w:instrText>
         </w:r>
         <w:r>
           <w:rPr>
@@ -1609,7 +1611,7 @@
           <w:lang w:eastAsia="fr-FR"/>
         </w:rPr>
       </w:pPr>
-      <w:hyperlink w:anchor="_Toc294719125" w:history="1">
+      <w:hyperlink w:anchor="_Toc294814992" w:history="1">
         <w:r>
           <w:rPr>
             <w:rStyle w:val="Lienhypertexte"/>
@@ -1640,7 +1642,7 @@
             <w:webHidden/>
             <w:color w:val="3F6C19" w:themeColor="accent1" w:themeShade="80"/>
           </w:rPr>
-          <w:instrText xml:space="preserve"> PAGEREF _Toc294719125 \h </w:instrText>
+          <w:instrText xml:space="preserve"> PAGEREF _Toc294814992 \h </w:instrText>
         </w:r>
         <w:r>
           <w:rPr>
@@ -1690,7 +1692,7 @@
           <w:lang w:eastAsia="fr-FR"/>
         </w:rPr>
       </w:pPr>
-      <w:hyperlink w:anchor="_Toc294719126" w:history="1">
+      <w:hyperlink w:anchor="_Toc294814993" w:history="1">
         <w:r>
           <w:rPr>
             <w:rStyle w:val="Lienhypertexte"/>
@@ -1721,7 +1723,7 @@
             <w:webHidden/>
             <w:color w:val="3F6C19" w:themeColor="accent1" w:themeShade="80"/>
           </w:rPr>
-          <w:instrText xml:space="preserve"> PAGEREF _Toc294719126 \h </w:instrText>
+          <w:instrText xml:space="preserve"> PAGEREF _Toc294814993 \h </w:instrText>
         </w:r>
         <w:r>
           <w:rPr>
@@ -1771,30 +1773,14 @@
           <w:lang w:eastAsia="fr-FR"/>
         </w:rPr>
       </w:pPr>
-      <w:hyperlink w:anchor="_Toc294719127" w:history="1">
+      <w:hyperlink w:anchor="_Toc294814994" w:history="1">
         <w:r>
           <w:rPr>
             <w:rStyle w:val="Lienhypertexte"/>
             <w:noProof/>
             <w:color w:val="3F6C19" w:themeColor="accent1" w:themeShade="80"/>
           </w:rPr>
-          <w:t>Les fichier</w:t>
-        </w:r>
-        <w:r>
-          <w:rPr>
-            <w:rStyle w:val="Lienhypertexte"/>
-            <w:noProof/>
-            <w:color w:val="3F6C19" w:themeColor="accent1" w:themeShade="80"/>
-          </w:rPr>
-          <w:t>s</w:t>
-        </w:r>
-        <w:r>
-          <w:rPr>
-            <w:rStyle w:val="Lienhypertexte"/>
-            <w:noProof/>
-            <w:color w:val="3F6C19" w:themeColor="accent1" w:themeShade="80"/>
-          </w:rPr>
-          <w:t xml:space="preserve"> Manifest</w:t>
+          <w:t>Les fichier Manifest</w:t>
         </w:r>
         <w:r>
           <w:rPr>
@@ -1818,7 +1804,7 @@
             <w:webHidden/>
             <w:color w:val="3F6C19" w:themeColor="accent1" w:themeShade="80"/>
           </w:rPr>
-          <w:instrText xml:space="preserve"> PAGEREF _Toc294719127 \h </w:instrText>
+          <w:instrText xml:space="preserve"> PAGEREF _Toc294814994 \h </w:instrText>
         </w:r>
         <w:r>
           <w:rPr>
@@ -1868,7 +1854,7 @@
           <w:lang w:eastAsia="fr-FR"/>
         </w:rPr>
       </w:pPr>
-      <w:hyperlink w:anchor="_Toc294719128" w:history="1">
+      <w:hyperlink w:anchor="_Toc294814995" w:history="1">
         <w:r>
           <w:rPr>
             <w:rStyle w:val="Lienhypertexte"/>
@@ -1899,7 +1885,7 @@
             <w:webHidden/>
             <w:color w:val="3F6C19" w:themeColor="accent1" w:themeShade="80"/>
           </w:rPr>
-          <w:instrText xml:space="preserve"> PAGEREF _Toc294719128 \h </w:instrText>
+          <w:instrText xml:space="preserve"> PAGEREF _Toc294814995 \h </w:instrText>
         </w:r>
         <w:r>
           <w:rPr>
@@ -1953,7 +1939,7 @@
           <w:lang w:eastAsia="fr-FR"/>
         </w:rPr>
       </w:pPr>
-      <w:hyperlink w:anchor="_Toc294719129" w:history="1">
+      <w:hyperlink w:anchor="_Toc294814996" w:history="1">
         <w:r>
           <w:rPr>
             <w:rStyle w:val="Lienhypertexte"/>
@@ -1984,7 +1970,7 @@
             <w:webHidden/>
             <w:color w:val="3F6C19" w:themeColor="accent1" w:themeShade="80"/>
           </w:rPr>
-          <w:instrText xml:space="preserve"> PAGEREF _Toc294719129 \h </w:instrText>
+          <w:instrText xml:space="preserve"> PAGEREF _Toc294814996 \h </w:instrText>
         </w:r>
         <w:r>
           <w:rPr>
@@ -2034,7 +2020,7 @@
           <w:lang w:eastAsia="fr-FR"/>
         </w:rPr>
       </w:pPr>
-      <w:hyperlink w:anchor="_Toc294719130" w:history="1">
+      <w:hyperlink w:anchor="_Toc294814997" w:history="1">
         <w:r>
           <w:rPr>
             <w:rStyle w:val="Lienhypertexte"/>
@@ -2065,7 +2051,7 @@
             <w:webHidden/>
             <w:color w:val="3F6C19" w:themeColor="accent1" w:themeShade="80"/>
           </w:rPr>
-          <w:instrText xml:space="preserve"> PAGEREF _Toc294719130 \h </w:instrText>
+          <w:instrText xml:space="preserve"> PAGEREF _Toc294814997 \h </w:instrText>
         </w:r>
         <w:r>
           <w:rPr>
@@ -2115,7 +2101,7 @@
           <w:lang w:eastAsia="fr-FR"/>
         </w:rPr>
       </w:pPr>
-      <w:hyperlink w:anchor="_Toc294719131" w:history="1">
+      <w:hyperlink w:anchor="_Toc294814998" w:history="1">
         <w:r>
           <w:rPr>
             <w:rStyle w:val="Lienhypertexte"/>
@@ -2146,7 +2132,7 @@
             <w:webHidden/>
             <w:color w:val="3F6C19" w:themeColor="accent1" w:themeShade="80"/>
           </w:rPr>
-          <w:instrText xml:space="preserve"> PAGEREF _Toc294719131 \h </w:instrText>
+          <w:instrText xml:space="preserve"> PAGEREF _Toc294814998 \h </w:instrText>
         </w:r>
         <w:r>
           <w:rPr>
@@ -2196,7 +2182,7 @@
           <w:lang w:eastAsia="fr-FR"/>
         </w:rPr>
       </w:pPr>
-      <w:hyperlink w:anchor="_Toc294719132" w:history="1">
+      <w:hyperlink w:anchor="_Toc294814999" w:history="1">
         <w:r>
           <w:rPr>
             <w:rStyle w:val="Lienhypertexte"/>
@@ -2227,7 +2213,7 @@
             <w:webHidden/>
             <w:color w:val="3F6C19" w:themeColor="accent1" w:themeShade="80"/>
           </w:rPr>
-          <w:instrText xml:space="preserve"> PAGEREF _Toc294719132 \h </w:instrText>
+          <w:instrText xml:space="preserve"> PAGEREF _Toc294814999 \h </w:instrText>
         </w:r>
         <w:r>
           <w:rPr>
@@ -2281,7 +2267,7 @@
           <w:lang w:eastAsia="fr-FR"/>
         </w:rPr>
       </w:pPr>
-      <w:hyperlink w:anchor="_Toc294719133" w:history="1">
+      <w:hyperlink w:anchor="_Toc294815000" w:history="1">
         <w:r>
           <w:rPr>
             <w:rStyle w:val="Lienhypertexte"/>
@@ -2312,7 +2298,7 @@
             <w:webHidden/>
             <w:color w:val="3F6C19" w:themeColor="accent1" w:themeShade="80"/>
           </w:rPr>
-          <w:instrText xml:space="preserve"> PAGEREF _Toc294719133 \h </w:instrText>
+          <w:instrText xml:space="preserve"> PAGEREF _Toc294815000 \h </w:instrText>
         </w:r>
         <w:r>
           <w:rPr>
@@ -2362,7 +2348,7 @@
           <w:lang w:eastAsia="fr-FR"/>
         </w:rPr>
       </w:pPr>
-      <w:hyperlink w:anchor="_Toc294719134" w:history="1">
+      <w:hyperlink w:anchor="_Toc294815001" w:history="1">
         <w:r>
           <w:rPr>
             <w:rStyle w:val="Lienhypertexte"/>
@@ -2393,7 +2379,7 @@
             <w:webHidden/>
             <w:color w:val="3F6C19" w:themeColor="accent1" w:themeShade="80"/>
           </w:rPr>
-          <w:instrText xml:space="preserve"> PAGEREF _Toc294719134 \h </w:instrText>
+          <w:instrText xml:space="preserve"> PAGEREF _Toc294815001 \h </w:instrText>
         </w:r>
         <w:r>
           <w:rPr>
@@ -2443,7 +2429,7 @@
           <w:lang w:eastAsia="fr-FR"/>
         </w:rPr>
       </w:pPr>
-      <w:hyperlink w:anchor="_Toc294719135" w:history="1">
+      <w:hyperlink w:anchor="_Toc294815002" w:history="1">
         <w:r>
           <w:rPr>
             <w:rStyle w:val="Lienhypertexte"/>
@@ -2474,7 +2460,7 @@
             <w:webHidden/>
             <w:color w:val="3F6C19" w:themeColor="accent1" w:themeShade="80"/>
           </w:rPr>
-          <w:instrText xml:space="preserve"> PAGEREF _Toc294719135 \h </w:instrText>
+          <w:instrText xml:space="preserve"> PAGEREF _Toc294815002 \h </w:instrText>
         </w:r>
         <w:r>
           <w:rPr>
@@ -2524,7 +2510,7 @@
           <w:lang w:eastAsia="fr-FR"/>
         </w:rPr>
       </w:pPr>
-      <w:hyperlink w:anchor="_Toc294719136" w:history="1">
+      <w:hyperlink w:anchor="_Toc294815003" w:history="1">
         <w:r>
           <w:rPr>
             <w:rStyle w:val="Lienhypertexte"/>
@@ -2555,7 +2541,7 @@
             <w:webHidden/>
             <w:color w:val="3F6C19" w:themeColor="accent1" w:themeShade="80"/>
           </w:rPr>
-          <w:instrText xml:space="preserve"> PAGEREF _Toc294719136 \h </w:instrText>
+          <w:instrText xml:space="preserve"> PAGEREF _Toc294815003 \h </w:instrText>
         </w:r>
         <w:r>
           <w:rPr>
@@ -2605,7 +2591,7 @@
           <w:lang w:eastAsia="fr-FR"/>
         </w:rPr>
       </w:pPr>
-      <w:hyperlink w:anchor="_Toc294719137" w:history="1">
+      <w:hyperlink w:anchor="_Toc294815004" w:history="1">
         <w:r>
           <w:rPr>
             <w:rStyle w:val="Lienhypertexte"/>
@@ -2636,7 +2622,7 @@
             <w:webHidden/>
             <w:color w:val="3F6C19" w:themeColor="accent1" w:themeShade="80"/>
           </w:rPr>
-          <w:instrText xml:space="preserve"> PAGEREF _Toc294719137 \h </w:instrText>
+          <w:instrText xml:space="preserve"> PAGEREF _Toc294815004 \h </w:instrText>
         </w:r>
         <w:r>
           <w:rPr>
@@ -2686,7 +2672,7 @@
           <w:lang w:eastAsia="fr-FR"/>
         </w:rPr>
       </w:pPr>
-      <w:hyperlink w:anchor="_Toc294719138" w:history="1">
+      <w:hyperlink w:anchor="_Toc294815005" w:history="1">
         <w:r>
           <w:rPr>
             <w:rStyle w:val="Lienhypertexte"/>
@@ -2717,7 +2703,7 @@
             <w:webHidden/>
             <w:color w:val="3F6C19" w:themeColor="accent1" w:themeShade="80"/>
           </w:rPr>
-          <w:instrText xml:space="preserve"> PAGEREF _Toc294719138 \h </w:instrText>
+          <w:instrText xml:space="preserve"> PAGEREF _Toc294815005 \h </w:instrText>
         </w:r>
         <w:r>
           <w:rPr>
@@ -2767,7 +2753,7 @@
           <w:lang w:eastAsia="fr-FR"/>
         </w:rPr>
       </w:pPr>
-      <w:hyperlink w:anchor="_Toc294719139" w:history="1">
+      <w:hyperlink w:anchor="_Toc294815006" w:history="1">
         <w:r>
           <w:rPr>
             <w:rStyle w:val="Lienhypertexte"/>
@@ -2798,7 +2784,7 @@
             <w:webHidden/>
             <w:color w:val="3F6C19" w:themeColor="accent1" w:themeShade="80"/>
           </w:rPr>
-          <w:instrText xml:space="preserve"> PAGEREF _Toc294719139 \h </w:instrText>
+          <w:instrText xml:space="preserve"> PAGEREF _Toc294815006 \h </w:instrText>
         </w:r>
         <w:r>
           <w:rPr>
@@ -2848,7 +2834,7 @@
           <w:lang w:eastAsia="fr-FR"/>
         </w:rPr>
       </w:pPr>
-      <w:hyperlink w:anchor="_Toc294719140" w:history="1">
+      <w:hyperlink w:anchor="_Toc294815007" w:history="1">
         <w:r>
           <w:rPr>
             <w:rStyle w:val="Lienhypertexte"/>
@@ -2880,7 +2866,7 @@
             <w:webHidden/>
             <w:color w:val="3F6C19" w:themeColor="accent1" w:themeShade="80"/>
           </w:rPr>
-          <w:instrText xml:space="preserve"> PAGEREF _Toc294719140 \h </w:instrText>
+          <w:instrText xml:space="preserve"> PAGEREF _Toc294815007 \h </w:instrText>
         </w:r>
         <w:r>
           <w:rPr>
@@ -2930,7 +2916,7 @@
           <w:lang w:eastAsia="fr-FR"/>
         </w:rPr>
       </w:pPr>
-      <w:hyperlink w:anchor="_Toc294719141" w:history="1">
+      <w:hyperlink w:anchor="_Toc294815008" w:history="1">
         <w:r>
           <w:rPr>
             <w:rStyle w:val="Lienhypertexte"/>
@@ -2961,7 +2947,7 @@
             <w:webHidden/>
             <w:color w:val="3F6C19" w:themeColor="accent1" w:themeShade="80"/>
           </w:rPr>
-          <w:instrText xml:space="preserve"> PAGEREF _Toc294719141 \h </w:instrText>
+          <w:instrText xml:space="preserve"> PAGEREF _Toc294815008 \h </w:instrText>
         </w:r>
         <w:r>
           <w:rPr>
@@ -3015,7 +3001,7 @@
           <w:lang w:eastAsia="fr-FR"/>
         </w:rPr>
       </w:pPr>
-      <w:hyperlink w:anchor="_Toc294719142" w:history="1">
+      <w:hyperlink w:anchor="_Toc294815009" w:history="1">
         <w:r>
           <w:rPr>
             <w:rStyle w:val="Lienhypertexte"/>
@@ -3046,7 +3032,7 @@
             <w:webHidden/>
             <w:color w:val="3F6C19" w:themeColor="accent1" w:themeShade="80"/>
           </w:rPr>
-          <w:instrText xml:space="preserve"> PAGEREF _Toc294719142 \h </w:instrText>
+          <w:instrText xml:space="preserve"> PAGEREF _Toc294815009 \h </w:instrText>
         </w:r>
         <w:r>
           <w:rPr>
@@ -3096,7 +3082,7 @@
           <w:lang w:eastAsia="fr-FR"/>
         </w:rPr>
       </w:pPr>
-      <w:hyperlink w:anchor="_Toc294719143" w:history="1">
+      <w:hyperlink w:anchor="_Toc294815010" w:history="1">
         <w:r>
           <w:rPr>
             <w:rStyle w:val="Lienhypertexte"/>
@@ -3127,7 +3113,7 @@
             <w:webHidden/>
             <w:color w:val="3F6C19" w:themeColor="accent1" w:themeShade="80"/>
           </w:rPr>
-          <w:instrText xml:space="preserve"> PAGEREF _Toc294719143 \h </w:instrText>
+          <w:instrText xml:space="preserve"> PAGEREF _Toc294815010 \h </w:instrText>
         </w:r>
         <w:r>
           <w:rPr>
@@ -3177,7 +3163,7 @@
           <w:lang w:eastAsia="fr-FR"/>
         </w:rPr>
       </w:pPr>
-      <w:hyperlink w:anchor="_Toc294719144" w:history="1">
+      <w:hyperlink w:anchor="_Toc294815011" w:history="1">
         <w:r>
           <w:rPr>
             <w:rStyle w:val="Lienhypertexte"/>
@@ -3208,7 +3194,7 @@
             <w:webHidden/>
             <w:color w:val="3F6C19" w:themeColor="accent1" w:themeShade="80"/>
           </w:rPr>
-          <w:instrText xml:space="preserve"> PAGEREF _Toc294719144 \h </w:instrText>
+          <w:instrText xml:space="preserve"> PAGEREF _Toc294815011 \h </w:instrText>
         </w:r>
         <w:r>
           <w:rPr>
@@ -3258,7 +3244,7 @@
           <w:lang w:eastAsia="fr-FR"/>
         </w:rPr>
       </w:pPr>
-      <w:hyperlink w:anchor="_Toc294719145" w:history="1">
+      <w:hyperlink w:anchor="_Toc294815012" w:history="1">
         <w:r>
           <w:rPr>
             <w:rStyle w:val="Lienhypertexte"/>
@@ -3289,7 +3275,7 @@
             <w:webHidden/>
             <w:color w:val="3F6C19" w:themeColor="accent1" w:themeShade="80"/>
           </w:rPr>
-          <w:instrText xml:space="preserve"> PAGEREF _Toc294719145 \h </w:instrText>
+          <w:instrText xml:space="preserve"> PAGEREF _Toc294815012 \h </w:instrText>
         </w:r>
         <w:r>
           <w:rPr>
@@ -3339,7 +3325,7 @@
           <w:lang w:eastAsia="fr-FR"/>
         </w:rPr>
       </w:pPr>
-      <w:hyperlink w:anchor="_Toc294719146" w:history="1">
+      <w:hyperlink w:anchor="_Toc294815013" w:history="1">
         <w:r>
           <w:rPr>
             <w:rStyle w:val="Lienhypertexte"/>
@@ -3370,7 +3356,7 @@
             <w:webHidden/>
             <w:color w:val="3F6C19" w:themeColor="accent1" w:themeShade="80"/>
           </w:rPr>
-          <w:instrText xml:space="preserve"> PAGEREF _Toc294719146 \h </w:instrText>
+          <w:instrText xml:space="preserve"> PAGEREF _Toc294815013 \h </w:instrText>
         </w:r>
         <w:r>
           <w:rPr>
@@ -3420,7 +3406,7 @@
           <w:lang w:eastAsia="fr-FR"/>
         </w:rPr>
       </w:pPr>
-      <w:hyperlink w:anchor="_Toc294719147" w:history="1">
+      <w:hyperlink w:anchor="_Toc294815014" w:history="1">
         <w:r>
           <w:rPr>
             <w:rStyle w:val="Lienhypertexte"/>
@@ -3451,7 +3437,7 @@
             <w:webHidden/>
             <w:color w:val="3F6C19" w:themeColor="accent1" w:themeShade="80"/>
           </w:rPr>
-          <w:instrText xml:space="preserve"> PAGEREF _Toc294719147 \h </w:instrText>
+          <w:instrText xml:space="preserve"> PAGEREF _Toc294815014 \h </w:instrText>
         </w:r>
         <w:r>
           <w:rPr>
@@ -3505,7 +3491,7 @@
           <w:lang w:eastAsia="fr-FR"/>
         </w:rPr>
       </w:pPr>
-      <w:hyperlink w:anchor="_Toc294719148" w:history="1">
+      <w:hyperlink w:anchor="_Toc294815015" w:history="1">
         <w:r>
           <w:rPr>
             <w:rStyle w:val="Lienhypertexte"/>
@@ -3536,7 +3522,7 @@
             <w:webHidden/>
             <w:color w:val="3F6C19" w:themeColor="accent1" w:themeShade="80"/>
           </w:rPr>
-          <w:instrText xml:space="preserve"> PAGEREF _Toc294719148 \h </w:instrText>
+          <w:instrText xml:space="preserve"> PAGEREF _Toc294815015 \h </w:instrText>
         </w:r>
         <w:r>
           <w:rPr>
@@ -3586,7 +3572,7 @@
           <w:lang w:eastAsia="fr-FR"/>
         </w:rPr>
       </w:pPr>
-      <w:hyperlink w:anchor="_Toc294719149" w:history="1">
+      <w:hyperlink w:anchor="_Toc294815016" w:history="1">
         <w:r>
           <w:rPr>
             <w:rStyle w:val="Lienhypertexte"/>
@@ -3617,7 +3603,7 @@
             <w:webHidden/>
             <w:color w:val="3F6C19" w:themeColor="accent1" w:themeShade="80"/>
           </w:rPr>
-          <w:instrText xml:space="preserve"> PAGEREF _Toc294719149 \h </w:instrText>
+          <w:instrText xml:space="preserve"> PAGEREF _Toc294815016 \h </w:instrText>
         </w:r>
         <w:r>
           <w:rPr>
@@ -3667,7 +3653,7 @@
           <w:lang w:eastAsia="fr-FR"/>
         </w:rPr>
       </w:pPr>
-      <w:hyperlink w:anchor="_Toc294719150" w:history="1">
+      <w:hyperlink w:anchor="_Toc294815017" w:history="1">
         <w:r>
           <w:rPr>
             <w:rStyle w:val="Lienhypertexte"/>
@@ -3698,7 +3684,7 @@
             <w:webHidden/>
             <w:color w:val="3F6C19" w:themeColor="accent1" w:themeShade="80"/>
           </w:rPr>
-          <w:instrText xml:space="preserve"> PAGEREF _Toc294719150 \h </w:instrText>
+          <w:instrText xml:space="preserve"> PAGEREF _Toc294815017 \h </w:instrText>
         </w:r>
         <w:r>
           <w:rPr>
@@ -3748,7 +3734,7 @@
           <w:lang w:eastAsia="fr-FR"/>
         </w:rPr>
       </w:pPr>
-      <w:hyperlink w:anchor="_Toc294719151" w:history="1">
+      <w:hyperlink w:anchor="_Toc294815018" w:history="1">
         <w:r>
           <w:rPr>
             <w:rStyle w:val="Lienhypertexte"/>
@@ -3779,7 +3765,7 @@
             <w:webHidden/>
             <w:color w:val="3F6C19" w:themeColor="accent1" w:themeShade="80"/>
           </w:rPr>
-          <w:instrText xml:space="preserve"> PAGEREF _Toc294719151 \h </w:instrText>
+          <w:instrText xml:space="preserve"> PAGEREF _Toc294815018 \h </w:instrText>
         </w:r>
         <w:r>
           <w:rPr>
@@ -3829,7 +3815,7 @@
           <w:lang w:eastAsia="fr-FR"/>
         </w:rPr>
       </w:pPr>
-      <w:hyperlink w:anchor="_Toc294719152" w:history="1">
+      <w:hyperlink w:anchor="_Toc294815019" w:history="1">
         <w:r>
           <w:rPr>
             <w:rStyle w:val="Lienhypertexte"/>
@@ -3860,7 +3846,7 @@
             <w:webHidden/>
             <w:color w:val="3F6C19" w:themeColor="accent1" w:themeShade="80"/>
           </w:rPr>
-          <w:instrText xml:space="preserve"> PAGEREF _Toc294719152 \h </w:instrText>
+          <w:instrText xml:space="preserve"> PAGEREF _Toc294815019 \h </w:instrText>
         </w:r>
         <w:r>
           <w:rPr>
@@ -3910,7 +3896,7 @@
           <w:lang w:eastAsia="fr-FR"/>
         </w:rPr>
       </w:pPr>
-      <w:hyperlink w:anchor="_Toc294719153" w:history="1">
+      <w:hyperlink w:anchor="_Toc294815020" w:history="1">
         <w:r>
           <w:rPr>
             <w:rStyle w:val="Lienhypertexte"/>
@@ -3941,7 +3927,7 @@
             <w:webHidden/>
             <w:color w:val="3F6C19" w:themeColor="accent1" w:themeShade="80"/>
           </w:rPr>
-          <w:instrText xml:space="preserve"> PAGEREF _Toc294719153 \h </w:instrText>
+          <w:instrText xml:space="preserve"> PAGEREF _Toc294815020 \h </w:instrText>
         </w:r>
         <w:r>
           <w:rPr>
@@ -3991,7 +3977,7 @@
           <w:lang w:eastAsia="fr-FR"/>
         </w:rPr>
       </w:pPr>
-      <w:hyperlink w:anchor="_Toc294719154" w:history="1">
+      <w:hyperlink w:anchor="_Toc294815021" w:history="1">
         <w:r>
           <w:rPr>
             <w:rStyle w:val="Lienhypertexte"/>
@@ -4022,7 +4008,7 @@
             <w:webHidden/>
             <w:color w:val="3F6C19" w:themeColor="accent1" w:themeShade="80"/>
           </w:rPr>
-          <w:instrText xml:space="preserve"> PAGEREF _Toc294719154 \h </w:instrText>
+          <w:instrText xml:space="preserve"> PAGEREF _Toc294815021 \h </w:instrText>
         </w:r>
         <w:r>
           <w:rPr>
@@ -4072,7 +4058,7 @@
           <w:lang w:eastAsia="fr-FR"/>
         </w:rPr>
       </w:pPr>
-      <w:hyperlink w:anchor="_Toc294719155" w:history="1">
+      <w:hyperlink w:anchor="_Toc294815022" w:history="1">
         <w:r>
           <w:rPr>
             <w:rStyle w:val="Lienhypertexte"/>
@@ -4103,7 +4089,7 @@
             <w:webHidden/>
             <w:color w:val="3F6C19" w:themeColor="accent1" w:themeShade="80"/>
           </w:rPr>
-          <w:instrText xml:space="preserve"> PAGEREF _Toc294719155 \h </w:instrText>
+          <w:instrText xml:space="preserve"> PAGEREF _Toc294815022 \h </w:instrText>
         </w:r>
         <w:r>
           <w:rPr>
@@ -4153,7 +4139,7 @@
           <w:lang w:eastAsia="fr-FR"/>
         </w:rPr>
       </w:pPr>
-      <w:hyperlink w:anchor="_Toc294719156" w:history="1">
+      <w:hyperlink w:anchor="_Toc294815023" w:history="1">
         <w:r>
           <w:rPr>
             <w:rStyle w:val="Lienhypertexte"/>
@@ -4184,7 +4170,7 @@
             <w:webHidden/>
             <w:color w:val="3F6C19" w:themeColor="accent1" w:themeShade="80"/>
           </w:rPr>
-          <w:instrText xml:space="preserve"> PAGEREF _Toc294719156 \h </w:instrText>
+          <w:instrText xml:space="preserve"> PAGEREF _Toc294815023 \h </w:instrText>
         </w:r>
         <w:r>
           <w:rPr>
@@ -4234,7 +4220,7 @@
           <w:lang w:eastAsia="fr-FR"/>
         </w:rPr>
       </w:pPr>
-      <w:hyperlink w:anchor="_Toc294719157" w:history="1">
+      <w:hyperlink w:anchor="_Toc294815024" w:history="1">
         <w:r>
           <w:rPr>
             <w:rStyle w:val="Lienhypertexte"/>
@@ -4265,7 +4251,7 @@
             <w:webHidden/>
             <w:color w:val="3F6C19" w:themeColor="accent1" w:themeShade="80"/>
           </w:rPr>
-          <w:instrText xml:space="preserve"> PAGEREF _Toc294719157 \h </w:instrText>
+          <w:instrText xml:space="preserve"> PAGEREF _Toc294815024 \h </w:instrText>
         </w:r>
         <w:r>
           <w:rPr>
@@ -4315,7 +4301,7 @@
           <w:lang w:eastAsia="fr-FR"/>
         </w:rPr>
       </w:pPr>
-      <w:hyperlink w:anchor="_Toc294719158" w:history="1">
+      <w:hyperlink w:anchor="_Toc294815025" w:history="1">
         <w:r>
           <w:rPr>
             <w:rStyle w:val="Lienhypertexte"/>
@@ -4346,7 +4332,7 @@
             <w:webHidden/>
             <w:color w:val="3F6C19" w:themeColor="accent1" w:themeShade="80"/>
           </w:rPr>
-          <w:instrText xml:space="preserve"> PAGEREF _Toc294719158 \h </w:instrText>
+          <w:instrText xml:space="preserve"> PAGEREF _Toc294815025 \h </w:instrText>
         </w:r>
         <w:r>
           <w:rPr>
@@ -4396,7 +4382,7 @@
           <w:lang w:eastAsia="fr-FR"/>
         </w:rPr>
       </w:pPr>
-      <w:hyperlink w:anchor="_Toc294719159" w:history="1">
+      <w:hyperlink w:anchor="_Toc294815026" w:history="1">
         <w:r>
           <w:rPr>
             <w:rStyle w:val="Lienhypertexte"/>
@@ -4427,7 +4413,7 @@
             <w:webHidden/>
             <w:color w:val="3F6C19" w:themeColor="accent1" w:themeShade="80"/>
           </w:rPr>
-          <w:instrText xml:space="preserve"> PAGEREF _Toc294719159 \h </w:instrText>
+          <w:instrText xml:space="preserve"> PAGEREF _Toc294815026 \h </w:instrText>
         </w:r>
         <w:r>
           <w:rPr>
@@ -4477,7 +4463,7 @@
           <w:lang w:eastAsia="fr-FR"/>
         </w:rPr>
       </w:pPr>
-      <w:hyperlink w:anchor="_Toc294719160" w:history="1">
+      <w:hyperlink w:anchor="_Toc294815027" w:history="1">
         <w:r>
           <w:rPr>
             <w:rStyle w:val="Lienhypertexte"/>
@@ -4508,7 +4494,7 @@
             <w:webHidden/>
             <w:color w:val="3F6C19" w:themeColor="accent1" w:themeShade="80"/>
           </w:rPr>
-          <w:instrText xml:space="preserve"> PAGEREF _Toc294719160 \h </w:instrText>
+          <w:instrText xml:space="preserve"> PAGEREF _Toc294815027 \h </w:instrText>
         </w:r>
         <w:r>
           <w:rPr>
@@ -4562,7 +4548,7 @@
           <w:lang w:eastAsia="fr-FR"/>
         </w:rPr>
       </w:pPr>
-      <w:hyperlink w:anchor="_Toc294719161" w:history="1">
+      <w:hyperlink w:anchor="_Toc294815028" w:history="1">
         <w:r>
           <w:rPr>
             <w:rStyle w:val="Lienhypertexte"/>
@@ -4593,7 +4579,7 @@
             <w:webHidden/>
             <w:color w:val="3F6C19" w:themeColor="accent1" w:themeShade="80"/>
           </w:rPr>
-          <w:instrText xml:space="preserve"> PAGEREF _Toc294719161 \h </w:instrText>
+          <w:instrText xml:space="preserve"> PAGEREF _Toc294815028 \h </w:instrText>
         </w:r>
         <w:r>
           <w:rPr>
@@ -4643,7 +4629,7 @@
           <w:lang w:eastAsia="fr-FR"/>
         </w:rPr>
       </w:pPr>
-      <w:hyperlink w:anchor="_Toc294719162" w:history="1">
+      <w:hyperlink w:anchor="_Toc294815029" w:history="1">
         <w:r>
           <w:rPr>
             <w:rStyle w:val="Lienhypertexte"/>
@@ -4674,7 +4660,7 @@
             <w:webHidden/>
             <w:color w:val="3F6C19" w:themeColor="accent1" w:themeShade="80"/>
           </w:rPr>
-          <w:instrText xml:space="preserve"> PAGEREF _Toc294719162 \h </w:instrText>
+          <w:instrText xml:space="preserve"> PAGEREF _Toc294815029 \h </w:instrText>
         </w:r>
         <w:r>
           <w:rPr>
@@ -4724,7 +4710,7 @@
           <w:lang w:eastAsia="fr-FR"/>
         </w:rPr>
       </w:pPr>
-      <w:hyperlink w:anchor="_Toc294719163" w:history="1">
+      <w:hyperlink w:anchor="_Toc294815030" w:history="1">
         <w:r>
           <w:rPr>
             <w:rStyle w:val="Lienhypertexte"/>
@@ -4755,7 +4741,7 @@
             <w:webHidden/>
             <w:color w:val="3F6C19" w:themeColor="accent1" w:themeShade="80"/>
           </w:rPr>
-          <w:instrText xml:space="preserve"> PAGEREF _Toc294719163 \h </w:instrText>
+          <w:instrText xml:space="preserve"> PAGEREF _Toc294815030 \h </w:instrText>
         </w:r>
         <w:r>
           <w:rPr>
@@ -4805,7 +4791,7 @@
           <w:lang w:eastAsia="fr-FR"/>
         </w:rPr>
       </w:pPr>
-      <w:hyperlink w:anchor="_Toc294719164" w:history="1">
+      <w:hyperlink w:anchor="_Toc294815031" w:history="1">
         <w:r>
           <w:rPr>
             <w:rStyle w:val="Lienhypertexte"/>
@@ -4836,7 +4822,7 @@
             <w:webHidden/>
             <w:color w:val="3F6C19" w:themeColor="accent1" w:themeShade="80"/>
           </w:rPr>
-          <w:instrText xml:space="preserve"> PAGEREF _Toc294719164 \h </w:instrText>
+          <w:instrText xml:space="preserve"> PAGEREF _Toc294815031 \h </w:instrText>
         </w:r>
         <w:r>
           <w:rPr>
@@ -4886,7 +4872,7 @@
           <w:lang w:eastAsia="fr-FR"/>
         </w:rPr>
       </w:pPr>
-      <w:hyperlink w:anchor="_Toc294719165" w:history="1">
+      <w:hyperlink w:anchor="_Toc294815032" w:history="1">
         <w:r>
           <w:rPr>
             <w:rStyle w:val="Lienhypertexte"/>
@@ -4917,7 +4903,7 @@
             <w:webHidden/>
             <w:color w:val="3F6C19" w:themeColor="accent1" w:themeShade="80"/>
           </w:rPr>
-          <w:instrText xml:space="preserve"> PAGEREF _Toc294719165 \h </w:instrText>
+          <w:instrText xml:space="preserve"> PAGEREF _Toc294815032 \h </w:instrText>
         </w:r>
         <w:r>
           <w:rPr>
@@ -4967,7 +4953,7 @@
           <w:lang w:eastAsia="fr-FR"/>
         </w:rPr>
       </w:pPr>
-      <w:hyperlink w:anchor="_Toc294719166" w:history="1">
+      <w:hyperlink w:anchor="_Toc294815033" w:history="1">
         <w:r>
           <w:rPr>
             <w:rStyle w:val="Lienhypertexte"/>
@@ -4998,7 +4984,7 @@
             <w:webHidden/>
             <w:color w:val="3F6C19" w:themeColor="accent1" w:themeShade="80"/>
           </w:rPr>
-          <w:instrText xml:space="preserve"> PAGEREF _Toc294719166 \h </w:instrText>
+          <w:instrText xml:space="preserve"> PAGEREF _Toc294815033 \h </w:instrText>
         </w:r>
         <w:r>
           <w:rPr>
@@ -5048,7 +5034,7 @@
           <w:lang w:eastAsia="fr-FR"/>
         </w:rPr>
       </w:pPr>
-      <w:hyperlink w:anchor="_Toc294719167" w:history="1">
+      <w:hyperlink w:anchor="_Toc294815034" w:history="1">
         <w:r>
           <w:rPr>
             <w:rStyle w:val="Lienhypertexte"/>
@@ -5079,7 +5065,7 @@
             <w:webHidden/>
             <w:color w:val="3F6C19" w:themeColor="accent1" w:themeShade="80"/>
           </w:rPr>
-          <w:instrText xml:space="preserve"> PAGEREF _Toc294719167 \h </w:instrText>
+          <w:instrText xml:space="preserve"> PAGEREF _Toc294815034 \h </w:instrText>
         </w:r>
         <w:r>
           <w:rPr>
@@ -5129,7 +5115,7 @@
           <w:lang w:eastAsia="fr-FR"/>
         </w:rPr>
       </w:pPr>
-      <w:hyperlink w:anchor="_Toc294719168" w:history="1">
+      <w:hyperlink w:anchor="_Toc294815035" w:history="1">
         <w:r>
           <w:rPr>
             <w:rStyle w:val="Lienhypertexte"/>
@@ -5160,7 +5146,7 @@
             <w:webHidden/>
             <w:color w:val="3F6C19" w:themeColor="accent1" w:themeShade="80"/>
           </w:rPr>
-          <w:instrText xml:space="preserve"> PAGEREF _Toc294719168 \h </w:instrText>
+          <w:instrText xml:space="preserve"> PAGEREF _Toc294815035 \h </w:instrText>
         </w:r>
         <w:r>
           <w:rPr>
@@ -5210,7 +5196,7 @@
           <w:lang w:eastAsia="fr-FR"/>
         </w:rPr>
       </w:pPr>
-      <w:hyperlink w:anchor="_Toc294719169" w:history="1">
+      <w:hyperlink w:anchor="_Toc294815036" w:history="1">
         <w:r>
           <w:rPr>
             <w:rStyle w:val="Lienhypertexte"/>
@@ -5241,7 +5227,7 @@
             <w:webHidden/>
             <w:color w:val="3F6C19" w:themeColor="accent1" w:themeShade="80"/>
           </w:rPr>
-          <w:instrText xml:space="preserve"> PAGEREF _Toc294719169 \h </w:instrText>
+          <w:instrText xml:space="preserve"> PAGEREF _Toc294815036 \h </w:instrText>
         </w:r>
         <w:r>
           <w:rPr>
@@ -5291,7 +5277,7 @@
           <w:lang w:eastAsia="fr-FR"/>
         </w:rPr>
       </w:pPr>
-      <w:hyperlink w:anchor="_Toc294719170" w:history="1">
+      <w:hyperlink w:anchor="_Toc294815037" w:history="1">
         <w:r>
           <w:rPr>
             <w:rStyle w:val="Lienhypertexte"/>
@@ -5322,7 +5308,7 @@
             <w:webHidden/>
             <w:color w:val="3F6C19" w:themeColor="accent1" w:themeShade="80"/>
           </w:rPr>
-          <w:instrText xml:space="preserve"> PAGEREF _Toc294719170 \h </w:instrText>
+          <w:instrText xml:space="preserve"> PAGEREF _Toc294815037 \h </w:instrText>
         </w:r>
         <w:r>
           <w:rPr>
@@ -5372,7 +5358,7 @@
           <w:lang w:eastAsia="fr-FR"/>
         </w:rPr>
       </w:pPr>
-      <w:hyperlink w:anchor="_Toc294719171" w:history="1">
+      <w:hyperlink w:anchor="_Toc294815038" w:history="1">
         <w:r>
           <w:rPr>
             <w:rStyle w:val="Lienhypertexte"/>
@@ -5403,7 +5389,7 @@
             <w:webHidden/>
             <w:color w:val="3F6C19" w:themeColor="accent1" w:themeShade="80"/>
           </w:rPr>
-          <w:instrText xml:space="preserve"> PAGEREF _Toc294719171 \h </w:instrText>
+          <w:instrText xml:space="preserve"> PAGEREF _Toc294815038 \h </w:instrText>
         </w:r>
         <w:r>
           <w:rPr>
@@ -5453,7 +5439,7 @@
           <w:lang w:eastAsia="fr-FR"/>
         </w:rPr>
       </w:pPr>
-      <w:hyperlink w:anchor="_Toc294719172" w:history="1">
+      <w:hyperlink w:anchor="_Toc294815039" w:history="1">
         <w:r>
           <w:rPr>
             <w:rStyle w:val="Lienhypertexte"/>
@@ -5484,7 +5470,7 @@
             <w:webHidden/>
             <w:color w:val="3F6C19" w:themeColor="accent1" w:themeShade="80"/>
           </w:rPr>
-          <w:instrText xml:space="preserve"> PAGEREF _Toc294719172 \h </w:instrText>
+          <w:instrText xml:space="preserve"> PAGEREF _Toc294815039 \h </w:instrText>
         </w:r>
         <w:r>
           <w:rPr>
@@ -5534,7 +5520,7 @@
           <w:lang w:eastAsia="fr-FR"/>
         </w:rPr>
       </w:pPr>
-      <w:hyperlink w:anchor="_Toc294719173" w:history="1">
+      <w:hyperlink w:anchor="_Toc294815040" w:history="1">
         <w:r>
           <w:rPr>
             <w:rStyle w:val="Lienhypertexte"/>
@@ -5565,7 +5551,7 @@
             <w:webHidden/>
             <w:color w:val="3F6C19" w:themeColor="accent1" w:themeShade="80"/>
           </w:rPr>
-          <w:instrText xml:space="preserve"> PAGEREF _Toc294719173 \h </w:instrText>
+          <w:instrText xml:space="preserve"> PAGEREF _Toc294815040 \h </w:instrText>
         </w:r>
         <w:r>
           <w:rPr>
@@ -5615,7 +5601,7 @@
           <w:lang w:eastAsia="fr-FR"/>
         </w:rPr>
       </w:pPr>
-      <w:hyperlink w:anchor="_Toc294719174" w:history="1">
+      <w:hyperlink w:anchor="_Toc294815041" w:history="1">
         <w:r>
           <w:rPr>
             <w:rStyle w:val="Lienhypertexte"/>
@@ -5646,7 +5632,7 @@
             <w:webHidden/>
             <w:color w:val="3F6C19" w:themeColor="accent1" w:themeShade="80"/>
           </w:rPr>
-          <w:instrText xml:space="preserve"> PAGEREF _Toc294719174 \h </w:instrText>
+          <w:instrText xml:space="preserve"> PAGEREF _Toc294815041 \h </w:instrText>
         </w:r>
         <w:r>
           <w:rPr>
@@ -5696,7 +5682,7 @@
           <w:lang w:eastAsia="fr-FR"/>
         </w:rPr>
       </w:pPr>
-      <w:hyperlink w:anchor="_Toc294719175" w:history="1">
+      <w:hyperlink w:anchor="_Toc294815042" w:history="1">
         <w:r>
           <w:rPr>
             <w:rStyle w:val="Lienhypertexte"/>
@@ -5727,7 +5713,7 @@
             <w:webHidden/>
             <w:color w:val="3F6C19" w:themeColor="accent1" w:themeShade="80"/>
           </w:rPr>
-          <w:instrText xml:space="preserve"> PAGEREF _Toc294719175 \h </w:instrText>
+          <w:instrText xml:space="preserve"> PAGEREF _Toc294815042 \h </w:instrText>
         </w:r>
         <w:r>
           <w:rPr>
@@ -5777,7 +5763,7 @@
           <w:lang w:eastAsia="fr-FR"/>
         </w:rPr>
       </w:pPr>
-      <w:hyperlink w:anchor="_Toc294719176" w:history="1">
+      <w:hyperlink w:anchor="_Toc294815043" w:history="1">
         <w:r>
           <w:rPr>
             <w:rStyle w:val="Lienhypertexte"/>
@@ -5808,7 +5794,7 @@
             <w:webHidden/>
             <w:color w:val="3F6C19" w:themeColor="accent1" w:themeShade="80"/>
           </w:rPr>
-          <w:instrText xml:space="preserve"> PAGEREF _Toc294719176 \h </w:instrText>
+          <w:instrText xml:space="preserve"> PAGEREF _Toc294815043 \h </w:instrText>
         </w:r>
         <w:r>
           <w:rPr>
@@ -5858,7 +5844,7 @@
           <w:lang w:eastAsia="fr-FR"/>
         </w:rPr>
       </w:pPr>
-      <w:hyperlink w:anchor="_Toc294719177" w:history="1">
+      <w:hyperlink w:anchor="_Toc294815044" w:history="1">
         <w:r>
           <w:rPr>
             <w:rStyle w:val="Lienhypertexte"/>
@@ -5889,7 +5875,7 @@
             <w:webHidden/>
             <w:color w:val="3F6C19" w:themeColor="accent1" w:themeShade="80"/>
           </w:rPr>
-          <w:instrText xml:space="preserve"> PAGEREF _Toc294719177 \h </w:instrText>
+          <w:instrText xml:space="preserve"> PAGEREF _Toc294815044 \h </w:instrText>
         </w:r>
         <w:r>
           <w:rPr>
@@ -5939,7 +5925,7 @@
           <w:lang w:eastAsia="fr-FR"/>
         </w:rPr>
       </w:pPr>
-      <w:hyperlink w:anchor="_Toc294719178" w:history="1">
+      <w:hyperlink w:anchor="_Toc294815045" w:history="1">
         <w:r>
           <w:rPr>
             <w:rStyle w:val="Lienhypertexte"/>
@@ -5970,7 +5956,7 @@
             <w:webHidden/>
             <w:color w:val="3F6C19" w:themeColor="accent1" w:themeShade="80"/>
           </w:rPr>
-          <w:instrText xml:space="preserve"> PAGEREF _Toc294719178 \h </w:instrText>
+          <w:instrText xml:space="preserve"> PAGEREF _Toc294815045 \h </w:instrText>
         </w:r>
         <w:r>
           <w:rPr>
@@ -6020,7 +6006,7 @@
           <w:lang w:eastAsia="fr-FR"/>
         </w:rPr>
       </w:pPr>
-      <w:hyperlink w:anchor="_Toc294719179" w:history="1">
+      <w:hyperlink w:anchor="_Toc294815046" w:history="1">
         <w:r>
           <w:rPr>
             <w:rStyle w:val="Lienhypertexte"/>
@@ -6051,7 +6037,7 @@
             <w:webHidden/>
             <w:color w:val="3F6C19" w:themeColor="accent1" w:themeShade="80"/>
           </w:rPr>
-          <w:instrText xml:space="preserve"> PAGEREF _Toc294719179 \h </w:instrText>
+          <w:instrText xml:space="preserve"> PAGEREF _Toc294815046 \h </w:instrText>
         </w:r>
         <w:r>
           <w:rPr>
@@ -6101,7 +6087,7 @@
           <w:lang w:eastAsia="fr-FR"/>
         </w:rPr>
       </w:pPr>
-      <w:hyperlink w:anchor="_Toc294719180" w:history="1">
+      <w:hyperlink w:anchor="_Toc294815047" w:history="1">
         <w:r>
           <w:rPr>
             <w:rStyle w:val="Lienhypertexte"/>
@@ -6132,7 +6118,7 @@
             <w:webHidden/>
             <w:color w:val="3F6C19" w:themeColor="accent1" w:themeShade="80"/>
           </w:rPr>
-          <w:instrText xml:space="preserve"> PAGEREF _Toc294719180 \h </w:instrText>
+          <w:instrText xml:space="preserve"> PAGEREF _Toc294815047 \h </w:instrText>
         </w:r>
         <w:r>
           <w:rPr>
@@ -6182,7 +6168,7 @@
           <w:lang w:eastAsia="fr-FR"/>
         </w:rPr>
       </w:pPr>
-      <w:hyperlink w:anchor="_Toc294719181" w:history="1">
+      <w:hyperlink w:anchor="_Toc294815048" w:history="1">
         <w:r>
           <w:rPr>
             <w:rStyle w:val="Lienhypertexte"/>
@@ -6213,7 +6199,7 @@
             <w:webHidden/>
             <w:color w:val="3F6C19" w:themeColor="accent1" w:themeShade="80"/>
           </w:rPr>
-          <w:instrText xml:space="preserve"> PAGEREF _Toc294719181 \h </w:instrText>
+          <w:instrText xml:space="preserve"> PAGEREF _Toc294815048 \h </w:instrText>
         </w:r>
         <w:r>
           <w:rPr>
@@ -6263,7 +6249,7 @@
           <w:lang w:eastAsia="fr-FR"/>
         </w:rPr>
       </w:pPr>
-      <w:hyperlink w:anchor="_Toc294719182" w:history="1">
+      <w:hyperlink w:anchor="_Toc294815049" w:history="1">
         <w:r>
           <w:rPr>
             <w:rStyle w:val="Lienhypertexte"/>
@@ -6294,7 +6280,7 @@
             <w:webHidden/>
             <w:color w:val="3F6C19" w:themeColor="accent1" w:themeShade="80"/>
           </w:rPr>
-          <w:instrText xml:space="preserve"> PAGEREF _Toc294719182 \h </w:instrText>
+          <w:instrText xml:space="preserve"> PAGEREF _Toc294815049 \h </w:instrText>
         </w:r>
         <w:r>
           <w:rPr>
@@ -6344,7 +6330,7 @@
           <w:lang w:eastAsia="fr-FR"/>
         </w:rPr>
       </w:pPr>
-      <w:hyperlink w:anchor="_Toc294719183" w:history="1">
+      <w:hyperlink w:anchor="_Toc294815050" w:history="1">
         <w:r>
           <w:rPr>
             <w:rStyle w:val="Lienhypertexte"/>
@@ -6375,7 +6361,7 @@
             <w:webHidden/>
             <w:color w:val="3F6C19" w:themeColor="accent1" w:themeShade="80"/>
           </w:rPr>
-          <w:instrText xml:space="preserve"> PAGEREF _Toc294719183 \h </w:instrText>
+          <w:instrText xml:space="preserve"> PAGEREF _Toc294815050 \h </w:instrText>
         </w:r>
         <w:r>
           <w:rPr>
@@ -6425,7 +6411,7 @@
           <w:lang w:eastAsia="fr-FR"/>
         </w:rPr>
       </w:pPr>
-      <w:hyperlink w:anchor="_Toc294719184" w:history="1">
+      <w:hyperlink w:anchor="_Toc294815051" w:history="1">
         <w:r>
           <w:rPr>
             <w:rStyle w:val="Lienhypertexte"/>
@@ -6456,7 +6442,7 @@
             <w:webHidden/>
             <w:color w:val="3F6C19" w:themeColor="accent1" w:themeShade="80"/>
           </w:rPr>
-          <w:instrText xml:space="preserve"> PAGEREF _Toc294719184 \h </w:instrText>
+          <w:instrText xml:space="preserve"> PAGEREF _Toc294815051 \h </w:instrText>
         </w:r>
         <w:r>
           <w:rPr>
@@ -6506,7 +6492,7 @@
           <w:lang w:eastAsia="fr-FR"/>
         </w:rPr>
       </w:pPr>
-      <w:hyperlink w:anchor="_Toc294719185" w:history="1">
+      <w:hyperlink w:anchor="_Toc294815052" w:history="1">
         <w:r>
           <w:rPr>
             <w:rStyle w:val="Lienhypertexte"/>
@@ -6537,7 +6523,7 @@
             <w:webHidden/>
             <w:color w:val="3F6C19" w:themeColor="accent1" w:themeShade="80"/>
           </w:rPr>
-          <w:instrText xml:space="preserve"> PAGEREF _Toc294719185 \h </w:instrText>
+          <w:instrText xml:space="preserve"> PAGEREF _Toc294815052 \h </w:instrText>
         </w:r>
         <w:r>
           <w:rPr>
@@ -6587,7 +6573,7 @@
           <w:lang w:eastAsia="fr-FR"/>
         </w:rPr>
       </w:pPr>
-      <w:hyperlink w:anchor="_Toc294719186" w:history="1">
+      <w:hyperlink w:anchor="_Toc294815053" w:history="1">
         <w:r>
           <w:rPr>
             <w:rStyle w:val="Lienhypertexte"/>
@@ -6618,7 +6604,7 @@
             <w:webHidden/>
             <w:color w:val="3F6C19" w:themeColor="accent1" w:themeShade="80"/>
           </w:rPr>
-          <w:instrText xml:space="preserve"> PAGEREF _Toc294719186 \h </w:instrText>
+          <w:instrText xml:space="preserve"> PAGEREF _Toc294815053 \h </w:instrText>
         </w:r>
         <w:r>
           <w:rPr>
@@ -6672,7 +6658,7 @@
           <w:lang w:eastAsia="fr-FR"/>
         </w:rPr>
       </w:pPr>
-      <w:hyperlink w:anchor="_Toc294719187" w:history="1">
+      <w:hyperlink w:anchor="_Toc294815054" w:history="1">
         <w:r>
           <w:rPr>
             <w:rStyle w:val="Lienhypertexte"/>
@@ -6703,7 +6689,7 @@
             <w:webHidden/>
             <w:color w:val="3F6C19" w:themeColor="accent1" w:themeShade="80"/>
           </w:rPr>
-          <w:instrText xml:space="preserve"> PAGEREF _Toc294719187 \h </w:instrText>
+          <w:instrText xml:space="preserve"> PAGEREF _Toc294815054 \h </w:instrText>
         </w:r>
         <w:r>
           <w:rPr>
@@ -6753,7 +6739,7 @@
           <w:lang w:eastAsia="fr-FR"/>
         </w:rPr>
       </w:pPr>
-      <w:hyperlink w:anchor="_Toc294719188" w:history="1">
+      <w:hyperlink w:anchor="_Toc294815055" w:history="1">
         <w:r>
           <w:rPr>
             <w:rStyle w:val="Lienhypertexte"/>
@@ -6784,7 +6770,7 @@
             <w:webHidden/>
             <w:color w:val="3F6C19" w:themeColor="accent1" w:themeShade="80"/>
           </w:rPr>
-          <w:instrText xml:space="preserve"> PAGEREF _Toc294719188 \h </w:instrText>
+          <w:instrText xml:space="preserve"> PAGEREF _Toc294815055 \h </w:instrText>
         </w:r>
         <w:r>
           <w:rPr>
@@ -6834,7 +6820,7 @@
           <w:lang w:eastAsia="fr-FR"/>
         </w:rPr>
       </w:pPr>
-      <w:hyperlink w:anchor="_Toc294719189" w:history="1">
+      <w:hyperlink w:anchor="_Toc294815056" w:history="1">
         <w:r>
           <w:rPr>
             <w:rStyle w:val="Lienhypertexte"/>
@@ -6865,7 +6851,7 @@
             <w:webHidden/>
             <w:color w:val="3F6C19" w:themeColor="accent1" w:themeShade="80"/>
           </w:rPr>
-          <w:instrText xml:space="preserve"> PAGEREF _Toc294719189 \h </w:instrText>
+          <w:instrText xml:space="preserve"> PAGEREF _Toc294815056 \h </w:instrText>
         </w:r>
         <w:r>
           <w:rPr>
@@ -6919,7 +6905,7 @@
           <w:lang w:eastAsia="fr-FR"/>
         </w:rPr>
       </w:pPr>
-      <w:hyperlink w:anchor="_Toc294719190" w:history="1">
+      <w:hyperlink w:anchor="_Toc294815057" w:history="1">
         <w:r>
           <w:rPr>
             <w:rStyle w:val="Lienhypertexte"/>
@@ -6950,7 +6936,7 @@
             <w:webHidden/>
             <w:color w:val="3F6C19" w:themeColor="accent1" w:themeShade="80"/>
           </w:rPr>
-          <w:instrText xml:space="preserve"> PAGEREF _Toc294719190 \h </w:instrText>
+          <w:instrText xml:space="preserve"> PAGEREF _Toc294815057 \h </w:instrText>
         </w:r>
         <w:r>
           <w:rPr>
@@ -7003,7 +6989,7 @@
           <w:lang w:eastAsia="fr-FR"/>
         </w:rPr>
       </w:pPr>
-      <w:hyperlink w:anchor="_Toc294719191" w:history="1">
+      <w:hyperlink w:anchor="_Toc294815058" w:history="1">
         <w:r>
           <w:rPr>
             <w:rStyle w:val="Lienhypertexte"/>
@@ -7034,7 +7020,7 @@
             <w:webHidden/>
             <w:color w:val="3F6C19" w:themeColor="accent1" w:themeShade="80"/>
           </w:rPr>
-          <w:instrText xml:space="preserve"> PAGEREF _Toc294719191 \h </w:instrText>
+          <w:instrText xml:space="preserve"> PAGEREF _Toc294815058 \h </w:instrText>
         </w:r>
         <w:r>
           <w:rPr>
@@ -7085,22 +7071,22 @@
       <w:pPr>
         <w:pStyle w:val="Titre"/>
       </w:pPr>
-      <w:bookmarkStart w:id="5" w:name="_Toc294719116"/>
+      <w:bookmarkStart w:id="6" w:name="_Toc294814983"/>
       <w:r>
         <w:lastRenderedPageBreak/>
         <w:t>Introduction</w:t>
       </w:r>
-      <w:bookmarkEnd w:id="5"/>
+      <w:bookmarkEnd w:id="6"/>
     </w:p>
     <w:p>
       <w:pPr>
         <w:pStyle w:val="Titre1"/>
       </w:pPr>
-      <w:bookmarkStart w:id="6" w:name="_Toc294719117"/>
+      <w:bookmarkStart w:id="7" w:name="_Toc294814984"/>
       <w:r>
         <w:t>Objectifs</w:t>
       </w:r>
-      <w:bookmarkEnd w:id="6"/>
+      <w:bookmarkEnd w:id="7"/>
     </w:p>
     <w:p>
       <w:pPr>
@@ -7189,11 +7175,11 @@
       <w:pPr>
         <w:pStyle w:val="Titre1"/>
       </w:pPr>
-      <w:bookmarkStart w:id="7" w:name="_Toc294719118"/>
+      <w:bookmarkStart w:id="8" w:name="_Toc294814985"/>
       <w:r>
         <w:t>Contexte</w:t>
       </w:r>
-      <w:bookmarkEnd w:id="7"/>
+      <w:bookmarkEnd w:id="8"/>
     </w:p>
     <w:p>
       <w:r>
@@ -7245,25 +7231,25 @@
       <w:pPr>
         <w:pStyle w:val="Titre"/>
       </w:pPr>
-      <w:bookmarkStart w:id="8" w:name="_Toc294719119"/>
+      <w:bookmarkStart w:id="9" w:name="_Toc294814986"/>
       <w:r>
         <w:lastRenderedPageBreak/>
         <w:t>Android</w:t>
       </w:r>
-      <w:bookmarkEnd w:id="8"/>
+      <w:bookmarkEnd w:id="9"/>
     </w:p>
     <w:p>
       <w:pPr>
         <w:pStyle w:val="Titre1"/>
       </w:pPr>
-      <w:bookmarkStart w:id="9" w:name="_Toc294719120"/>
+      <w:bookmarkStart w:id="10" w:name="_Toc294814987"/>
       <w:r>
         <w:t>Qu’est-ce qu’Android</w:t>
       </w:r>
       <w:r>
         <w:t> ?</w:t>
       </w:r>
-      <w:bookmarkEnd w:id="9"/>
+      <w:bookmarkEnd w:id="10"/>
     </w:p>
     <w:p>
       <w:r>
@@ -7388,11 +7374,11 @@
       <w:pPr>
         <w:pStyle w:val="Titre1"/>
       </w:pPr>
-      <w:bookmarkStart w:id="10" w:name="_Toc294719121"/>
+      <w:bookmarkStart w:id="11" w:name="_Toc294814988"/>
       <w:r>
         <w:t>Caractéristiques</w:t>
       </w:r>
-      <w:bookmarkEnd w:id="10"/>
+      <w:bookmarkEnd w:id="11"/>
     </w:p>
     <w:p>
       <w:r>
@@ -7506,11 +7492,11 @@
       <w:pPr>
         <w:pStyle w:val="Titre1"/>
       </w:pPr>
-      <w:bookmarkStart w:id="11" w:name="_Toc294719122"/>
+      <w:bookmarkStart w:id="12" w:name="_Toc294814989"/>
       <w:r>
         <w:t>Et pour les développeurs ?</w:t>
       </w:r>
-      <w:bookmarkEnd w:id="11"/>
+      <w:bookmarkEnd w:id="12"/>
     </w:p>
     <w:p>
       <w:r>
@@ -7577,12 +7563,12 @@
       <w:pPr>
         <w:pStyle w:val="Titre1"/>
       </w:pPr>
-      <w:bookmarkStart w:id="12" w:name="_Toc294719123"/>
+      <w:bookmarkStart w:id="13" w:name="_Toc294814990"/>
       <w:r>
         <w:lastRenderedPageBreak/>
         <w:t>Les principes fondamentaux sur les applications Android</w:t>
       </w:r>
-      <w:bookmarkEnd w:id="12"/>
+      <w:bookmarkEnd w:id="13"/>
     </w:p>
     <w:p>
       <w:r>
@@ -7799,11 +7785,11 @@
       <w:pPr>
         <w:pStyle w:val="Titre2"/>
       </w:pPr>
-      <w:bookmarkStart w:id="13" w:name="_Toc294719124"/>
+      <w:bookmarkStart w:id="14" w:name="_Toc294814991"/>
       <w:r>
         <w:t>Les composants</w:t>
       </w:r>
-      <w:bookmarkEnd w:id="13"/>
+      <w:bookmarkEnd w:id="14"/>
     </w:p>
     <w:p>
       <w:r>
@@ -7922,12 +7908,12 @@
       <w:pPr>
         <w:pStyle w:val="Titre2"/>
       </w:pPr>
-      <w:bookmarkStart w:id="14" w:name="_Toc294719125"/>
+      <w:bookmarkStart w:id="15" w:name="_Toc294814992"/>
       <w:r>
         <w:lastRenderedPageBreak/>
         <w:t>Activity</w:t>
       </w:r>
-      <w:bookmarkEnd w:id="14"/>
+      <w:bookmarkEnd w:id="15"/>
     </w:p>
     <w:p>
       <w:r>
@@ -8192,7 +8178,7 @@
       <w:r>
         <w:t xml:space="preserve"> par la fonction </w:t>
       </w:r>
-      <w:hyperlink r:id="rId11" w:anchor="setContentView%28android.view.View%29" w:history="1">
+      <w:hyperlink r:id="rId10" w:anchor="setContentView%28android.view.View%29" w:history="1">
         <w:r>
           <w:rPr>
             <w:rStyle w:val="lev"/>
@@ -8256,7 +8242,7 @@
                     <pic:cNvPicPr/>
                   </pic:nvPicPr>
                   <pic:blipFill>
-                    <a:blip r:embed="rId12" cstate="print"/>
+                    <a:blip r:embed="rId11" cstate="print"/>
                     <a:stretch>
                       <a:fillRect/>
                     </a:stretch>
@@ -8297,12 +8283,12 @@
       <w:pPr>
         <w:pStyle w:val="Titre2"/>
       </w:pPr>
-      <w:bookmarkStart w:id="15" w:name="_Toc294719126"/>
+      <w:bookmarkStart w:id="16" w:name="_Toc294814993"/>
       <w:r>
         <w:lastRenderedPageBreak/>
         <w:t>Activer des composants : Intents</w:t>
       </w:r>
-      <w:bookmarkEnd w:id="15"/>
+      <w:bookmarkEnd w:id="16"/>
     </w:p>
     <w:p>
       <w:r>
@@ -8442,11 +8428,11 @@
       <w:pPr>
         <w:pStyle w:val="Titre2"/>
       </w:pPr>
-      <w:bookmarkStart w:id="16" w:name="_Toc294719127"/>
+      <w:bookmarkStart w:id="17" w:name="_Toc294814994"/>
       <w:r>
         <w:t>Les fichier Manifest</w:t>
       </w:r>
-      <w:bookmarkEnd w:id="16"/>
+      <w:bookmarkEnd w:id="17"/>
     </w:p>
     <w:p>
       <w:r>
@@ -8562,7 +8548,7 @@
           <w:insideV w:val="none" w:sz="0" w:space="0" w:color="auto"/>
         </w:tblBorders>
         <w:shd w:val="pct5" w:color="auto" w:fill="auto"/>
-        <w:tblLook w:val="04A0" w:firstRow="1" w:lastRow="0" w:firstColumn="1" w:lastColumn="0" w:noHBand="0" w:noVBand="1"/>
+        <w:tblLook w:val="04A0"/>
       </w:tblPr>
       <w:tblGrid>
         <w:gridCol w:w="9104"/>
@@ -9029,7 +9015,7 @@
       <w:r>
         <w:t xml:space="preserve"> de l'élément </w:t>
       </w:r>
-      <w:hyperlink r:id="rId13" w:history="1">
+      <w:hyperlink r:id="rId12" w:history="1">
         <w:r>
           <w:rPr>
             <w:rStyle w:val="lev"/>
@@ -9104,12 +9090,12 @@
       <w:pPr>
         <w:pStyle w:val="Titre2"/>
       </w:pPr>
-      <w:bookmarkStart w:id="17" w:name="_Toc294719128"/>
+      <w:bookmarkStart w:id="18" w:name="_Toc294814995"/>
       <w:r>
         <w:lastRenderedPageBreak/>
         <w:t>Les Intent filters</w:t>
       </w:r>
-      <w:bookmarkEnd w:id="17"/>
+      <w:bookmarkEnd w:id="18"/>
     </w:p>
     <w:p>
       <w:r>
@@ -9267,7 +9253,7 @@
           <w:insideV w:val="none" w:sz="0" w:space="0" w:color="auto"/>
         </w:tblBorders>
         <w:shd w:val="pct5" w:color="auto" w:fill="auto"/>
-        <w:tblLook w:val="04A0" w:firstRow="1" w:lastRow="0" w:firstColumn="1" w:lastColumn="0" w:noHBand="0" w:noVBand="1"/>
+        <w:tblLook w:val="04A0"/>
       </w:tblPr>
       <w:tblGrid>
         <w:gridCol w:w="9212"/>
@@ -10383,7 +10369,7 @@
       <w:pPr>
         <w:pStyle w:val="Titre"/>
       </w:pPr>
-      <w:bookmarkStart w:id="18" w:name="_Toc294719129"/>
+      <w:bookmarkStart w:id="19" w:name="_Toc294814996"/>
       <w:r>
         <w:lastRenderedPageBreak/>
         <w:t>Organisation</w:t>
@@ -10391,7 +10377,7 @@
       <w:r>
         <w:t xml:space="preserve"> et déroulement du projet</w:t>
       </w:r>
-      <w:bookmarkEnd w:id="18"/>
+      <w:bookmarkEnd w:id="19"/>
     </w:p>
     <w:p>
       <w:r>
@@ -10487,24 +10473,24 @@
       <w:pPr>
         <w:pStyle w:val="Titre1"/>
       </w:pPr>
-      <w:bookmarkStart w:id="19" w:name="_Toc294719130"/>
+      <w:bookmarkStart w:id="20" w:name="_Toc294814997"/>
       <w:r>
         <w:t>Diagrammes de Gantt</w:t>
       </w:r>
-      <w:bookmarkEnd w:id="19"/>
+      <w:bookmarkEnd w:id="20"/>
     </w:p>
     <w:p>
       <w:pPr>
         <w:pStyle w:val="Titre2"/>
       </w:pPr>
-      <w:bookmarkStart w:id="20" w:name="_Toc294719131"/>
+      <w:bookmarkStart w:id="21" w:name="_Toc294814998"/>
       <w:r>
         <w:t>Diagramme p</w:t>
       </w:r>
       <w:r>
         <w:t>révisionnel</w:t>
       </w:r>
-      <w:bookmarkEnd w:id="20"/>
+      <w:bookmarkEnd w:id="21"/>
     </w:p>
     <w:p>
       <w:pPr>
@@ -10540,7 +10526,7 @@
                     <pic:cNvPicPr/>
                   </pic:nvPicPr>
                   <pic:blipFill>
-                    <a:blip r:embed="rId14" cstate="print"/>
+                    <a:blip r:embed="rId13" cstate="print"/>
                     <a:stretch>
                       <a:fillRect/>
                     </a:stretch>
@@ -10595,7 +10581,7 @@
                     <pic:cNvPicPr/>
                   </pic:nvPicPr>
                   <pic:blipFill>
-                    <a:blip r:embed="rId15" cstate="print"/>
+                    <a:blip r:embed="rId14" cstate="print"/>
                     <a:stretch>
                       <a:fillRect/>
                     </a:stretch>
@@ -10620,7 +10606,7 @@
       <w:pPr>
         <w:pStyle w:val="Titre2"/>
       </w:pPr>
-      <w:bookmarkStart w:id="21" w:name="_Toc294719132"/>
+      <w:bookmarkStart w:id="22" w:name="_Toc294814999"/>
       <w:r>
         <w:lastRenderedPageBreak/>
         <w:t>Diagramme e</w:t>
@@ -10628,7 +10614,7 @@
       <w:r>
         <w:t>ffectif</w:t>
       </w:r>
-      <w:bookmarkEnd w:id="21"/>
+      <w:bookmarkEnd w:id="22"/>
     </w:p>
     <w:p>
       <w:pPr>
@@ -10664,7 +10650,7 @@
                     <pic:cNvPicPr/>
                   </pic:nvPicPr>
                   <pic:blipFill>
-                    <a:blip r:embed="rId16" cstate="print"/>
+                    <a:blip r:embed="rId15" cstate="print"/>
                     <a:stretch>
                       <a:fillRect/>
                     </a:stretch>
@@ -10719,7 +10705,7 @@
                     <pic:cNvPicPr/>
                   </pic:nvPicPr>
                   <pic:blipFill>
-                    <a:blip r:embed="rId17" cstate="print"/>
+                    <a:blip r:embed="rId16" cstate="print"/>
                     <a:stretch>
                       <a:fillRect/>
                     </a:stretch>
@@ -10747,7 +10733,7 @@
           <w:bottom w:val="single" w:sz="8" w:space="3" w:color="7FD13B" w:themeColor="accent1"/>
         </w:pBdr>
       </w:pPr>
-      <w:bookmarkStart w:id="22" w:name="_Toc294719133"/>
+      <w:bookmarkStart w:id="23" w:name="_Toc294815000"/>
       <w:r>
         <w:lastRenderedPageBreak/>
         <w:t>O</w:t>
@@ -10758,7 +10744,7 @@
       <w:r>
         <w:t>s</w:t>
       </w:r>
-      <w:bookmarkEnd w:id="22"/>
+      <w:bookmarkEnd w:id="23"/>
     </w:p>
     <w:p>
       <w:pPr>
@@ -10767,11 +10753,11 @@
           <w:tab w:val="left" w:pos="7110"/>
         </w:tabs>
       </w:pPr>
-      <w:bookmarkStart w:id="23" w:name="_Toc294719134"/>
+      <w:bookmarkStart w:id="24" w:name="_Toc294815001"/>
       <w:r>
         <w:t>Partage du code</w:t>
       </w:r>
-      <w:bookmarkEnd w:id="23"/>
+      <w:bookmarkEnd w:id="24"/>
     </w:p>
     <w:p>
       <w:r>
@@ -10782,14 +10768,14 @@
       <w:pPr>
         <w:pStyle w:val="Titre2"/>
       </w:pPr>
-      <w:bookmarkStart w:id="24" w:name="_Toc294719135"/>
+      <w:bookmarkStart w:id="25" w:name="_Toc294815002"/>
       <w:r>
         <w:t>Google Code</w:t>
       </w:r>
       <w:r>
         <w:t xml:space="preserve"> et Project Hosting</w:t>
       </w:r>
-      <w:bookmarkEnd w:id="24"/>
+      <w:bookmarkEnd w:id="25"/>
     </w:p>
     <w:p>
       <w:r>
@@ -10845,11 +10831,11 @@
       <w:pPr>
         <w:pStyle w:val="Titre2"/>
       </w:pPr>
-      <w:bookmarkStart w:id="25" w:name="_Toc294719136"/>
+      <w:bookmarkStart w:id="26" w:name="_Toc294815003"/>
       <w:r>
         <w:t>Subversion</w:t>
       </w:r>
-      <w:bookmarkEnd w:id="25"/>
+      <w:bookmarkEnd w:id="26"/>
     </w:p>
     <w:p>
       <w:r>
@@ -10923,21 +10909,21 @@
       <w:pPr>
         <w:pStyle w:val="Titre1"/>
       </w:pPr>
-      <w:bookmarkStart w:id="26" w:name="_Toc294719137"/>
+      <w:bookmarkStart w:id="27" w:name="_Toc294815004"/>
       <w:r>
         <w:t>Développement</w:t>
       </w:r>
-      <w:bookmarkEnd w:id="26"/>
+      <w:bookmarkEnd w:id="27"/>
     </w:p>
     <w:p>
       <w:pPr>
         <w:pStyle w:val="Titre2"/>
       </w:pPr>
-      <w:bookmarkStart w:id="27" w:name="_Toc294719138"/>
+      <w:bookmarkStart w:id="28" w:name="_Toc294815005"/>
       <w:r>
         <w:t>Langage Java</w:t>
       </w:r>
-      <w:bookmarkEnd w:id="27"/>
+      <w:bookmarkEnd w:id="28"/>
     </w:p>
     <w:p>
       <w:r>
@@ -10948,11 +10934,11 @@
       <w:pPr>
         <w:pStyle w:val="Titre2"/>
       </w:pPr>
-      <w:bookmarkStart w:id="28" w:name="_Toc294719139"/>
+      <w:bookmarkStart w:id="29" w:name="_Toc294815006"/>
       <w:r>
         <w:t>Eclipse Pulsar</w:t>
       </w:r>
-      <w:bookmarkEnd w:id="28"/>
+      <w:bookmarkEnd w:id="29"/>
     </w:p>
     <w:p>
       <w:r>
@@ -11009,7 +10995,7 @@
           <w:lang w:val="en-US"/>
         </w:rPr>
       </w:pPr>
-      <w:bookmarkStart w:id="29" w:name="_Toc294719140"/>
+      <w:bookmarkStart w:id="30" w:name="_Toc294815007"/>
       <w:r>
         <w:rPr>
           <w:lang w:val="en-US"/>
@@ -11023,7 +11009,7 @@
         </w:rPr>
         <w:t>Software Development Kit (SDK)</w:t>
       </w:r>
-      <w:bookmarkEnd w:id="29"/>
+      <w:bookmarkEnd w:id="30"/>
     </w:p>
     <w:p>
       <w:r>
@@ -11050,11 +11036,11 @@
       <w:pPr>
         <w:pStyle w:val="Titre2"/>
       </w:pPr>
-      <w:bookmarkStart w:id="30" w:name="_Toc294719141"/>
+      <w:bookmarkStart w:id="31" w:name="_Toc294815008"/>
       <w:r>
         <w:t>Android Development Tools (ADT)</w:t>
       </w:r>
-      <w:bookmarkEnd w:id="30"/>
+      <w:bookmarkEnd w:id="31"/>
     </w:p>
     <w:p>
       <w:r>
@@ -11147,12 +11133,12 @@
       <w:pPr>
         <w:pStyle w:val="Titre"/>
       </w:pPr>
-      <w:bookmarkStart w:id="31" w:name="_Toc294719142"/>
+      <w:bookmarkStart w:id="32" w:name="_Toc294815009"/>
       <w:r>
         <w:lastRenderedPageBreak/>
         <w:t>La base : le lecteur audio</w:t>
       </w:r>
-      <w:bookmarkEnd w:id="31"/>
+      <w:bookmarkEnd w:id="32"/>
     </w:p>
     <w:p>
       <w:r>
@@ -11254,11 +11240,11 @@
       <w:pPr>
         <w:pStyle w:val="Titre1"/>
       </w:pPr>
-      <w:bookmarkStart w:id="32" w:name="_Toc294719143"/>
+      <w:bookmarkStart w:id="33" w:name="_Toc294815010"/>
       <w:r>
         <w:t>Le composant MediaPlayer</w:t>
       </w:r>
-      <w:bookmarkEnd w:id="32"/>
+      <w:bookmarkEnd w:id="33"/>
     </w:p>
     <w:p>
       <w:r>
@@ -11432,7 +11418,7 @@
                     <pic:cNvPicPr/>
                   </pic:nvPicPr>
                   <pic:blipFill>
-                    <a:blip r:embed="rId18" cstate="print"/>
+                    <a:blip r:embed="rId17" cstate="print"/>
                     <a:stretch>
                       <a:fillRect/>
                     </a:stretch>
@@ -11499,12 +11485,12 @@
       <w:pPr>
         <w:pStyle w:val="Titre2"/>
       </w:pPr>
-      <w:bookmarkStart w:id="33" w:name="_Toc294719144"/>
+      <w:bookmarkStart w:id="34" w:name="_Toc294815011"/>
       <w:r>
         <w:lastRenderedPageBreak/>
         <w:t>Fonctionnement</w:t>
       </w:r>
-      <w:bookmarkEnd w:id="33"/>
+      <w:bookmarkEnd w:id="34"/>
     </w:p>
     <w:p>
       <w:r>
@@ -11590,7 +11576,7 @@
                     <pic:cNvPicPr/>
                   </pic:nvPicPr>
                   <pic:blipFill>
-                    <a:blip r:embed="rId19" cstate="print"/>
+                    <a:blip r:embed="rId18" cstate="print"/>
                     <a:stretch>
                       <a:fillRect/>
                     </a:stretch>
@@ -11636,7 +11622,7 @@
                     <pic:cNvPicPr/>
                   </pic:nvPicPr>
                   <pic:blipFill>
-                    <a:blip r:embed="rId20" cstate="print"/>
+                    <a:blip r:embed="rId19" cstate="print"/>
                     <a:stretch>
                       <a:fillRect/>
                     </a:stretch>
@@ -11692,7 +11678,7 @@
                     <pic:cNvPicPr/>
                   </pic:nvPicPr>
                   <pic:blipFill>
-                    <a:blip r:embed="rId19" cstate="print"/>
+                    <a:blip r:embed="rId18" cstate="print"/>
                     <a:stretch>
                       <a:fillRect/>
                     </a:stretch>
@@ -11738,7 +11724,7 @@
                     <pic:cNvPicPr/>
                   </pic:nvPicPr>
                   <pic:blipFill>
-                    <a:blip r:embed="rId21" cstate="print"/>
+                    <a:blip r:embed="rId20" cstate="print"/>
                     <a:stretch>
                       <a:fillRect/>
                     </a:stretch>
@@ -11763,21 +11749,21 @@
       <w:pPr>
         <w:pStyle w:val="Titre2"/>
       </w:pPr>
-      <w:bookmarkStart w:id="34" w:name="_Toc294719145"/>
+      <w:bookmarkStart w:id="35" w:name="_Toc294815012"/>
       <w:r>
         <w:t>Implémentation</w:t>
       </w:r>
-      <w:bookmarkEnd w:id="34"/>
+      <w:bookmarkEnd w:id="35"/>
     </w:p>
     <w:p>
       <w:pPr>
         <w:pStyle w:val="Titre3"/>
       </w:pPr>
-      <w:bookmarkStart w:id="35" w:name="_Toc294719146"/>
+      <w:bookmarkStart w:id="36" w:name="_Toc294815013"/>
       <w:r>
         <w:t>Création du MediaPlayer</w:t>
       </w:r>
-      <w:bookmarkEnd w:id="35"/>
+      <w:bookmarkEnd w:id="36"/>
     </w:p>
     <w:p>
       <w:r>
@@ -11813,7 +11799,7 @@
           <w:insideV w:val="none" w:sz="0" w:space="0" w:color="auto"/>
         </w:tblBorders>
         <w:shd w:val="pct5" w:color="auto" w:fill="auto"/>
-        <w:tblLook w:val="04A0" w:firstRow="1" w:lastRow="0" w:firstColumn="1" w:lastColumn="0" w:noHBand="0" w:noVBand="1"/>
+        <w:tblLook w:val="04A0"/>
       </w:tblPr>
       <w:tblGrid>
         <w:gridCol w:w="9104"/>
@@ -11929,12 +11915,12 @@
       <w:pPr>
         <w:pStyle w:val="Titre3"/>
       </w:pPr>
-      <w:bookmarkStart w:id="36" w:name="_Toc294719147"/>
+      <w:bookmarkStart w:id="37" w:name="_Toc294815014"/>
       <w:r>
         <w:lastRenderedPageBreak/>
         <w:t>Ajout des fonctionnalités de bases</w:t>
       </w:r>
-      <w:bookmarkEnd w:id="36"/>
+      <w:bookmarkEnd w:id="37"/>
     </w:p>
     <w:p>
       <w:r>
@@ -12030,7 +12016,7 @@
           <w:insideV w:val="none" w:sz="0" w:space="0" w:color="auto"/>
         </w:tblBorders>
         <w:shd w:val="pct5" w:color="auto" w:fill="auto"/>
-        <w:tblLook w:val="04A0" w:firstRow="1" w:lastRow="0" w:firstColumn="1" w:lastColumn="0" w:noHBand="0" w:noVBand="1"/>
+        <w:tblLook w:val="04A0"/>
       </w:tblPr>
       <w:tblGrid>
         <w:gridCol w:w="9104"/>
@@ -12437,22 +12423,22 @@
       <w:pPr>
         <w:pStyle w:val="Titre"/>
       </w:pPr>
-      <w:bookmarkStart w:id="37" w:name="_Toc294719148"/>
+      <w:bookmarkStart w:id="38" w:name="_Toc294815015"/>
       <w:r>
         <w:lastRenderedPageBreak/>
         <w:t>L’interface graphique</w:t>
       </w:r>
-      <w:bookmarkEnd w:id="37"/>
+      <w:bookmarkEnd w:id="38"/>
     </w:p>
     <w:p>
       <w:pPr>
         <w:pStyle w:val="Titre1"/>
       </w:pPr>
-      <w:bookmarkStart w:id="38" w:name="_Toc294719149"/>
+      <w:bookmarkStart w:id="39" w:name="_Toc294815016"/>
       <w:r>
         <w:t>Les besoins</w:t>
       </w:r>
-      <w:bookmarkEnd w:id="38"/>
+      <w:bookmarkEnd w:id="39"/>
     </w:p>
     <w:p>
       <w:pPr>
@@ -12697,11 +12683,11 @@
       <w:pPr>
         <w:pStyle w:val="Titre1"/>
       </w:pPr>
-      <w:bookmarkStart w:id="39" w:name="_Toc294719150"/>
+      <w:bookmarkStart w:id="40" w:name="_Toc294815017"/>
       <w:r>
         <w:t>Conception sous Eclipse</w:t>
       </w:r>
-      <w:bookmarkEnd w:id="39"/>
+      <w:bookmarkEnd w:id="40"/>
     </w:p>
     <w:p>
       <w:pPr>
@@ -13202,7 +13188,7 @@
                     <pic:cNvPicPr/>
                   </pic:nvPicPr>
                   <pic:blipFill>
-                    <a:blip r:embed="rId22" cstate="print"/>
+                    <a:blip r:embed="rId21" cstate="print"/>
                     <a:stretch>
                       <a:fillRect/>
                     </a:stretch>
@@ -13239,8 +13225,8 @@
       <w:r>
         <w:t>sen</w:t>
       </w:r>
-      <w:bookmarkStart w:id="40" w:name="_GoBack"/>
-      <w:bookmarkEnd w:id="40"/>
+      <w:bookmarkStart w:id="41" w:name="_GoBack"/>
+      <w:bookmarkEnd w:id="41"/>
       <w:r>
         <w:t>t par exemple lo</w:t>
       </w:r>
@@ -13264,11 +13250,11 @@
       <w:pPr>
         <w:pStyle w:val="Titre2"/>
       </w:pPr>
-      <w:bookmarkStart w:id="41" w:name="_Toc294719151"/>
+      <w:bookmarkStart w:id="42" w:name="_Toc294815018"/>
       <w:r>
         <w:t>Les ressources et le fichier R.java</w:t>
       </w:r>
-      <w:bookmarkEnd w:id="41"/>
+      <w:bookmarkEnd w:id="42"/>
     </w:p>
     <w:p>
       <w:r>
@@ -13818,11 +13804,11 @@
       <w:pPr>
         <w:pStyle w:val="Titre2"/>
       </w:pPr>
-      <w:bookmarkStart w:id="42" w:name="_Toc294719152"/>
+      <w:bookmarkStart w:id="43" w:name="_Toc294815019"/>
       <w:r>
         <w:t>Construction d’une interface</w:t>
       </w:r>
-      <w:bookmarkEnd w:id="42"/>
+      <w:bookmarkEnd w:id="43"/>
     </w:p>
     <w:p>
       <w:r>
@@ -13863,7 +13849,7 @@
           <w:insideV w:val="single" w:sz="12" w:space="0" w:color="003E75" w:themeColor="background2" w:themeShade="40"/>
         </w:tblBorders>
         <w:shd w:val="pct5" w:color="auto" w:fill="auto"/>
-        <w:tblLook w:val="04A0" w:firstRow="1" w:lastRow="0" w:firstColumn="1" w:lastColumn="0" w:noHBand="0" w:noVBand="1"/>
+        <w:tblLook w:val="04A0"/>
       </w:tblPr>
       <w:tblGrid>
         <w:gridCol w:w="9104"/>
@@ -14461,7 +14447,7 @@
                     <pic:cNvPicPr/>
                   </pic:nvPicPr>
                   <pic:blipFill>
-                    <a:blip r:embed="rId23" cstate="print"/>
+                    <a:blip r:embed="rId22" cstate="print"/>
                     <a:stretch>
                       <a:fillRect/>
                     </a:stretch>
@@ -14867,7 +14853,7 @@
           <w:insideV w:val="none" w:sz="0" w:space="0" w:color="auto"/>
         </w:tblBorders>
         <w:tblLayout w:type="fixed"/>
-        <w:tblLook w:val="04A0" w:firstRow="1" w:lastRow="0" w:firstColumn="1" w:lastColumn="0" w:noHBand="0" w:noVBand="1"/>
+        <w:tblLook w:val="04A0"/>
       </w:tblPr>
       <w:tblGrid>
         <w:gridCol w:w="2943"/>
@@ -14909,7 +14895,7 @@
                           <pic:cNvPicPr/>
                         </pic:nvPicPr>
                         <pic:blipFill>
-                          <a:blip r:embed="rId24" cstate="print"/>
+                          <a:blip r:embed="rId23" cstate="print"/>
                           <a:stretch>
                             <a:fillRect/>
                           </a:stretch>
@@ -14958,7 +14944,7 @@
               </w:tblBorders>
               <w:shd w:val="pct5" w:color="auto" w:fill="auto"/>
               <w:tblLayout w:type="fixed"/>
-              <w:tblLook w:val="04A0" w:firstRow="1" w:lastRow="0" w:firstColumn="1" w:lastColumn="0" w:noHBand="0" w:noVBand="1"/>
+              <w:tblLook w:val="04A0"/>
             </w:tblPr>
             <w:tblGrid>
               <w:gridCol w:w="6211"/>
@@ -17061,7 +17047,7 @@
           <w:insideV w:val="none" w:sz="0" w:space="0" w:color="auto"/>
         </w:tblBorders>
         <w:shd w:val="pct5" w:color="auto" w:fill="auto"/>
-        <w:tblLook w:val="04A0" w:firstRow="1" w:lastRow="0" w:firstColumn="1" w:lastColumn="0" w:noHBand="0" w:noVBand="1"/>
+        <w:tblLook w:val="04A0"/>
       </w:tblPr>
       <w:tblGrid>
         <w:gridCol w:w="8568"/>
@@ -17724,7 +17710,7 @@
           <w:insideV w:val="none" w:sz="0" w:space="0" w:color="auto"/>
         </w:tblBorders>
         <w:shd w:val="pct5" w:color="auto" w:fill="auto"/>
-        <w:tblLook w:val="04A0" w:firstRow="1" w:lastRow="0" w:firstColumn="1" w:lastColumn="0" w:noHBand="0" w:noVBand="1"/>
+        <w:tblLook w:val="04A0"/>
       </w:tblPr>
       <w:tblGrid>
         <w:gridCol w:w="8568"/>
@@ -18309,7 +18295,7 @@
           <w:insideV w:val="none" w:sz="0" w:space="0" w:color="auto"/>
         </w:tblBorders>
         <w:shd w:val="pct5" w:color="auto" w:fill="auto"/>
-        <w:tblLook w:val="04A0" w:firstRow="1" w:lastRow="0" w:firstColumn="1" w:lastColumn="0" w:noHBand="0" w:noVBand="1"/>
+        <w:tblLook w:val="04A0"/>
       </w:tblPr>
       <w:tblGrid>
         <w:gridCol w:w="8046"/>
@@ -18792,7 +18778,7 @@
           <w:insideV w:val="none" w:sz="0" w:space="0" w:color="auto"/>
         </w:tblBorders>
         <w:shd w:val="pct5" w:color="auto" w:fill="auto"/>
-        <w:tblLook w:val="04A0" w:firstRow="1" w:lastRow="0" w:firstColumn="1" w:lastColumn="0" w:noHBand="0" w:noVBand="1"/>
+        <w:tblLook w:val="04A0"/>
       </w:tblPr>
       <w:tblGrid>
         <w:gridCol w:w="9104"/>
@@ -18978,7 +18964,7 @@
           <w:insideV w:val="none" w:sz="0" w:space="0" w:color="auto"/>
         </w:tblBorders>
         <w:shd w:val="pct5" w:color="auto" w:fill="auto"/>
-        <w:tblLook w:val="04A0" w:firstRow="1" w:lastRow="0" w:firstColumn="1" w:lastColumn="0" w:noHBand="0" w:noVBand="1"/>
+        <w:tblLook w:val="04A0"/>
       </w:tblPr>
       <w:tblGrid>
         <w:gridCol w:w="9104"/>
@@ -19285,21 +19271,21 @@
       <w:pPr>
         <w:pStyle w:val="Titre1"/>
       </w:pPr>
-      <w:bookmarkStart w:id="43" w:name="_Toc294719153"/>
+      <w:bookmarkStart w:id="44" w:name="_Toc294815020"/>
       <w:r>
         <w:t>Évolution de l’interface graphique</w:t>
       </w:r>
-      <w:bookmarkEnd w:id="43"/>
+      <w:bookmarkEnd w:id="44"/>
     </w:p>
     <w:p>
       <w:pPr>
         <w:pStyle w:val="Titre2"/>
       </w:pPr>
-      <w:bookmarkStart w:id="44" w:name="_Toc294719154"/>
+      <w:bookmarkStart w:id="45" w:name="_Toc294815021"/>
       <w:r>
         <w:t>Démarrage</w:t>
       </w:r>
-      <w:bookmarkEnd w:id="44"/>
+      <w:bookmarkEnd w:id="45"/>
     </w:p>
     <w:p>
       <w:r>
@@ -19352,12 +19338,12 @@
       <w:pPr>
         <w:pStyle w:val="Titre2"/>
       </w:pPr>
-      <w:bookmarkStart w:id="45" w:name="_Toc294719155"/>
+      <w:bookmarkStart w:id="46" w:name="_Toc294815022"/>
       <w:r>
         <w:lastRenderedPageBreak/>
         <w:t>Première étape</w:t>
       </w:r>
-      <w:bookmarkEnd w:id="45"/>
+      <w:bookmarkEnd w:id="46"/>
     </w:p>
     <w:p>
       <w:pPr>
@@ -19515,7 +19501,7 @@
                     <pic:cNvPicPr/>
                   </pic:nvPicPr>
                   <pic:blipFill>
-                    <a:blip r:embed="rId25" cstate="print"/>
+                    <a:blip r:embed="rId24" cstate="print"/>
                     <a:stretch>
                       <a:fillRect/>
                     </a:stretch>
@@ -19556,12 +19542,12 @@
       <w:pPr>
         <w:pStyle w:val="Titre2"/>
       </w:pPr>
-      <w:bookmarkStart w:id="46" w:name="_Toc294719156"/>
+      <w:bookmarkStart w:id="47" w:name="_Toc294815023"/>
       <w:r>
         <w:lastRenderedPageBreak/>
         <w:t>Seconde étape</w:t>
       </w:r>
-      <w:bookmarkEnd w:id="46"/>
+      <w:bookmarkEnd w:id="47"/>
     </w:p>
     <w:p>
       <w:r>
@@ -19676,7 +19662,7 @@
                     <pic:cNvPicPr/>
                   </pic:nvPicPr>
                   <pic:blipFill>
-                    <a:blip r:embed="rId26" cstate="print"/>
+                    <a:blip r:embed="rId25" cstate="print"/>
                     <a:stretch>
                       <a:fillRect/>
                     </a:stretch>
@@ -19736,7 +19722,7 @@
                     <pic:cNvPicPr/>
                   </pic:nvPicPr>
                   <pic:blipFill>
-                    <a:blip r:embed="rId27" cstate="print"/>
+                    <a:blip r:embed="rId26" cstate="print"/>
                     <a:stretch>
                       <a:fillRect/>
                     </a:stretch>
@@ -19777,12 +19763,12 @@
       <w:pPr>
         <w:pStyle w:val="Titre2"/>
       </w:pPr>
-      <w:bookmarkStart w:id="47" w:name="_Toc294719157"/>
+      <w:bookmarkStart w:id="48" w:name="_Toc294815024"/>
       <w:r>
         <w:lastRenderedPageBreak/>
         <w:t>Troisième étape</w:t>
       </w:r>
-      <w:bookmarkEnd w:id="47"/>
+      <w:bookmarkEnd w:id="48"/>
     </w:p>
     <w:p>
       <w:r>
@@ -19902,7 +19888,7 @@
           <w:insideH w:val="none" w:sz="0" w:space="0" w:color="auto"/>
           <w:insideV w:val="none" w:sz="0" w:space="0" w:color="auto"/>
         </w:tblBorders>
-        <w:tblLook w:val="04A0" w:firstRow="1" w:lastRow="0" w:firstColumn="1" w:lastColumn="0" w:noHBand="0" w:noVBand="1"/>
+        <w:tblLook w:val="04A0"/>
       </w:tblPr>
       <w:tblGrid>
         <w:gridCol w:w="4606"/>
@@ -19947,7 +19933,7 @@
                           <pic:cNvPicPr/>
                         </pic:nvPicPr>
                         <pic:blipFill>
-                          <a:blip r:embed="rId28" cstate="print"/>
+                          <a:blip r:embed="rId27" cstate="print"/>
                           <a:stretch>
                             <a:fillRect/>
                           </a:stretch>
@@ -20007,7 +19993,7 @@
                           <pic:cNvPicPr/>
                         </pic:nvPicPr>
                         <pic:blipFill>
-                          <a:blip r:embed="rId29" cstate="print"/>
+                          <a:blip r:embed="rId28" cstate="print"/>
                           <a:stretch>
                             <a:fillRect/>
                           </a:stretch>
@@ -20056,12 +20042,12 @@
       <w:pPr>
         <w:pStyle w:val="Titre2"/>
       </w:pPr>
-      <w:bookmarkStart w:id="48" w:name="_Toc294719158"/>
+      <w:bookmarkStart w:id="49" w:name="_Toc294815025"/>
       <w:r>
         <w:lastRenderedPageBreak/>
         <w:t>Quatrième étape</w:t>
       </w:r>
-      <w:bookmarkEnd w:id="48"/>
+      <w:bookmarkEnd w:id="49"/>
     </w:p>
     <w:p>
       <w:r>
@@ -20176,7 +20162,7 @@
                     <pic:cNvPicPr/>
                   </pic:nvPicPr>
                   <pic:blipFill>
-                    <a:blip r:embed="rId30" cstate="print"/>
+                    <a:blip r:embed="rId29" cstate="print"/>
                     <a:stretch>
                       <a:fillRect/>
                     </a:stretch>
@@ -20217,7 +20203,7 @@
       <w:pPr>
         <w:pStyle w:val="Titre2"/>
       </w:pPr>
-      <w:bookmarkStart w:id="49" w:name="_Toc294719159"/>
+      <w:bookmarkStart w:id="50" w:name="_Toc294815026"/>
       <w:r>
         <w:lastRenderedPageBreak/>
         <w:t>Dernière</w:t>
@@ -20225,7 +20211,7 @@
       <w:r>
         <w:t xml:space="preserve"> étape</w:t>
       </w:r>
-      <w:bookmarkEnd w:id="49"/>
+      <w:bookmarkEnd w:id="50"/>
     </w:p>
     <w:p>
       <w:r>
@@ -20406,7 +20392,7 @@
           <w:insideH w:val="none" w:sz="0" w:space="0" w:color="auto"/>
           <w:insideV w:val="none" w:sz="0" w:space="0" w:color="auto"/>
         </w:tblBorders>
-        <w:tblLook w:val="04A0" w:firstRow="1" w:lastRow="0" w:firstColumn="1" w:lastColumn="0" w:noHBand="0" w:noVBand="1"/>
+        <w:tblLook w:val="04A0"/>
       </w:tblPr>
       <w:tblGrid>
         <w:gridCol w:w="4606"/>
@@ -20451,7 +20437,7 @@
                           <pic:cNvPicPr/>
                         </pic:nvPicPr>
                         <pic:blipFill>
-                          <a:blip r:embed="rId31" cstate="print"/>
+                          <a:blip r:embed="rId30" cstate="print"/>
                           <a:stretch>
                             <a:fillRect/>
                           </a:stretch>
@@ -20511,7 +20497,7 @@
                           <pic:cNvPicPr/>
                         </pic:nvPicPr>
                         <pic:blipFill>
-                          <a:blip r:embed="rId32" cstate="print"/>
+                          <a:blip r:embed="rId31" cstate="print"/>
                           <a:stretch>
                             <a:fillRect/>
                           </a:stretch>
@@ -20634,7 +20620,7 @@
           <w:insideH w:val="none" w:sz="0" w:space="0" w:color="auto"/>
           <w:insideV w:val="none" w:sz="0" w:space="0" w:color="auto"/>
         </w:tblBorders>
-        <w:tblLook w:val="04A0" w:firstRow="1" w:lastRow="0" w:firstColumn="1" w:lastColumn="0" w:noHBand="0" w:noVBand="1"/>
+        <w:tblLook w:val="04A0"/>
       </w:tblPr>
       <w:tblGrid>
         <w:gridCol w:w="4606"/>
@@ -20679,7 +20665,7 @@
                           <pic:cNvPicPr/>
                         </pic:nvPicPr>
                         <pic:blipFill>
-                          <a:blip r:embed="rId33" cstate="print"/>
+                          <a:blip r:embed="rId32" cstate="print"/>
                           <a:stretch>
                             <a:fillRect/>
                           </a:stretch>
@@ -20739,7 +20725,7 @@
                           <pic:cNvPicPr/>
                         </pic:nvPicPr>
                         <pic:blipFill>
-                          <a:blip r:embed="rId34" cstate="print"/>
+                          <a:blip r:embed="rId33" cstate="print"/>
                           <a:stretch>
                             <a:fillRect/>
                           </a:stretch>
@@ -20784,12 +20770,12 @@
       <w:pPr>
         <w:pStyle w:val="Titre1"/>
       </w:pPr>
-      <w:bookmarkStart w:id="50" w:name="_Toc294719160"/>
+      <w:bookmarkStart w:id="51" w:name="_Toc294815027"/>
       <w:r>
         <w:lastRenderedPageBreak/>
         <w:t>Changement d’orientation du téléphone</w:t>
       </w:r>
-      <w:bookmarkEnd w:id="50"/>
+      <w:bookmarkEnd w:id="51"/>
     </w:p>
     <w:p>
       <w:r>
@@ -20918,7 +20904,7 @@
                     <pic:cNvPicPr/>
                   </pic:nvPicPr>
                   <pic:blipFill>
-                    <a:blip r:embed="rId35" cstate="print"/>
+                    <a:blip r:embed="rId34" cstate="print"/>
                     <a:stretch>
                       <a:fillRect/>
                     </a:stretch>
@@ -21049,7 +21035,7 @@
                     <pic:cNvPicPr/>
                   </pic:nvPicPr>
                   <pic:blipFill>
-                    <a:blip r:embed="rId36" cstate="print"/>
+                    <a:blip r:embed="rId35" cstate="print"/>
                     <a:stretch>
                       <a:fillRect/>
                     </a:stretch>
@@ -21126,7 +21112,7 @@
                     <pic:cNvPicPr/>
                   </pic:nvPicPr>
                   <pic:blipFill>
-                    <a:blip r:embed="rId37" cstate="print"/>
+                    <a:blip r:embed="rId36" cstate="print"/>
                     <a:stretch>
                       <a:fillRect/>
                     </a:stretch>
@@ -21374,22 +21360,22 @@
       <w:pPr>
         <w:pStyle w:val="Titre"/>
       </w:pPr>
-      <w:bookmarkStart w:id="51" w:name="_Toc294719161"/>
+      <w:bookmarkStart w:id="52" w:name="_Toc294815028"/>
       <w:r>
         <w:lastRenderedPageBreak/>
         <w:t>Les fonctionnalités</w:t>
       </w:r>
-      <w:bookmarkEnd w:id="51"/>
+      <w:bookmarkEnd w:id="52"/>
     </w:p>
     <w:p>
       <w:pPr>
         <w:pStyle w:val="Titre1"/>
       </w:pPr>
-      <w:bookmarkStart w:id="52" w:name="_Toc294719162"/>
+      <w:bookmarkStart w:id="53" w:name="_Toc294815029"/>
       <w:r>
         <w:t>Le tri des fichiers audio</w:t>
       </w:r>
-      <w:bookmarkEnd w:id="52"/>
+      <w:bookmarkEnd w:id="53"/>
     </w:p>
     <w:p>
       <w:r>
@@ -21454,7 +21440,7 @@
                     <pic:cNvPicPr/>
                   </pic:nvPicPr>
                   <pic:blipFill>
-                    <a:blip r:embed="rId38" cstate="print"/>
+                    <a:blip r:embed="rId37" cstate="print"/>
                     <a:stretch>
                       <a:fillRect/>
                     </a:stretch>
@@ -21487,7 +21473,7 @@
           <w:insideH w:val="none" w:sz="0" w:space="0" w:color="auto"/>
           <w:insideV w:val="none" w:sz="0" w:space="0" w:color="auto"/>
         </w:tblBorders>
-        <w:tblLook w:val="04A0" w:firstRow="1" w:lastRow="0" w:firstColumn="1" w:lastColumn="0" w:noHBand="0" w:noVBand="1"/>
+        <w:tblLook w:val="04A0"/>
       </w:tblPr>
       <w:tblGrid>
         <w:gridCol w:w="4606"/>
@@ -21532,7 +21518,7 @@
                           <pic:cNvPicPr/>
                         </pic:nvPicPr>
                         <pic:blipFill>
-                          <a:blip r:embed="rId39" cstate="print"/>
+                          <a:blip r:embed="rId38" cstate="print"/>
                           <a:stretch>
                             <a:fillRect/>
                           </a:stretch>
@@ -21592,7 +21578,7 @@
                           <pic:cNvPicPr/>
                         </pic:nvPicPr>
                         <pic:blipFill>
-                          <a:blip r:embed="rId40" cstate="print"/>
+                          <a:blip r:embed="rId39" cstate="print"/>
                           <a:stretch>
                             <a:fillRect/>
                           </a:stretch>
@@ -21654,7 +21640,7 @@
                           <pic:cNvPicPr/>
                         </pic:nvPicPr>
                         <pic:blipFill>
-                          <a:blip r:embed="rId41" cstate="print"/>
+                          <a:blip r:embed="rId40" cstate="print"/>
                           <a:stretch>
                             <a:fillRect/>
                           </a:stretch>
@@ -21714,7 +21700,7 @@
                           <pic:cNvPicPr/>
                         </pic:nvPicPr>
                         <pic:blipFill>
-                          <a:blip r:embed="rId42" cstate="print"/>
+                          <a:blip r:embed="rId41" cstate="print"/>
                           <a:stretch>
                             <a:fillRect/>
                           </a:stretch>
@@ -21760,12 +21746,12 @@
       <w:pPr>
         <w:pStyle w:val="Titre2"/>
       </w:pPr>
-      <w:bookmarkStart w:id="53" w:name="_Toc294719163"/>
+      <w:bookmarkStart w:id="54" w:name="_Toc294815030"/>
       <w:r>
         <w:lastRenderedPageBreak/>
         <w:t>Implémentation</w:t>
       </w:r>
-      <w:bookmarkEnd w:id="53"/>
+      <w:bookmarkEnd w:id="54"/>
     </w:p>
     <w:p>
       <w:pPr>
@@ -21784,11 +21770,11 @@
       <w:pPr>
         <w:pStyle w:val="Titre3"/>
       </w:pPr>
-      <w:bookmarkStart w:id="54" w:name="_Toc294719164"/>
+      <w:bookmarkStart w:id="55" w:name="_Toc294815031"/>
       <w:r>
         <w:t>Partie graphique</w:t>
       </w:r>
-      <w:bookmarkEnd w:id="54"/>
+      <w:bookmarkEnd w:id="55"/>
     </w:p>
     <w:p>
       <w:r>
@@ -21845,7 +21831,7 @@
           <w:insideV w:val="none" w:sz="0" w:space="0" w:color="auto"/>
         </w:tblBorders>
         <w:shd w:val="pct5" w:color="auto" w:fill="auto"/>
-        <w:tblLook w:val="04A0" w:firstRow="1" w:lastRow="0" w:firstColumn="1" w:lastColumn="0" w:noHBand="0" w:noVBand="1"/>
+        <w:tblLook w:val="04A0"/>
       </w:tblPr>
       <w:tblGrid>
         <w:gridCol w:w="9104"/>
@@ -22340,11 +22326,11 @@
       <w:pPr>
         <w:pStyle w:val="Titre3"/>
       </w:pPr>
-      <w:bookmarkStart w:id="55" w:name="_Toc294719165"/>
+      <w:bookmarkStart w:id="56" w:name="_Toc294815032"/>
       <w:r>
         <w:t>Partie exécuive</w:t>
       </w:r>
-      <w:bookmarkEnd w:id="55"/>
+      <w:bookmarkEnd w:id="56"/>
     </w:p>
     <w:p>
       <w:r>
@@ -22464,7 +22450,7 @@
           <w:insideV w:val="none" w:sz="0" w:space="0" w:color="auto"/>
         </w:tblBorders>
         <w:shd w:val="pct5" w:color="auto" w:fill="auto"/>
-        <w:tblLook w:val="04A0" w:firstRow="1" w:lastRow="0" w:firstColumn="1" w:lastColumn="0" w:noHBand="0" w:noVBand="1"/>
+        <w:tblLook w:val="04A0"/>
       </w:tblPr>
       <w:tblGrid>
         <w:gridCol w:w="9180"/>
@@ -23577,7 +23563,7 @@
           <w:insideV w:val="none" w:sz="0" w:space="0" w:color="auto"/>
         </w:tblBorders>
         <w:shd w:val="pct5" w:color="auto" w:fill="auto"/>
-        <w:tblLook w:val="04A0" w:firstRow="1" w:lastRow="0" w:firstColumn="1" w:lastColumn="0" w:noHBand="0" w:noVBand="1"/>
+        <w:tblLook w:val="04A0"/>
       </w:tblPr>
       <w:tblGrid>
         <w:gridCol w:w="9104"/>
@@ -24026,7 +24012,7 @@
           <w:insideV w:val="none" w:sz="0" w:space="0" w:color="auto"/>
         </w:tblBorders>
         <w:shd w:val="pct5" w:color="auto" w:fill="auto"/>
-        <w:tblLook w:val="04A0" w:firstRow="1" w:lastRow="0" w:firstColumn="1" w:lastColumn="0" w:noHBand="0" w:noVBand="1"/>
+        <w:tblLook w:val="04A0"/>
       </w:tblPr>
       <w:tblGrid>
         <w:gridCol w:w="9104"/>
@@ -24860,7 +24846,7 @@
           <w:insideV w:val="none" w:sz="0" w:space="0" w:color="auto"/>
         </w:tblBorders>
         <w:shd w:val="pct5" w:color="auto" w:fill="auto"/>
-        <w:tblLook w:val="04A0" w:firstRow="1" w:lastRow="0" w:firstColumn="1" w:lastColumn="0" w:noHBand="0" w:noVBand="1"/>
+        <w:tblLook w:val="04A0"/>
       </w:tblPr>
       <w:tblGrid>
         <w:gridCol w:w="9104"/>
@@ -25856,12 +25842,12 @@
       <w:pPr>
         <w:pStyle w:val="Titre2"/>
       </w:pPr>
-      <w:bookmarkStart w:id="56" w:name="_Toc294719166"/>
+      <w:bookmarkStart w:id="57" w:name="_Toc294815033"/>
       <w:r>
         <w:lastRenderedPageBreak/>
         <w:t>Les metadonnées</w:t>
       </w:r>
-      <w:bookmarkEnd w:id="56"/>
+      <w:bookmarkEnd w:id="57"/>
     </w:p>
     <w:p>
       <w:r>
@@ -26107,7 +26093,7 @@
           <w:insideV w:val="none" w:sz="0" w:space="0" w:color="auto"/>
         </w:tblBorders>
         <w:shd w:val="pct5" w:color="auto" w:fill="auto"/>
-        <w:tblLook w:val="04A0" w:firstRow="1" w:lastRow="0" w:firstColumn="1" w:lastColumn="0" w:noHBand="0" w:noVBand="1"/>
+        <w:tblLook w:val="04A0"/>
       </w:tblPr>
       <w:tblGrid>
         <w:gridCol w:w="9104"/>
@@ -26252,7 +26238,7 @@
           <w:insideV w:val="none" w:sz="0" w:space="0" w:color="auto"/>
         </w:tblBorders>
         <w:shd w:val="pct5" w:color="auto" w:fill="auto"/>
-        <w:tblLook w:val="04A0" w:firstRow="1" w:lastRow="0" w:firstColumn="1" w:lastColumn="0" w:noHBand="0" w:noVBand="1"/>
+        <w:tblLook w:val="04A0"/>
       </w:tblPr>
       <w:tblGrid>
         <w:gridCol w:w="9104"/>
@@ -26402,11 +26388,11 @@
       <w:pPr>
         <w:pStyle w:val="Titre1"/>
       </w:pPr>
-      <w:bookmarkStart w:id="57" w:name="_Toc294719167"/>
+      <w:bookmarkStart w:id="58" w:name="_Toc294815034"/>
       <w:r>
         <w:t>La loop : boucle sur une partie de musique</w:t>
       </w:r>
-      <w:bookmarkEnd w:id="57"/>
+      <w:bookmarkEnd w:id="58"/>
     </w:p>
     <w:p>
       <w:r>
@@ -26459,11 +26445,11 @@
       <w:pPr>
         <w:pStyle w:val="Titre2"/>
       </w:pPr>
-      <w:bookmarkStart w:id="58" w:name="_Toc294719168"/>
+      <w:bookmarkStart w:id="59" w:name="_Toc294815035"/>
       <w:r>
         <w:t>Fonctionnement</w:t>
       </w:r>
-      <w:bookmarkEnd w:id="58"/>
+      <w:bookmarkEnd w:id="59"/>
     </w:p>
     <w:p>
       <w:r>
@@ -26566,7 +26552,7 @@
                     <pic:cNvPicPr/>
                   </pic:nvPicPr>
                   <pic:blipFill>
-                    <a:blip r:embed="rId19" cstate="print"/>
+                    <a:blip r:embed="rId18" cstate="print"/>
                     <a:stretch>
                       <a:fillRect/>
                     </a:stretch>
@@ -26613,7 +26599,7 @@
                     <pic:cNvPicPr/>
                   </pic:nvPicPr>
                   <pic:blipFill>
-                    <a:blip r:embed="rId43" cstate="print"/>
+                    <a:blip r:embed="rId42" cstate="print"/>
                     <a:stretch>
                       <a:fillRect/>
                     </a:stretch>
@@ -26660,7 +26646,7 @@
                     <pic:cNvPicPr/>
                   </pic:nvPicPr>
                   <pic:blipFill>
-                    <a:blip r:embed="rId44" cstate="print"/>
+                    <a:blip r:embed="rId43" cstate="print"/>
                     <a:stretch>
                       <a:fillRect/>
                     </a:stretch>
@@ -26722,12 +26708,12 @@
       <w:pPr>
         <w:pStyle w:val="Titre2"/>
       </w:pPr>
-      <w:bookmarkStart w:id="59" w:name="_Toc294719169"/>
+      <w:bookmarkStart w:id="60" w:name="_Toc294815036"/>
       <w:r>
         <w:lastRenderedPageBreak/>
         <w:t>Implémentation</w:t>
       </w:r>
-      <w:bookmarkEnd w:id="59"/>
+      <w:bookmarkEnd w:id="60"/>
     </w:p>
     <w:p>
       <w:r>
@@ -26900,7 +26886,7 @@
                     <pic:cNvPicPr/>
                   </pic:nvPicPr>
                   <pic:blipFill>
-                    <a:blip r:embed="rId45" cstate="print"/>
+                    <a:blip r:embed="rId44" cstate="print"/>
                     <a:stretch>
                       <a:fillRect/>
                     </a:stretch>
@@ -26963,7 +26949,7 @@
           <w:insideV w:val="none" w:sz="0" w:space="0" w:color="auto"/>
         </w:tblBorders>
         <w:shd w:val="pct5" w:color="auto" w:fill="auto"/>
-        <w:tblLook w:val="04A0" w:firstRow="1" w:lastRow="0" w:firstColumn="1" w:lastColumn="0" w:noHBand="0" w:noVBand="1"/>
+        <w:tblLook w:val="04A0"/>
       </w:tblPr>
       <w:tblGrid>
         <w:gridCol w:w="9104"/>
@@ -27840,12 +27826,12 @@
       <w:pPr>
         <w:pStyle w:val="Titre2"/>
       </w:pPr>
-      <w:bookmarkStart w:id="60" w:name="_Toc294719170"/>
+      <w:bookmarkStart w:id="61" w:name="_Toc294815037"/>
       <w:r>
         <w:lastRenderedPageBreak/>
         <w:t>Sauvegarde et chargement d’une loop</w:t>
       </w:r>
-      <w:bookmarkEnd w:id="60"/>
+      <w:bookmarkEnd w:id="61"/>
     </w:p>
     <w:p>
       <w:r>
@@ -27916,7 +27902,7 @@
                     <pic:cNvPicPr/>
                   </pic:nvPicPr>
                   <pic:blipFill>
-                    <a:blip r:embed="rId46" cstate="print"/>
+                    <a:blip r:embed="rId45" cstate="print"/>
                     <a:stretch>
                       <a:fillRect/>
                     </a:stretch>
@@ -27938,26 +27924,49 @@
       </w:r>
     </w:p>
     <w:p>
-      <w:pPr>
-        <w:jc w:val="left"/>
-      </w:pPr>
-      <w:r>
-        <w:t>I</w:t>
-      </w:r>
-      <w:r>
-        <w:t>l suffit de parcourir le fichier XML</w:t>
-      </w:r>
-      <w:r>
-        <w:t xml:space="preserve"> pour charger une boucle</w:t>
-      </w:r>
-      <w:r>
-        <w:t>, et de récupérer les informations nécessaires</w:t>
-      </w:r>
-      <w:r>
-        <w:t xml:space="preserve"> au paramétrage de celle-ci</w:t>
-      </w:r>
-      <w:r>
-        <w:t>.</w:t>
+      <w:r>
+        <w:t>La structure du fichier XML per</w:t>
+      </w:r>
+      <w:r>
+        <w:t>met</w:t>
+      </w:r>
+      <w:r>
+        <w:t xml:space="preserve"> d’enregistrer plusieurs boucles pour une même chanson. Il suffit d’ajouter un nœud « loop » dans le nœud « chanson » associé, e</w:t>
+      </w:r>
+      <w:r>
+        <w:t>t de renseigner les nœuds : « de</w:t>
+      </w:r>
+      <w:r>
+        <w:t>but », « fin » et « </w:t>
+      </w:r>
+      <w:r>
+        <w:t>nom</w:t>
+      </w:r>
+      <w:r>
+        <w:t> ». </w:t>
+      </w:r>
+    </w:p>
+    <w:p>
+      <w:r>
+        <w:t>Ensuite pour charger une boucle, il suffit de parcourir le fichier XML, et de récupérer</w:t>
+      </w:r>
+      <w:r>
+        <w:t xml:space="preserve"> les informations nécessaires à son</w:t>
+      </w:r>
+      <w:r>
+        <w:t xml:space="preserve"> paramétrage. En effet,  le programme va dans un premier temps parcourir le fichier XML et rechercher le nœud « chanson » pour le titre recherché. Puis</w:t>
+      </w:r>
+      <w:r>
+        <w:t>,</w:t>
+      </w:r>
+      <w:r>
+        <w:t xml:space="preserve"> dans un second temps</w:t>
+      </w:r>
+      <w:r>
+        <w:t>,</w:t>
+      </w:r>
+      <w:r>
+        <w:t xml:space="preserve"> récupérer l’ensemble des nœuds « loop » correspondant au nœud « chanson » recherché précédemment.</w:t>
       </w:r>
     </w:p>
     <w:p>
@@ -27980,7 +27989,7 @@
       <w:pPr>
         <w:pStyle w:val="Titre1"/>
       </w:pPr>
-      <w:bookmarkStart w:id="61" w:name="_Toc294719171"/>
+      <w:bookmarkStart w:id="62" w:name="_Toc294815038"/>
       <w:r>
         <w:lastRenderedPageBreak/>
         <w:t>L’</w:t>
@@ -27991,13 +28000,13 @@
       <w:r>
         <w:t>qualizer</w:t>
       </w:r>
-      <w:bookmarkEnd w:id="61"/>
+      <w:bookmarkEnd w:id="62"/>
     </w:p>
     <w:p>
       <w:pPr>
         <w:pStyle w:val="Titre2"/>
       </w:pPr>
-      <w:bookmarkStart w:id="62" w:name="_Toc294719172"/>
+      <w:bookmarkStart w:id="63" w:name="_Toc294815039"/>
       <w:r>
         <w:t>Qu’est-ce qu’</w:t>
       </w:r>
@@ -28013,7 +28022,7 @@
       <w:r>
         <w:t> ?</w:t>
       </w:r>
-      <w:bookmarkEnd w:id="62"/>
+      <w:bookmarkEnd w:id="63"/>
     </w:p>
     <w:p>
       <w:r>
@@ -28172,11 +28181,11 @@
       <w:pPr>
         <w:pStyle w:val="Titre2"/>
       </w:pPr>
-      <w:bookmarkStart w:id="63" w:name="_Toc294719173"/>
+      <w:bookmarkStart w:id="64" w:name="_Toc294815040"/>
       <w:r>
         <w:t>Choix de la base de travail</w:t>
       </w:r>
-      <w:bookmarkEnd w:id="63"/>
+      <w:bookmarkEnd w:id="64"/>
     </w:p>
     <w:p>
       <w:r>
@@ -28215,12 +28224,12 @@
       <w:pPr>
         <w:pStyle w:val="Titre2"/>
       </w:pPr>
-      <w:bookmarkStart w:id="64" w:name="_Toc294719174"/>
+      <w:bookmarkStart w:id="65" w:name="_Toc294815041"/>
       <w:r>
         <w:lastRenderedPageBreak/>
         <w:t>Fonctionnement</w:t>
       </w:r>
-      <w:bookmarkEnd w:id="64"/>
+      <w:bookmarkEnd w:id="65"/>
     </w:p>
     <w:p>
       <w:r>
@@ -28394,11 +28403,11 @@
       <w:pPr>
         <w:pStyle w:val="Titre2"/>
       </w:pPr>
-      <w:bookmarkStart w:id="65" w:name="_Toc294719175"/>
+      <w:bookmarkStart w:id="66" w:name="_Toc294815042"/>
       <w:r>
         <w:t>Implémentation</w:t>
       </w:r>
-      <w:bookmarkEnd w:id="65"/>
+      <w:bookmarkEnd w:id="66"/>
     </w:p>
     <w:p>
       <w:r>
@@ -28466,7 +28475,7 @@
                     <pic:cNvPicPr/>
                   </pic:nvPicPr>
                   <pic:blipFill>
-                    <a:blip r:embed="rId47" cstate="print"/>
+                    <a:blip r:embed="rId46" cstate="print"/>
                     <a:stretch>
                       <a:fillRect/>
                     </a:stretch>
@@ -28491,7 +28500,7 @@
       <w:pPr>
         <w:pStyle w:val="Titre1"/>
       </w:pPr>
-      <w:bookmarkStart w:id="66" w:name="_Toc294719176"/>
+      <w:bookmarkStart w:id="67" w:name="_Toc294815043"/>
       <w:r>
         <w:lastRenderedPageBreak/>
         <w:t>Time</w:t>
@@ -28502,17 +28511,17 @@
       <w:r>
         <w:t>tretching</w:t>
       </w:r>
-      <w:bookmarkEnd w:id="66"/>
+      <w:bookmarkEnd w:id="67"/>
     </w:p>
     <w:p>
       <w:pPr>
         <w:pStyle w:val="Titre2"/>
       </w:pPr>
-      <w:bookmarkStart w:id="67" w:name="_Toc294719177"/>
+      <w:bookmarkStart w:id="68" w:name="_Toc294815044"/>
       <w:r>
         <w:t>Le concept</w:t>
       </w:r>
-      <w:bookmarkEnd w:id="67"/>
+      <w:bookmarkEnd w:id="68"/>
     </w:p>
     <w:p>
       <w:r>
@@ -28553,11 +28562,11 @@
       <w:pPr>
         <w:pStyle w:val="Titre2"/>
       </w:pPr>
-      <w:bookmarkStart w:id="68" w:name="_Toc294719178"/>
+      <w:bookmarkStart w:id="69" w:name="_Toc294815045"/>
       <w:r>
         <w:t>Fonctionnement</w:t>
       </w:r>
-      <w:bookmarkEnd w:id="68"/>
+      <w:bookmarkEnd w:id="69"/>
     </w:p>
     <w:p>
       <w:r>
@@ -28622,11 +28631,11 @@
       <w:pPr>
         <w:pStyle w:val="Titre2"/>
       </w:pPr>
-      <w:bookmarkStart w:id="69" w:name="_Toc294719179"/>
+      <w:bookmarkStart w:id="70" w:name="_Toc294815046"/>
       <w:r>
         <w:t>Implémentation</w:t>
       </w:r>
-      <w:bookmarkEnd w:id="69"/>
+      <w:bookmarkEnd w:id="70"/>
     </w:p>
     <w:p>
       <w:r>
@@ -28680,12 +28689,12 @@
       <w:pPr>
         <w:pStyle w:val="Titre2"/>
       </w:pPr>
-      <w:bookmarkStart w:id="70" w:name="_Toc294719180"/>
+      <w:bookmarkStart w:id="71" w:name="_Toc294815047"/>
       <w:r>
         <w:lastRenderedPageBreak/>
         <w:t>Rétro-ingénierie</w:t>
       </w:r>
-      <w:bookmarkEnd w:id="70"/>
+      <w:bookmarkEnd w:id="71"/>
     </w:p>
     <w:p>
       <w:r>
@@ -28809,7 +28818,7 @@
                     <pic:cNvPicPr/>
                   </pic:nvPicPr>
                   <pic:blipFill>
-                    <a:blip r:embed="rId48" cstate="print"/>
+                    <a:blip r:embed="rId47" cstate="print"/>
                     <a:stretch>
                       <a:fillRect/>
                     </a:stretch>
@@ -28979,7 +28988,7 @@
                     <pic:cNvPicPr/>
                   </pic:nvPicPr>
                   <pic:blipFill>
-                    <a:blip r:embed="rId49" cstate="print"/>
+                    <a:blip r:embed="rId48" cstate="print"/>
                     <a:stretch>
                       <a:fillRect/>
                     </a:stretch>
@@ -29083,12 +29092,12 @@
       <w:pPr>
         <w:pStyle w:val="Titre1"/>
       </w:pPr>
-      <w:bookmarkStart w:id="71" w:name="_Toc294719181"/>
+      <w:bookmarkStart w:id="72" w:name="_Toc294815048"/>
       <w:r>
         <w:lastRenderedPageBreak/>
         <w:t>Lyrics : affichage des paroles</w:t>
       </w:r>
-      <w:bookmarkEnd w:id="71"/>
+      <w:bookmarkEnd w:id="72"/>
     </w:p>
     <w:p>
       <w:pPr>
@@ -29133,11 +29142,11 @@
       <w:pPr>
         <w:pStyle w:val="Titre2"/>
       </w:pPr>
-      <w:bookmarkStart w:id="72" w:name="_Toc294719182"/>
+      <w:bookmarkStart w:id="73" w:name="_Toc294815049"/>
       <w:r>
         <w:t>Fonctionnement</w:t>
       </w:r>
-      <w:bookmarkEnd w:id="72"/>
+      <w:bookmarkEnd w:id="73"/>
     </w:p>
     <w:p>
       <w:r>
@@ -29519,7 +29528,7 @@
                     <pic:cNvPicPr/>
                   </pic:nvPicPr>
                   <pic:blipFill>
-                    <a:blip r:embed="rId50" cstate="print"/>
+                    <a:blip r:embed="rId49" cstate="print"/>
                     <a:stretch>
                       <a:fillRect/>
                     </a:stretch>
@@ -29587,22 +29596,22 @@
       <w:pPr>
         <w:pStyle w:val="Titre2"/>
       </w:pPr>
-      <w:bookmarkStart w:id="73" w:name="_Toc294719183"/>
+      <w:bookmarkStart w:id="74" w:name="_Toc294815050"/>
       <w:r>
         <w:lastRenderedPageBreak/>
         <w:t>Implémentation</w:t>
       </w:r>
-      <w:bookmarkEnd w:id="73"/>
+      <w:bookmarkEnd w:id="74"/>
     </w:p>
     <w:p>
       <w:pPr>
         <w:pStyle w:val="Titre3"/>
       </w:pPr>
-      <w:bookmarkStart w:id="74" w:name="_Toc294719184"/>
+      <w:bookmarkStart w:id="75" w:name="_Toc294815051"/>
       <w:r>
         <w:t>Partie graphique</w:t>
       </w:r>
-      <w:bookmarkEnd w:id="74"/>
+      <w:bookmarkEnd w:id="75"/>
     </w:p>
     <w:p>
       <w:r>
@@ -29882,11 +29891,11 @@
       <w:pPr>
         <w:pStyle w:val="Titre3"/>
       </w:pPr>
-      <w:bookmarkStart w:id="75" w:name="_Toc294719185"/>
+      <w:bookmarkStart w:id="76" w:name="_Toc294815052"/>
       <w:r>
         <w:t>Partie exécutive</w:t>
       </w:r>
-      <w:bookmarkEnd w:id="75"/>
+      <w:bookmarkEnd w:id="76"/>
     </w:p>
     <w:p>
       <w:r>
@@ -30293,7 +30302,7 @@
           <w:insideV w:val="none" w:sz="0" w:space="0" w:color="auto"/>
         </w:tblBorders>
         <w:shd w:val="pct5" w:color="auto" w:fill="auto"/>
-        <w:tblLook w:val="04A0" w:firstRow="1" w:lastRow="0" w:firstColumn="1" w:lastColumn="0" w:noHBand="0" w:noVBand="1"/>
+        <w:tblLook w:val="04A0"/>
       </w:tblPr>
       <w:tblGrid>
         <w:gridCol w:w="9104"/>
@@ -30369,7 +30378,7 @@
                     <pic:cNvPicPr/>
                   </pic:nvPicPr>
                   <pic:blipFill>
-                    <a:blip r:embed="rId51" cstate="print"/>
+                    <a:blip r:embed="rId50" cstate="print"/>
                     <a:stretch>
                       <a:fillRect/>
                     </a:stretch>
@@ -30476,7 +30485,7 @@
                     <pic:cNvPicPr/>
                   </pic:nvPicPr>
                   <pic:blipFill>
-                    <a:blip r:embed="rId52" cstate="print"/>
+                    <a:blip r:embed="rId51" cstate="print"/>
                     <a:stretch>
                       <a:fillRect/>
                     </a:stretch>
@@ -30506,11 +30515,11 @@
       <w:pPr>
         <w:pStyle w:val="Titre2"/>
       </w:pPr>
-      <w:bookmarkStart w:id="76" w:name="_Toc294719186"/>
+      <w:bookmarkStart w:id="77" w:name="_Toc294815053"/>
       <w:r>
         <w:t>Rendu visuel</w:t>
       </w:r>
-      <w:bookmarkEnd w:id="76"/>
+      <w:bookmarkEnd w:id="77"/>
     </w:p>
     <w:p>
       <w:r>
@@ -30563,7 +30572,7 @@
                     <pic:cNvPicPr/>
                   </pic:nvPicPr>
                   <pic:blipFill>
-                    <a:blip r:embed="rId53" cstate="print"/>
+                    <a:blip r:embed="rId52" cstate="print"/>
                     <a:stretch>
                       <a:fillRect/>
                     </a:stretch>
@@ -30620,7 +30629,7 @@
           <w:insideH w:val="none" w:sz="0" w:space="0" w:color="auto"/>
           <w:insideV w:val="none" w:sz="0" w:space="0" w:color="auto"/>
         </w:tblBorders>
-        <w:tblLook w:val="04A0" w:firstRow="1" w:lastRow="0" w:firstColumn="1" w:lastColumn="0" w:noHBand="0" w:noVBand="1"/>
+        <w:tblLook w:val="04A0"/>
       </w:tblPr>
       <w:tblGrid>
         <w:gridCol w:w="4606"/>
@@ -30666,7 +30675,7 @@
                           <pic:cNvPicPr/>
                         </pic:nvPicPr>
                         <pic:blipFill>
-                          <a:blip r:embed="rId54" cstate="print"/>
+                          <a:blip r:embed="rId53" cstate="print"/>
                           <a:stretch>
                             <a:fillRect/>
                           </a:stretch>
@@ -30726,7 +30735,7 @@
                           <pic:cNvPicPr/>
                         </pic:nvPicPr>
                         <pic:blipFill>
-                          <a:blip r:embed="rId55" cstate="print"/>
+                          <a:blip r:embed="rId54" cstate="print"/>
                           <a:stretch>
                             <a:fillRect/>
                           </a:stretch>
@@ -30785,6 +30794,72 @@
                       <pic:pic xmlns:pic="http://schemas.openxmlformats.org/drawingml/2006/picture">
                         <pic:nvPicPr>
                           <pic:cNvPr id="0" name="screen7.PNG"/>
+                          <pic:cNvPicPr/>
+                        </pic:nvPicPr>
+                        <pic:blipFill>
+                          <a:blip r:embed="rId55" cstate="print"/>
+                          <a:stretch>
+                            <a:fillRect/>
+                          </a:stretch>
+                        </pic:blipFill>
+                        <pic:spPr>
+                          <a:xfrm>
+                            <a:off x="0" y="0"/>
+                            <a:ext cx="2453982" cy="3680974"/>
+                          </a:xfrm>
+                          <a:prstGeom prst="rect">
+                            <a:avLst/>
+                          </a:prstGeom>
+                        </pic:spPr>
+                      </pic:pic>
+                    </a:graphicData>
+                  </a:graphic>
+                </wp:inline>
+              </w:drawing>
+            </w:r>
+          </w:p>
+        </w:tc>
+        <w:tc>
+          <w:tcPr>
+            <w:tcW w:w="4606" w:type="dxa"/>
+          </w:tcPr>
+          <w:p>
+            <w:pPr>
+              <w:pStyle w:val="Lgende"/>
+              <w:keepNext/>
+            </w:pPr>
+            <w:r>
+              <w:t>Icône</w:t>
+            </w:r>
+            <w:r>
+              <w:t>s</w:t>
+            </w:r>
+            <w:r>
+              <w:t xml:space="preserve"> permettant le retour à la recherche ou la fermeture de la fenêtre des paroles</w:t>
+            </w:r>
+          </w:p>
+          <w:p>
+            <w:pPr>
+              <w:jc w:val="center"/>
+            </w:pPr>
+            <w:r>
+              <w:rPr>
+                <w:noProof/>
+                <w:lang w:eastAsia="fr-FR"/>
+              </w:rPr>
+              <w:drawing>
+                <wp:inline distT="0" distB="0" distL="0" distR="0">
+                  <wp:extent cx="2453982" cy="3680974"/>
+                  <wp:effectExtent l="19050" t="0" r="3468" b="0"/>
+                  <wp:docPr id="49" name="Image 48" descr="screen8.PNG"/>
+                  <wp:cNvGraphicFramePr>
+                    <a:graphicFrameLocks xmlns:a="http://schemas.openxmlformats.org/drawingml/2006/main" noChangeAspect="1"/>
+                  </wp:cNvGraphicFramePr>
+                  <a:graphic xmlns:a="http://schemas.openxmlformats.org/drawingml/2006/main">
+                    <a:graphicData uri="http://schemas.openxmlformats.org/drawingml/2006/picture">
+                      <pic:pic xmlns:pic="http://schemas.openxmlformats.org/drawingml/2006/picture">
+                        <pic:nvPicPr>
+                          <pic:cNvPr id="0" name="screen8.PNG"/>
                           <pic:cNvPicPr/>
                         </pic:nvPicPr>
                         <pic:blipFill>
@@ -30810,72 +30885,6 @@
             </w:r>
           </w:p>
         </w:tc>
-        <w:tc>
-          <w:tcPr>
-            <w:tcW w:w="4606" w:type="dxa"/>
-          </w:tcPr>
-          <w:p>
-            <w:pPr>
-              <w:pStyle w:val="Lgende"/>
-              <w:keepNext/>
-            </w:pPr>
-            <w:r>
-              <w:t>Icône</w:t>
-            </w:r>
-            <w:r>
-              <w:t>s</w:t>
-            </w:r>
-            <w:r>
-              <w:t xml:space="preserve"> permettant le retour à la recherche ou la fermeture de la fenêtre des paroles</w:t>
-            </w:r>
-          </w:p>
-          <w:p>
-            <w:pPr>
-              <w:jc w:val="center"/>
-            </w:pPr>
-            <w:r>
-              <w:rPr>
-                <w:noProof/>
-                <w:lang w:eastAsia="fr-FR"/>
-              </w:rPr>
-              <w:drawing>
-                <wp:inline distT="0" distB="0" distL="0" distR="0">
-                  <wp:extent cx="2453982" cy="3680974"/>
-                  <wp:effectExtent l="19050" t="0" r="3468" b="0"/>
-                  <wp:docPr id="49" name="Image 48" descr="screen8.PNG"/>
-                  <wp:cNvGraphicFramePr>
-                    <a:graphicFrameLocks xmlns:a="http://schemas.openxmlformats.org/drawingml/2006/main" noChangeAspect="1"/>
-                  </wp:cNvGraphicFramePr>
-                  <a:graphic xmlns:a="http://schemas.openxmlformats.org/drawingml/2006/main">
-                    <a:graphicData uri="http://schemas.openxmlformats.org/drawingml/2006/picture">
-                      <pic:pic xmlns:pic="http://schemas.openxmlformats.org/drawingml/2006/picture">
-                        <pic:nvPicPr>
-                          <pic:cNvPr id="0" name="screen8.PNG"/>
-                          <pic:cNvPicPr/>
-                        </pic:nvPicPr>
-                        <pic:blipFill>
-                          <a:blip r:embed="rId57" cstate="print"/>
-                          <a:stretch>
-                            <a:fillRect/>
-                          </a:stretch>
-                        </pic:blipFill>
-                        <pic:spPr>
-                          <a:xfrm>
-                            <a:off x="0" y="0"/>
-                            <a:ext cx="2453982" cy="3680974"/>
-                          </a:xfrm>
-                          <a:prstGeom prst="rect">
-                            <a:avLst/>
-                          </a:prstGeom>
-                        </pic:spPr>
-                      </pic:pic>
-                    </a:graphicData>
-                  </a:graphic>
-                </wp:inline>
-              </w:drawing>
-            </w:r>
-          </w:p>
-        </w:tc>
       </w:tr>
     </w:tbl>
     <w:p/>
@@ -30899,22 +30908,22 @@
       <w:pPr>
         <w:pStyle w:val="Titre"/>
       </w:pPr>
-      <w:bookmarkStart w:id="77" w:name="_Toc294719187"/>
+      <w:bookmarkStart w:id="78" w:name="_Toc294815054"/>
       <w:r>
         <w:lastRenderedPageBreak/>
         <w:t>Conclusion</w:t>
       </w:r>
-      <w:bookmarkEnd w:id="77"/>
+      <w:bookmarkEnd w:id="78"/>
     </w:p>
     <w:p>
       <w:pPr>
         <w:pStyle w:val="Titre1"/>
       </w:pPr>
-      <w:bookmarkStart w:id="78" w:name="_Toc294719188"/>
+      <w:bookmarkStart w:id="79" w:name="_Toc294815055"/>
       <w:r>
         <w:t>Ce que le projet nous a apporté</w:t>
       </w:r>
-      <w:bookmarkEnd w:id="78"/>
+      <w:bookmarkEnd w:id="79"/>
     </w:p>
     <w:p>
       <w:r>
@@ -31033,11 +31042,11 @@
       <w:pPr>
         <w:pStyle w:val="Titre1"/>
       </w:pPr>
-      <w:bookmarkStart w:id="79" w:name="_Toc294719189"/>
+      <w:bookmarkStart w:id="80" w:name="_Toc294815056"/>
       <w:r>
         <w:t>Les évolutions possibles</w:t>
       </w:r>
-      <w:bookmarkEnd w:id="79"/>
+      <w:bookmarkEnd w:id="80"/>
     </w:p>
     <w:p>
       <w:r>
@@ -31135,12 +31144,12 @@
       <w:pPr>
         <w:pStyle w:val="Titre"/>
       </w:pPr>
-      <w:bookmarkStart w:id="80" w:name="_Toc294719190"/>
+      <w:bookmarkStart w:id="81" w:name="_Toc294815057"/>
       <w:r>
         <w:lastRenderedPageBreak/>
         <w:t>Glossaire</w:t>
       </w:r>
-      <w:bookmarkEnd w:id="80"/>
+      <w:bookmarkEnd w:id="81"/>
     </w:p>
     <w:p>
       <w:pPr>
@@ -32000,7 +32009,7 @@
         <w:tab/>
         <w:t xml:space="preserve">Un URI, Uniform Resource Identifier, est une courte </w:t>
       </w:r>
-      <w:hyperlink r:id="rId58" w:tooltip="Chaîne de caractères" w:history="1">
+      <w:hyperlink r:id="rId57" w:tooltip="Chaîne de caractères" w:history="1">
         <w:r>
           <w:rPr>
             <w:sz w:val="20"/>
@@ -32014,7 +32023,7 @@
         </w:rPr>
         <w:t xml:space="preserve"> identifiant une ressource physique ou abstraite sur un réseau, et dont la </w:t>
       </w:r>
-      <w:hyperlink r:id="rId59" w:tooltip="Syntaxe" w:history="1">
+      <w:hyperlink r:id="rId58" w:tooltip="Syntaxe" w:history="1">
         <w:r>
           <w:rPr>
             <w:sz w:val="20"/>
@@ -32028,7 +32037,7 @@
         </w:rPr>
         <w:t xml:space="preserve"> respecte une </w:t>
       </w:r>
-      <w:hyperlink r:id="rId60" w:tooltip="Norme industrielle" w:history="1">
+      <w:hyperlink r:id="rId59" w:tooltip="Norme industrielle" w:history="1">
         <w:r>
           <w:rPr>
             <w:sz w:val="20"/>
@@ -32042,7 +32051,7 @@
         </w:rPr>
         <w:t xml:space="preserve"> d'</w:t>
       </w:r>
-      <w:hyperlink r:id="rId61" w:tooltip="Internet" w:history="1">
+      <w:hyperlink r:id="rId60" w:tooltip="Internet" w:history="1">
         <w:r>
           <w:rPr>
             <w:sz w:val="20"/>
@@ -32056,7 +32065,7 @@
         </w:rPr>
         <w:t xml:space="preserve"> mise en place pour le </w:t>
       </w:r>
-      <w:hyperlink r:id="rId62" w:tooltip="World Wide Web" w:history="1">
+      <w:hyperlink r:id="rId61" w:tooltip="World Wide Web" w:history="1">
         <w:r>
           <w:rPr>
             <w:sz w:val="20"/>
@@ -32070,7 +32079,7 @@
         </w:rPr>
         <w:t xml:space="preserve">. La </w:t>
       </w:r>
-      <w:hyperlink r:id="rId63" w:tooltip="Norme" w:history="1">
+      <w:hyperlink r:id="rId62" w:tooltip="Norme" w:history="1">
         <w:r>
           <w:rPr>
             <w:sz w:val="20"/>
@@ -32292,12 +32301,12 @@
       <w:pPr>
         <w:pStyle w:val="Titre"/>
       </w:pPr>
-      <w:bookmarkStart w:id="81" w:name="_Toc294719191"/>
+      <w:bookmarkStart w:id="82" w:name="_Toc294815058"/>
       <w:r>
         <w:lastRenderedPageBreak/>
         <w:t>Références</w:t>
       </w:r>
-      <w:bookmarkEnd w:id="81"/>
+      <w:bookmarkEnd w:id="82"/>
     </w:p>
     <w:p>
       <w:pPr>
@@ -33090,9 +33099,9 @@
       </w:r>
     </w:p>
     <w:sectPr>
-      <w:headerReference w:type="default" r:id="rId64"/>
-      <w:footerReference w:type="default" r:id="rId65"/>
-      <w:footerReference w:type="first" r:id="rId66"/>
+      <w:headerReference w:type="default" r:id="rId63"/>
+      <w:footerReference w:type="default" r:id="rId64"/>
+      <w:footerReference w:type="first" r:id="rId65"/>
       <w:pgSz w:w="11906" w:h="16838"/>
       <w:pgMar w:top="1417" w:right="1417" w:bottom="1417" w:left="1417" w:header="708" w:footer="708" w:gutter="0"/>
       <w:cols w:space="708"/>
@@ -33104,7 +33113,7 @@
 </file>
 
 <file path=word/endnotes.xml><?xml version="1.0" encoding="utf-8"?>
-<w:endnotes xmlns:wpc="http://schemas.microsoft.com/office/word/2010/wordprocessingCanvas" xmlns:mc="http://schemas.openxmlformats.org/markup-compatibility/2006" xmlns:o="urn:schemas-microsoft-com:office:office" xmlns:r="http://schemas.openxmlformats.org/officeDocument/2006/relationships" xmlns:m="http://schemas.openxmlformats.org/officeDocument/2006/math" xmlns:v="urn:schemas-microsoft-com:vml" xmlns:wp14="http://schemas.microsoft.com/office/word/2010/wordprocessingDrawing" xmlns:wp="http://schemas.openxmlformats.org/drawingml/2006/wordprocessingDrawing" xmlns:w10="urn:schemas-microsoft-com:office:word" xmlns:w="http://schemas.openxmlformats.org/wordprocessingml/2006/main" xmlns:w14="http://schemas.microsoft.com/office/word/2010/wordml" xmlns:wpg="http://schemas.microsoft.com/office/word/2010/wordprocessingGroup" xmlns:wpi="http://schemas.microsoft.com/office/word/2010/wordprocessingInk" xmlns:wne="http://schemas.microsoft.com/office/word/2006/wordml" xmlns:wps="http://schemas.microsoft.com/office/word/2010/wordprocessingShape" mc:Ignorable="w14 wp14">
+<w:endnotes xmlns:ve="http://schemas.openxmlformats.org/markup-compatibility/2006" xmlns:o="urn:schemas-microsoft-com:office:office" xmlns:r="http://schemas.openxmlformats.org/officeDocument/2006/relationships" xmlns:m="http://schemas.openxmlformats.org/officeDocument/2006/math" xmlns:v="urn:schemas-microsoft-com:vml" xmlns:wp="http://schemas.openxmlformats.org/drawingml/2006/wordprocessingDrawing" xmlns:w10="urn:schemas-microsoft-com:office:word" xmlns:w="http://schemas.openxmlformats.org/wordprocessingml/2006/main" xmlns:wne="http://schemas.microsoft.com/office/word/2006/wordml">
   <w:endnote w:type="separator" w:id="-1">
     <w:p>
       <w:pPr>
@@ -33129,7 +33138,7 @@
 </file>
 
 <file path=word/footer1.xml><?xml version="1.0" encoding="utf-8"?>
-<w:ftr xmlns:wpc="http://schemas.microsoft.com/office/word/2010/wordprocessingCanvas" xmlns:mc="http://schemas.openxmlformats.org/markup-compatibility/2006" xmlns:o="urn:schemas-microsoft-com:office:office" xmlns:r="http://schemas.openxmlformats.org/officeDocument/2006/relationships" xmlns:m="http://schemas.openxmlformats.org/officeDocument/2006/math" xmlns:v="urn:schemas-microsoft-com:vml" xmlns:wp14="http://schemas.microsoft.com/office/word/2010/wordprocessingDrawing" xmlns:wp="http://schemas.openxmlformats.org/drawingml/2006/wordprocessingDrawing" xmlns:w10="urn:schemas-microsoft-com:office:word" xmlns:w="http://schemas.openxmlformats.org/wordprocessingml/2006/main" xmlns:w14="http://schemas.microsoft.com/office/word/2010/wordml" xmlns:wpg="http://schemas.microsoft.com/office/word/2010/wordprocessingGroup" xmlns:wpi="http://schemas.microsoft.com/office/word/2010/wordprocessingInk" xmlns:wne="http://schemas.microsoft.com/office/word/2006/wordml" xmlns:wps="http://schemas.microsoft.com/office/word/2010/wordprocessingShape" mc:Ignorable="w14 wp14">
+<w:ftr xmlns:ve="http://schemas.openxmlformats.org/markup-compatibility/2006" xmlns:o="urn:schemas-microsoft-com:office:office" xmlns:r="http://schemas.openxmlformats.org/officeDocument/2006/relationships" xmlns:m="http://schemas.openxmlformats.org/officeDocument/2006/math" xmlns:v="urn:schemas-microsoft-com:vml" xmlns:wp="http://schemas.openxmlformats.org/drawingml/2006/wordprocessingDrawing" xmlns:w10="urn:schemas-microsoft-com:office:word" xmlns:w="http://schemas.openxmlformats.org/wordprocessingml/2006/main" xmlns:wne="http://schemas.microsoft.com/office/word/2006/wordml">
   <w:p>
     <w:pPr>
       <w:pStyle w:val="Pieddepage"/>
@@ -33252,7 +33261,7 @@
         <w:sz w:val="18"/>
         <w:szCs w:val="18"/>
       </w:rPr>
-      <w:t>19</w:t>
+      <w:t>4</w:t>
     </w:r>
     <w:r>
       <w:rPr>
@@ -33312,7 +33321,7 @@
 </file>
 
 <file path=word/footer2.xml><?xml version="1.0" encoding="utf-8"?>
-<w:ftr xmlns:wpc="http://schemas.microsoft.com/office/word/2010/wordprocessingCanvas" xmlns:mc="http://schemas.openxmlformats.org/markup-compatibility/2006" xmlns:o="urn:schemas-microsoft-com:office:office" xmlns:r="http://schemas.openxmlformats.org/officeDocument/2006/relationships" xmlns:m="http://schemas.openxmlformats.org/officeDocument/2006/math" xmlns:v="urn:schemas-microsoft-com:vml" xmlns:wp14="http://schemas.microsoft.com/office/word/2010/wordprocessingDrawing" xmlns:wp="http://schemas.openxmlformats.org/drawingml/2006/wordprocessingDrawing" xmlns:w10="urn:schemas-microsoft-com:office:word" xmlns:w="http://schemas.openxmlformats.org/wordprocessingml/2006/main" xmlns:w14="http://schemas.microsoft.com/office/word/2010/wordml" xmlns:wpg="http://schemas.microsoft.com/office/word/2010/wordprocessingGroup" xmlns:wpi="http://schemas.microsoft.com/office/word/2010/wordprocessingInk" xmlns:wne="http://schemas.microsoft.com/office/word/2006/wordml" xmlns:wps="http://schemas.microsoft.com/office/word/2010/wordprocessingShape" mc:Ignorable="w14 wp14">
+<w:ftr xmlns:ve="http://schemas.openxmlformats.org/markup-compatibility/2006" xmlns:o="urn:schemas-microsoft-com:office:office" xmlns:r="http://schemas.openxmlformats.org/officeDocument/2006/relationships" xmlns:m="http://schemas.openxmlformats.org/officeDocument/2006/math" xmlns:v="urn:schemas-microsoft-com:vml" xmlns:wp="http://schemas.openxmlformats.org/drawingml/2006/wordprocessingDrawing" xmlns:w10="urn:schemas-microsoft-com:office:word" xmlns:w="http://schemas.openxmlformats.org/wordprocessingml/2006/main" xmlns:wne="http://schemas.microsoft.com/office/word/2006/wordml">
   <w:sdt>
     <w:sdtPr>
       <w:id w:val="969169713"/>
@@ -33342,7 +33351,7 @@
 </file>
 
 <file path=word/footnotes.xml><?xml version="1.0" encoding="utf-8"?>
-<w:footnotes xmlns:wpc="http://schemas.microsoft.com/office/word/2010/wordprocessingCanvas" xmlns:mc="http://schemas.openxmlformats.org/markup-compatibility/2006" xmlns:o="urn:schemas-microsoft-com:office:office" xmlns:r="http://schemas.openxmlformats.org/officeDocument/2006/relationships" xmlns:m="http://schemas.openxmlformats.org/officeDocument/2006/math" xmlns:v="urn:schemas-microsoft-com:vml" xmlns:wp14="http://schemas.microsoft.com/office/word/2010/wordprocessingDrawing" xmlns:wp="http://schemas.openxmlformats.org/drawingml/2006/wordprocessingDrawing" xmlns:w10="urn:schemas-microsoft-com:office:word" xmlns:w="http://schemas.openxmlformats.org/wordprocessingml/2006/main" xmlns:w14="http://schemas.microsoft.com/office/word/2010/wordml" xmlns:wpg="http://schemas.microsoft.com/office/word/2010/wordprocessingGroup" xmlns:wpi="http://schemas.microsoft.com/office/word/2010/wordprocessingInk" xmlns:wne="http://schemas.microsoft.com/office/word/2006/wordml" xmlns:wps="http://schemas.microsoft.com/office/word/2010/wordprocessingShape" mc:Ignorable="w14 wp14">
+<w:footnotes xmlns:ve="http://schemas.openxmlformats.org/markup-compatibility/2006" xmlns:o="urn:schemas-microsoft-com:office:office" xmlns:r="http://schemas.openxmlformats.org/officeDocument/2006/relationships" xmlns:m="http://schemas.openxmlformats.org/officeDocument/2006/math" xmlns:v="urn:schemas-microsoft-com:vml" xmlns:wp="http://schemas.openxmlformats.org/drawingml/2006/wordprocessingDrawing" xmlns:w10="urn:schemas-microsoft-com:office:word" xmlns:w="http://schemas.openxmlformats.org/wordprocessingml/2006/main" xmlns:wne="http://schemas.microsoft.com/office/word/2006/wordml">
   <w:footnote w:type="separator" w:id="-1">
     <w:p>
       <w:pPr>
@@ -33367,7 +33376,7 @@
 </file>
 
 <file path=word/header1.xml><?xml version="1.0" encoding="utf-8"?>
-<w:hdr xmlns:wpc="http://schemas.microsoft.com/office/word/2010/wordprocessingCanvas" xmlns:mc="http://schemas.openxmlformats.org/markup-compatibility/2006" xmlns:o="urn:schemas-microsoft-com:office:office" xmlns:r="http://schemas.openxmlformats.org/officeDocument/2006/relationships" xmlns:m="http://schemas.openxmlformats.org/officeDocument/2006/math" xmlns:v="urn:schemas-microsoft-com:vml" xmlns:wp14="http://schemas.microsoft.com/office/word/2010/wordprocessingDrawing" xmlns:wp="http://schemas.openxmlformats.org/drawingml/2006/wordprocessingDrawing" xmlns:w10="urn:schemas-microsoft-com:office:word" xmlns:w="http://schemas.openxmlformats.org/wordprocessingml/2006/main" xmlns:w14="http://schemas.microsoft.com/office/word/2010/wordml" xmlns:wpg="http://schemas.microsoft.com/office/word/2010/wordprocessingGroup" xmlns:wpi="http://schemas.microsoft.com/office/word/2010/wordprocessingInk" xmlns:wne="http://schemas.microsoft.com/office/word/2006/wordml" xmlns:wps="http://schemas.microsoft.com/office/word/2010/wordprocessingShape" mc:Ignorable="w14 wp14">
+<w:hdr xmlns:ve="http://schemas.openxmlformats.org/markup-compatibility/2006" xmlns:o="urn:schemas-microsoft-com:office:office" xmlns:r="http://schemas.openxmlformats.org/officeDocument/2006/relationships" xmlns:m="http://schemas.openxmlformats.org/officeDocument/2006/math" xmlns:v="urn:schemas-microsoft-com:vml" xmlns:wp="http://schemas.openxmlformats.org/drawingml/2006/wordprocessingDrawing" xmlns:w10="urn:schemas-microsoft-com:office:word" xmlns:w="http://schemas.openxmlformats.org/wordprocessingml/2006/main" xmlns:wne="http://schemas.microsoft.com/office/word/2006/wordml">
   <w:p>
     <w:pPr>
       <w:pStyle w:val="En-tte"/>
@@ -33437,7 +33446,7 @@
 </file>
 
 <file path=word/numbering.xml><?xml version="1.0" encoding="utf-8"?>
-<w:numbering xmlns:wpc="http://schemas.microsoft.com/office/word/2010/wordprocessingCanvas" xmlns:mc="http://schemas.openxmlformats.org/markup-compatibility/2006" xmlns:o="urn:schemas-microsoft-com:office:office" xmlns:r="http://schemas.openxmlformats.org/officeDocument/2006/relationships" xmlns:m="http://schemas.openxmlformats.org/officeDocument/2006/math" xmlns:v="urn:schemas-microsoft-com:vml" xmlns:wp14="http://schemas.microsoft.com/office/word/2010/wordprocessingDrawing" xmlns:wp="http://schemas.openxmlformats.org/drawingml/2006/wordprocessingDrawing" xmlns:w10="urn:schemas-microsoft-com:office:word" xmlns:w="http://schemas.openxmlformats.org/wordprocessingml/2006/main" xmlns:w14="http://schemas.microsoft.com/office/word/2010/wordml" xmlns:wpg="http://schemas.microsoft.com/office/word/2010/wordprocessingGroup" xmlns:wpi="http://schemas.microsoft.com/office/word/2010/wordprocessingInk" xmlns:wne="http://schemas.microsoft.com/office/word/2006/wordml" xmlns:wps="http://schemas.microsoft.com/office/word/2010/wordprocessingShape" mc:Ignorable="w14 wp14">
+<w:numbering xmlns:ve="http://schemas.openxmlformats.org/markup-compatibility/2006" xmlns:o="urn:schemas-microsoft-com:office:office" xmlns:r="http://schemas.openxmlformats.org/officeDocument/2006/relationships" xmlns:m="http://schemas.openxmlformats.org/officeDocument/2006/math" xmlns:v="urn:schemas-microsoft-com:vml" xmlns:wp="http://schemas.openxmlformats.org/drawingml/2006/wordprocessingDrawing" xmlns:w10="urn:schemas-microsoft-com:office:word" xmlns:w="http://schemas.openxmlformats.org/wordprocessingml/2006/main" xmlns:wne="http://schemas.microsoft.com/office/word/2006/wordml">
   <w:abstractNum w:abstractNumId="0">
     <w:nsid w:val="04834B52"/>
     <w:multiLevelType w:val="hybridMultilevel"/>
@@ -36958,7 +36967,7 @@
 </file>
 
 <file path=word/styles.xml><?xml version="1.0" encoding="utf-8"?>
-<w:styles xmlns:mc="http://schemas.openxmlformats.org/markup-compatibility/2006" xmlns:r="http://schemas.openxmlformats.org/officeDocument/2006/relationships" xmlns:w="http://schemas.openxmlformats.org/wordprocessingml/2006/main" xmlns:w14="http://schemas.microsoft.com/office/word/2010/wordml" mc:Ignorable="w14">
+<w:styles xmlns:r="http://schemas.openxmlformats.org/officeDocument/2006/relationships" xmlns:w="http://schemas.openxmlformats.org/wordprocessingml/2006/main">
   <w:docDefaults>
     <w:rPrDefault>
       <w:rPr>
@@ -37196,7 +37205,6 @@
   <w:style w:type="character" w:default="1" w:styleId="Policepardfaut">
     <w:name w:val="Default Paragraph Font"/>
     <w:uiPriority w:val="1"/>
-    <w:semiHidden/>
     <w:unhideWhenUsed/>
   </w:style>
   <w:style w:type="table" w:default="1" w:styleId="TableauNormal">
@@ -37204,6 +37212,7 @@
     <w:uiPriority w:val="99"/>
     <w:semiHidden/>
     <w:unhideWhenUsed/>
+    <w:qFormat/>
     <w:tblPr>
       <w:tblInd w:w="0" w:type="dxa"/>
       <w:tblCellMar>
@@ -37908,7 +37917,7 @@
 </file>
 
 <file path=word/glossary/document.xml><?xml version="1.0" encoding="utf-8"?>
-<w:glossaryDocument xmlns:wpc="http://schemas.microsoft.com/office/word/2010/wordprocessingCanvas" xmlns:mc="http://schemas.openxmlformats.org/markup-compatibility/2006" xmlns:o="urn:schemas-microsoft-com:office:office" xmlns:r="http://schemas.openxmlformats.org/officeDocument/2006/relationships" xmlns:m="http://schemas.openxmlformats.org/officeDocument/2006/math" xmlns:v="urn:schemas-microsoft-com:vml" xmlns:wp14="http://schemas.microsoft.com/office/word/2010/wordprocessingDrawing" xmlns:wp="http://schemas.openxmlformats.org/drawingml/2006/wordprocessingDrawing" xmlns:w10="urn:schemas-microsoft-com:office:word" xmlns:w="http://schemas.openxmlformats.org/wordprocessingml/2006/main" xmlns:w14="http://schemas.microsoft.com/office/word/2010/wordml" xmlns:wpg="http://schemas.microsoft.com/office/word/2010/wordprocessingGroup" xmlns:wpi="http://schemas.microsoft.com/office/word/2010/wordprocessingInk" xmlns:wne="http://schemas.microsoft.com/office/word/2006/wordml" xmlns:wps="http://schemas.microsoft.com/office/word/2010/wordprocessingShape" mc:Ignorable="w14 wp14">
+<w:glossaryDocument xmlns:ve="http://schemas.openxmlformats.org/markup-compatibility/2006" xmlns:o="urn:schemas-microsoft-com:office:office" xmlns:r="http://schemas.openxmlformats.org/officeDocument/2006/relationships" xmlns:m="http://schemas.openxmlformats.org/officeDocument/2006/math" xmlns:v="urn:schemas-microsoft-com:vml" xmlns:wp="http://schemas.openxmlformats.org/drawingml/2006/wordprocessingDrawing" xmlns:w10="urn:schemas-microsoft-com:office:word" xmlns:w="http://schemas.openxmlformats.org/wordprocessingml/2006/main" xmlns:wne="http://schemas.microsoft.com/office/word/2006/wordml">
   <w:docParts>
     <w:docPart>
       <w:docPartPr>
@@ -37941,7 +37950,7 @@
 </file>
 
 <file path=word/glossary/fontTable.xml><?xml version="1.0" encoding="utf-8"?>
-<w:fonts xmlns:mc="http://schemas.openxmlformats.org/markup-compatibility/2006" xmlns:r="http://schemas.openxmlformats.org/officeDocument/2006/relationships" xmlns:w="http://schemas.openxmlformats.org/wordprocessingml/2006/main" xmlns:w14="http://schemas.microsoft.com/office/word/2010/wordml" mc:Ignorable="w14">
+<w:fonts xmlns:r="http://schemas.openxmlformats.org/officeDocument/2006/relationships" xmlns:w="http://schemas.openxmlformats.org/wordprocessingml/2006/main">
   <w:font w:name="Symbol">
     <w:panose1 w:val="05050102010706020507"/>
     <w:charset w:val="02"/>
@@ -38002,14 +38011,13 @@
 </file>
 
 <file path=word/glossary/settings.xml><?xml version="1.0" encoding="utf-8"?>
-<w:settings xmlns:mc="http://schemas.openxmlformats.org/markup-compatibility/2006" xmlns:o="urn:schemas-microsoft-com:office:office" xmlns:r="http://schemas.openxmlformats.org/officeDocument/2006/relationships" xmlns:m="http://schemas.openxmlformats.org/officeDocument/2006/math" xmlns:v="urn:schemas-microsoft-com:vml" xmlns:w10="urn:schemas-microsoft-com:office:word" xmlns:w="http://schemas.openxmlformats.org/wordprocessingml/2006/main" xmlns:w14="http://schemas.microsoft.com/office/word/2010/wordml" xmlns:sl="http://schemas.openxmlformats.org/schemaLibrary/2006/main" mc:Ignorable="w14">
+<w:settings xmlns:o="urn:schemas-microsoft-com:office:office" xmlns:r="http://schemas.openxmlformats.org/officeDocument/2006/relationships" xmlns:m="http://schemas.openxmlformats.org/officeDocument/2006/math" xmlns:v="urn:schemas-microsoft-com:vml" xmlns:w10="urn:schemas-microsoft-com:office:word" xmlns:w="http://schemas.openxmlformats.org/wordprocessingml/2006/main" xmlns:sl="http://schemas.openxmlformats.org/schemaLibrary/2006/main">
   <w:view w:val="normal"/>
   <w:defaultTabStop w:val="708"/>
   <w:hyphenationZone w:val="425"/>
   <w:characterSpacingControl w:val="doNotCompress"/>
   <w:compat>
     <w:useFELayout/>
-    <w:compatSetting w:name="compatibilityMode" w:uri="http://schemas.microsoft.com/office/word" w:val="12"/>
   </w:compat>
   <w:rsids>
     <w:rsidRoot w:val="0017152E"/>
@@ -38017,6 +38025,7 @@
     <w:rsid w:val="001E2247"/>
     <w:rsid w:val="00336456"/>
     <w:rsid w:val="003909F8"/>
+    <w:rsid w:val="00480C9D"/>
     <w:rsid w:val="007B2A42"/>
     <w:rsid w:val="009B25CD"/>
     <w:rsid w:val="00ED0D29"/>
@@ -38026,7 +38035,7 @@
     <m:mathFont m:val="Cambria Math"/>
     <m:brkBin m:val="before"/>
     <m:brkBinSub m:val="--"/>
-    <m:smallFrac m:val="0"/>
+    <m:smallFrac m:val="off"/>
     <m:dispDef/>
     <m:lMargin m:val="0"/>
     <m:rMargin m:val="0"/>
@@ -38043,7 +38052,7 @@
 </file>
 
 <file path=word/glossary/styles.xml><?xml version="1.0" encoding="utf-8"?>
-<w:styles xmlns:mc="http://schemas.openxmlformats.org/markup-compatibility/2006" xmlns:r="http://schemas.openxmlformats.org/officeDocument/2006/relationships" xmlns:w="http://schemas.openxmlformats.org/wordprocessingml/2006/main" xmlns:w14="http://schemas.microsoft.com/office/word/2010/wordml" mc:Ignorable="w14">
+<w:styles xmlns:r="http://schemas.openxmlformats.org/officeDocument/2006/relationships" xmlns:w="http://schemas.openxmlformats.org/wordprocessingml/2006/main">
   <w:docDefaults>
     <w:rPrDefault>
       <w:rPr>
@@ -38214,6 +38223,7 @@
     <w:uiPriority w:val="99"/>
     <w:semiHidden/>
     <w:unhideWhenUsed/>
+    <w:qFormat/>
     <w:tblPr>
       <w:tblInd w:w="0" w:type="dxa"/>
       <w:tblCellMar>
@@ -38253,198 +38263,8 @@
 </w:styles>
 </file>
 
-<file path=word/glossary/stylesWithEffects.xml><?xml version="1.0" encoding="utf-8"?>
-<w:styles xmlns:wpc="http://schemas.microsoft.com/office/word/2010/wordprocessingCanvas" xmlns:mc="http://schemas.openxmlformats.org/markup-compatibility/2006" xmlns:o="urn:schemas-microsoft-com:office:office" xmlns:r="http://schemas.openxmlformats.org/officeDocument/2006/relationships" xmlns:m="http://schemas.openxmlformats.org/officeDocument/2006/math" xmlns:v="urn:schemas-microsoft-com:vml" xmlns:wp14="http://schemas.microsoft.com/office/word/2010/wordprocessingDrawing" xmlns:wp="http://schemas.openxmlformats.org/drawingml/2006/wordprocessingDrawing" xmlns:w10="urn:schemas-microsoft-com:office:word" xmlns:w="http://schemas.openxmlformats.org/wordprocessingml/2006/main" xmlns:w14="http://schemas.microsoft.com/office/word/2010/wordml" xmlns:wpg="http://schemas.microsoft.com/office/word/2010/wordprocessingGroup" xmlns:wpi="http://schemas.microsoft.com/office/word/2010/wordprocessingInk" xmlns:wne="http://schemas.microsoft.com/office/word/2006/wordml" xmlns:wps="http://schemas.microsoft.com/office/word/2010/wordprocessingShape" mc:Ignorable="w14 wp14">
-  <w:docDefaults>
-    <w:rPrDefault>
-      <w:rPr>
-        <w:rFonts w:asciiTheme="minorHAnsi" w:eastAsiaTheme="minorEastAsia" w:hAnsiTheme="minorHAnsi" w:cstheme="minorBidi"/>
-        <w:sz w:val="22"/>
-        <w:szCs w:val="22"/>
-        <w:lang w:val="fr-FR" w:eastAsia="fr-FR" w:bidi="ar-SA"/>
-      </w:rPr>
-    </w:rPrDefault>
-    <w:pPrDefault>
-      <w:pPr>
-        <w:spacing w:after="200" w:line="276" w:lineRule="auto"/>
-      </w:pPr>
-    </w:pPrDefault>
-  </w:docDefaults>
-  <w:latentStyles w:defLockedState="0" w:defUIPriority="99" w:defSemiHidden="1" w:defUnhideWhenUsed="1" w:defQFormat="0" w:count="267">
-    <w:lsdException w:name="Normal" w:semiHidden="0" w:uiPriority="0" w:unhideWhenUsed="0" w:qFormat="1"/>
-    <w:lsdException w:name="heading 1" w:semiHidden="0" w:uiPriority="9" w:unhideWhenUsed="0" w:qFormat="1"/>
-    <w:lsdException w:name="heading 2" w:uiPriority="9" w:qFormat="1"/>
-    <w:lsdException w:name="heading 3" w:uiPriority="9" w:qFormat="1"/>
-    <w:lsdException w:name="heading 4" w:uiPriority="9" w:qFormat="1"/>
-    <w:lsdException w:name="heading 5" w:uiPriority="9" w:qFormat="1"/>
-    <w:lsdException w:name="heading 6" w:uiPriority="9" w:qFormat="1"/>
-    <w:lsdException w:name="heading 7" w:uiPriority="9" w:qFormat="1"/>
-    <w:lsdException w:name="heading 8" w:uiPriority="9" w:qFormat="1"/>
-    <w:lsdException w:name="heading 9" w:uiPriority="9" w:qFormat="1"/>
-    <w:lsdException w:name="toc 1" w:uiPriority="39"/>
-    <w:lsdException w:name="toc 2" w:uiPriority="39"/>
-    <w:lsdException w:name="toc 3" w:uiPriority="39"/>
-    <w:lsdException w:name="toc 4" w:uiPriority="39"/>
-    <w:lsdException w:name="toc 5" w:uiPriority="39"/>
-    <w:lsdException w:name="toc 6" w:uiPriority="39"/>
-    <w:lsdException w:name="toc 7" w:uiPriority="39"/>
-    <w:lsdException w:name="toc 8" w:uiPriority="39"/>
-    <w:lsdException w:name="toc 9" w:uiPriority="39"/>
-    <w:lsdException w:name="caption" w:uiPriority="35" w:qFormat="1"/>
-    <w:lsdException w:name="Title" w:semiHidden="0" w:uiPriority="10" w:unhideWhenUsed="0" w:qFormat="1"/>
-    <w:lsdException w:name="Default Paragraph Font" w:uiPriority="1"/>
-    <w:lsdException w:name="Subtitle" w:semiHidden="0" w:uiPriority="11" w:unhideWhenUsed="0" w:qFormat="1"/>
-    <w:lsdException w:name="Strong" w:semiHidden="0" w:uiPriority="22" w:unhideWhenUsed="0" w:qFormat="1"/>
-    <w:lsdException w:name="Emphasis" w:semiHidden="0" w:uiPriority="20" w:unhideWhenUsed="0" w:qFormat="1"/>
-    <w:lsdException w:name="Table Grid" w:semiHidden="0" w:uiPriority="59" w:unhideWhenUsed="0"/>
-    <w:lsdException w:name="Placeholder Text" w:unhideWhenUsed="0"/>
-    <w:lsdException w:name="No Spacing" w:semiHidden="0" w:uiPriority="1" w:unhideWhenUsed="0" w:qFormat="1"/>
-    <w:lsdException w:name="Light Shading" w:semiHidden="0" w:uiPriority="60" w:unhideWhenUsed="0"/>
-    <w:lsdException w:name="Light List" w:semiHidden="0" w:uiPriority="61" w:unhideWhenUsed="0"/>
-    <w:lsdException w:name="Light Grid" w:semiHidden="0" w:uiPriority="62" w:unhideWhenUsed="0"/>
-    <w:lsdException w:name="Medium Shading 1" w:semiHidden="0" w:uiPriority="63" w:unhideWhenUsed="0"/>
-    <w:lsdException w:name="Medium Shading 2" w:semiHidden="0" w:uiPriority="64" w:unhideWhenUsed="0"/>
-    <w:lsdException w:name="Medium List 1" w:semiHidden="0" w:uiPriority="65" w:unhideWhenUsed="0"/>
-    <w:lsdException w:name="Medium List 2" w:semiHidden="0" w:uiPriority="66" w:unhideWhenUsed="0"/>
-    <w:lsdException w:name="Medium Grid 1" w:semiHidden="0" w:uiPriority="67" w:unhideWhenUsed="0"/>
-    <w:lsdException w:name="Medium Grid 2" w:semiHidden="0" w:uiPriority="68" w:unhideWhenUsed="0"/>
-    <w:lsdException w:name="Medium Grid 3" w:semiHidden="0" w:uiPriority="69" w:unhideWhenUsed="0"/>
-    <w:lsdException w:name="Dark List" w:semiHidden="0" w:uiPriority="70" w:unhideWhenUsed="0"/>
-    <w:lsdException w:name="Colorful Shading" w:semiHidden="0" w:uiPriority="71" w:unhideWhenUsed="0"/>
-    <w:lsdException w:name="Colorful List" w:semiHidden="0" w:uiPriority="72" w:unhideWhenUsed="0"/>
-    <w:lsdException w:name="Colorful Grid" w:semiHidden="0" w:uiPriority="73" w:unhideWhenUsed="0"/>
-    <w:lsdException w:name="Light Shading Accent 1" w:semiHidden="0" w:uiPriority="60" w:unhideWhenUsed="0"/>
-    <w:lsdException w:name="Light List Accent 1" w:semiHidden="0" w:uiPriority="61" w:unhideWhenUsed="0"/>
-    <w:lsdException w:name="Light Grid Accent 1" w:semiHidden="0" w:uiPriority="62" w:unhideWhenUsed="0"/>
-    <w:lsdException w:name="Medium Shading 1 Accent 1" w:semiHidden="0" w:uiPriority="63" w:unhideWhenUsed="0"/>
-    <w:lsdException w:name="Medium Shading 2 Accent 1" w:semiHidden="0" w:uiPriority="64" w:unhideWhenUsed="0"/>
-    <w:lsdException w:name="Medium List 1 Accent 1" w:semiHidden="0" w:uiPriority="65" w:unhideWhenUsed="0"/>
-    <w:lsdException w:name="Revision" w:unhideWhenUsed="0"/>
-    <w:lsdException w:name="List Paragraph" w:semiHidden="0" w:uiPriority="34" w:unhideWhenUsed="0" w:qFormat="1"/>
-    <w:lsdException w:name="Quote" w:semiHidden="0" w:uiPriority="29" w:unhideWhenUsed="0" w:qFormat="1"/>
-    <w:lsdException w:name="Intense Quote" w:semiHidden="0" w:uiPriority="30" w:unhideWhenUsed="0" w:qFormat="1"/>
-    <w:lsdException w:name="Medium List 2 Accent 1" w:semiHidden="0" w:uiPriority="66" w:unhideWhenUsed="0"/>
-    <w:lsdException w:name="Medium Grid 1 Accent 1" w:semiHidden="0" w:uiPriority="67" w:unhideWhenUsed="0"/>
-    <w:lsdException w:name="Medium Grid 2 Accent 1" w:semiHidden="0" w:uiPriority="68" w:unhideWhenUsed="0"/>
-    <w:lsdException w:name="Medium Grid 3 Accent 1" w:semiHidden="0" w:uiPriority="69" w:unhideWhenUsed="0"/>
-    <w:lsdException w:name="Dark List Accent 1" w:semiHidden="0" w:uiPriority="70" w:unhideWhenUsed="0"/>
-    <w:lsdException w:name="Colorful Shading Accent 1" w:semiHidden="0" w:uiPriority="71" w:unhideWhenUsed="0"/>
-    <w:lsdException w:name="Colorful List Accent 1" w:semiHidden="0" w:uiPriority="72" w:unhideWhenUsed="0"/>
-    <w:lsdException w:name="Colorful Grid Accent 1" w:semiHidden="0" w:uiPriority="73" w:unhideWhenUsed="0"/>
-    <w:lsdException w:name="Light Shading Accent 2" w:semiHidden="0" w:uiPriority="60" w:unhideWhenUsed="0"/>
-    <w:lsdException w:name="Light List Accent 2" w:semiHidden="0" w:uiPriority="61" w:unhideWhenUsed="0"/>
-    <w:lsdException w:name="Light Grid Accent 2" w:semiHidden="0" w:uiPriority="62" w:unhideWhenUsed="0"/>
-    <w:lsdException w:name="Medium Shading 1 Accent 2" w:semiHidden="0" w:uiPriority="63" w:unhideWhenUsed="0"/>
-    <w:lsdException w:name="Medium Shading 2 Accent 2" w:semiHidden="0" w:uiPriority="64" w:unhideWhenUsed="0"/>
-    <w:lsdException w:name="Medium List 1 Accent 2" w:semiHidden="0" w:uiPriority="65" w:unhideWhenUsed="0"/>
-    <w:lsdException w:name="Medium List 2 Accent 2" w:semiHidden="0" w:uiPriority="66" w:unhideWhenUsed="0"/>
-    <w:lsdException w:name="Medium Grid 1 Accent 2" w:semiHidden="0" w:uiPriority="67" w:unhideWhenUsed="0"/>
-    <w:lsdException w:name="Medium Grid 2 Accent 2" w:semiHidden="0" w:uiPriority="68" w:unhideWhenUsed="0"/>
-    <w:lsdException w:name="Medium Grid 3 Accent 2" w:semiHidden="0" w:uiPriority="69" w:unhideWhenUsed="0"/>
-    <w:lsdException w:name="Dark List Accent 2" w:semiHidden="0" w:uiPriority="70" w:unhideWhenUsed="0"/>
-    <w:lsdException w:name="Colorful Shading Accent 2" w:semiHidden="0" w:uiPriority="71" w:unhideWhenUsed="0"/>
-    <w:lsdException w:name="Colorful List Accent 2" w:semiHidden="0" w:uiPriority="72" w:unhideWhenUsed="0"/>
-    <w:lsdException w:name="Colorful Grid Accent 2" w:semiHidden="0" w:uiPriority="73" w:unhideWhenUsed="0"/>
-    <w:lsdException w:name="Light Shading Accent 3" w:semiHidden="0" w:uiPriority="60" w:unhideWhenUsed="0"/>
-    <w:lsdException w:name="Light List Accent 3" w:semiHidden="0" w:uiPriority="61" w:unhideWhenUsed="0"/>
-    <w:lsdException w:name="Light Grid Accent 3" w:semiHidden="0" w:uiPriority="62" w:unhideWhenUsed="0"/>
-    <w:lsdException w:name="Medium Shading 1 Accent 3" w:semiHidden="0" w:uiPriority="63" w:unhideWhenUsed="0"/>
-    <w:lsdException w:name="Medium Shading 2 Accent 3" w:semiHidden="0" w:uiPriority="64" w:unhideWhenUsed="0"/>
-    <w:lsdException w:name="Medium List 1 Accent 3" w:semiHidden="0" w:uiPriority="65" w:unhideWhenUsed="0"/>
-    <w:lsdException w:name="Medium List 2 Accent 3" w:semiHidden="0" w:uiPriority="66" w:unhideWhenUsed="0"/>
-    <w:lsdException w:name="Medium Grid 1 Accent 3" w:semiHidden="0" w:uiPriority="67" w:unhideWhenUsed="0"/>
-    <w:lsdException w:name="Medium Grid 2 Accent 3" w:semiHidden="0" w:uiPriority="68" w:unhideWhenUsed="0"/>
-    <w:lsdException w:name="Medium Grid 3 Accent 3" w:semiHidden="0" w:uiPriority="69" w:unhideWhenUsed="0"/>
-    <w:lsdException w:name="Dark List Accent 3" w:semiHidden="0" w:uiPriority="70" w:unhideWhenUsed="0"/>
-    <w:lsdException w:name="Colorful Shading Accent 3" w:semiHidden="0" w:uiPriority="71" w:unhideWhenUsed="0"/>
-    <w:lsdException w:name="Colorful List Accent 3" w:semiHidden="0" w:uiPriority="72" w:unhideWhenUsed="0"/>
-    <w:lsdException w:name="Colorful Grid Accent 3" w:semiHidden="0" w:uiPriority="73" w:unhideWhenUsed="0"/>
-    <w:lsdException w:name="Light Shading Accent 4" w:semiHidden="0" w:uiPriority="60" w:unhideWhenUsed="0"/>
-    <w:lsdException w:name="Light List Accent 4" w:semiHidden="0" w:uiPriority="61" w:unhideWhenUsed="0"/>
-    <w:lsdException w:name="Light Grid Accent 4" w:semiHidden="0" w:uiPriority="62" w:unhideWhenUsed="0"/>
-    <w:lsdException w:name="Medium Shading 1 Accent 4" w:semiHidden="0" w:uiPriority="63" w:unhideWhenUsed="0"/>
-    <w:lsdException w:name="Medium Shading 2 Accent 4" w:semiHidden="0" w:uiPriority="64" w:unhideWhenUsed="0"/>
-    <w:lsdException w:name="Medium List 1 Accent 4" w:semiHidden="0" w:uiPriority="65" w:unhideWhenUsed="0"/>
-    <w:lsdException w:name="Medium List 2 Accent 4" w:semiHidden="0" w:uiPriority="66" w:unhideWhenUsed="0"/>
-    <w:lsdException w:name="Medium Grid 1 Accent 4" w:semiHidden="0" w:uiPriority="67" w:unhideWhenUsed="0"/>
-    <w:lsdException w:name="Medium Grid 2 Accent 4" w:semiHidden="0" w:uiPriority="68" w:unhideWhenUsed="0"/>
-    <w:lsdException w:name="Medium Grid 3 Accent 4" w:semiHidden="0" w:uiPriority="69" w:unhideWhenUsed="0"/>
-    <w:lsdException w:name="Dark List Accent 4" w:semiHidden="0" w:uiPriority="70" w:unhideWhenUsed="0"/>
-    <w:lsdException w:name="Colorful Shading Accent 4" w:semiHidden="0" w:uiPriority="71" w:unhideWhenUsed="0"/>
-    <w:lsdException w:name="Colorful List Accent 4" w:semiHidden="0" w:uiPriority="72" w:unhideWhenUsed="0"/>
-    <w:lsdException w:name="Colorful Grid Accent 4" w:semiHidden="0" w:uiPriority="73" w:unhideWhenUsed="0"/>
-    <w:lsdException w:name="Light Shading Accent 5" w:semiHidden="0" w:uiPriority="60" w:unhideWhenUsed="0"/>
-    <w:lsdException w:name="Light List Accent 5" w:semiHidden="0" w:uiPriority="61" w:unhideWhenUsed="0"/>
-    <w:lsdException w:name="Light Grid Accent 5" w:semiHidden="0" w:uiPriority="62" w:unhideWhenUsed="0"/>
-    <w:lsdException w:name="Medium Shading 1 Accent 5" w:semiHidden="0" w:uiPriority="63" w:unhideWhenUsed="0"/>
-    <w:lsdException w:name="Medium Shading 2 Accent 5" w:semiHidden="0" w:uiPriority="64" w:unhideWhenUsed="0"/>
-    <w:lsdException w:name="Medium List 1 Accent 5" w:semiHidden="0" w:uiPriority="65" w:unhideWhenUsed="0"/>
-    <w:lsdException w:name="Medium List 2 Accent 5" w:semiHidden="0" w:uiPriority="66" w:unhideWhenUsed="0"/>
-    <w:lsdException w:name="Medium Grid 1 Accent 5" w:semiHidden="0" w:uiPriority="67" w:unhideWhenUsed="0"/>
-    <w:lsdException w:name="Medium Grid 2 Accent 5" w:semiHidden="0" w:uiPriority="68" w:unhideWhenUsed="0"/>
-    <w:lsdException w:name="Medium Grid 3 Accent 5" w:semiHidden="0" w:uiPriority="69" w:unhideWhenUsed="0"/>
-    <w:lsdException w:name="Dark List Accent 5" w:semiHidden="0" w:uiPriority="70" w:unhideWhenUsed="0"/>
-    <w:lsdException w:name="Colorful Shading Accent 5" w:semiHidden="0" w:uiPriority="71" w:unhideWhenUsed="0"/>
-    <w:lsdException w:name="Colorful List Accent 5" w:semiHidden="0" w:uiPriority="72" w:unhideWhenUsed="0"/>
-    <w:lsdException w:name="Colorful Grid Accent 5" w:semiHidden="0" w:uiPriority="73" w:unhideWhenUsed="0"/>
-    <w:lsdException w:name="Light Shading Accent 6" w:semiHidden="0" w:uiPriority="60" w:unhideWhenUsed="0"/>
-    <w:lsdException w:name="Light List Accent 6" w:semiHidden="0" w:uiPriority="61" w:unhideWhenUsed="0"/>
-    <w:lsdException w:name="Light Grid Accent 6" w:semiHidden="0" w:uiPriority="62" w:unhideWhenUsed="0"/>
-    <w:lsdException w:name="Medium Shading 1 Accent 6" w:semiHidden="0" w:uiPriority="63" w:unhideWhenUsed="0"/>
-    <w:lsdException w:name="Medium Shading 2 Accent 6" w:semiHidden="0" w:uiPriority="64" w:unhideWhenUsed="0"/>
-    <w:lsdException w:name="Medium List 1 Accent 6" w:semiHidden="0" w:uiPriority="65" w:unhideWhenUsed="0"/>
-    <w:lsdException w:name="Medium List 2 Accent 6" w:semiHidden="0" w:uiPriority="66" w:unhideWhenUsed="0"/>
-    <w:lsdException w:name="Medium Grid 1 Accent 6" w:semiHidden="0" w:uiPriority="67" w:unhideWhenUsed="0"/>
-    <w:lsdException w:name="Medium Grid 2 Accent 6" w:semiHidden="0" w:uiPriority="68" w:unhideWhenUsed="0"/>
-    <w:lsdException w:name="Medium Grid 3 Accent 6" w:semiHidden="0" w:uiPriority="69" w:unhideWhenUsed="0"/>
-    <w:lsdException w:name="Dark List Accent 6" w:semiHidden="0" w:uiPriority="70" w:unhideWhenUsed="0"/>
-    <w:lsdException w:name="Colorful Shading Accent 6" w:semiHidden="0" w:uiPriority="71" w:unhideWhenUsed="0"/>
-    <w:lsdException w:name="Colorful List Accent 6" w:semiHidden="0" w:uiPriority="72" w:unhideWhenUsed="0"/>
-    <w:lsdException w:name="Colorful Grid Accent 6" w:semiHidden="0" w:uiPriority="73" w:unhideWhenUsed="0"/>
-    <w:lsdException w:name="Subtle Emphasis" w:semiHidden="0" w:uiPriority="19" w:unhideWhenUsed="0" w:qFormat="1"/>
-    <w:lsdException w:name="Intense Emphasis" w:semiHidden="0" w:uiPriority="21" w:unhideWhenUsed="0" w:qFormat="1"/>
-    <w:lsdException w:name="Subtle Reference" w:semiHidden="0" w:uiPriority="31" w:unhideWhenUsed="0" w:qFormat="1"/>
-    <w:lsdException w:name="Intense Reference" w:semiHidden="0" w:uiPriority="32" w:unhideWhenUsed="0" w:qFormat="1"/>
-    <w:lsdException w:name="Book Title" w:semiHidden="0" w:uiPriority="33" w:unhideWhenUsed="0" w:qFormat="1"/>
-    <w:lsdException w:name="Bibliography" w:uiPriority="37"/>
-    <w:lsdException w:name="TOC Heading" w:uiPriority="39" w:qFormat="1"/>
-  </w:latentStyles>
-  <w:style w:type="paragraph" w:default="1" w:styleId="Normal">
-    <w:name w:val="Normal"/>
-    <w:qFormat/>
-  </w:style>
-  <w:style w:type="character" w:default="1" w:styleId="Policepardfaut">
-    <w:name w:val="Default Paragraph Font"/>
-    <w:uiPriority w:val="1"/>
-    <w:semiHidden/>
-    <w:unhideWhenUsed/>
-  </w:style>
-  <w:style w:type="table" w:default="1" w:styleId="TableauNormal">
-    <w:name w:val="Normal Table"/>
-    <w:uiPriority w:val="99"/>
-    <w:semiHidden/>
-    <w:unhideWhenUsed/>
-    <w:tblPr>
-      <w:tblInd w:w="0" w:type="dxa"/>
-      <w:tblCellMar>
-        <w:top w:w="0" w:type="dxa"/>
-        <w:left w:w="108" w:type="dxa"/>
-        <w:bottom w:w="0" w:type="dxa"/>
-        <w:right w:w="108" w:type="dxa"/>
-      </w:tblCellMar>
-    </w:tblPr>
-  </w:style>
-  <w:style w:type="numbering" w:default="1" w:styleId="Aucuneliste">
-    <w:name w:val="No List"/>
-    <w:uiPriority w:val="99"/>
-    <w:semiHidden/>
-    <w:unhideWhenUsed/>
-  </w:style>
-</w:styles>
-</file>
-
 <file path=word/glossary/webSettings.xml><?xml version="1.0" encoding="utf-8"?>
-<w:webSettings xmlns:mc="http://schemas.openxmlformats.org/markup-compatibility/2006" xmlns:r="http://schemas.openxmlformats.org/officeDocument/2006/relationships" xmlns:w="http://schemas.openxmlformats.org/wordprocessingml/2006/main" xmlns:w14="http://schemas.microsoft.com/office/word/2010/wordml" mc:Ignorable="w14">
+<w:webSettings xmlns:r="http://schemas.openxmlformats.org/officeDocument/2006/relationships" xmlns:w="http://schemas.openxmlformats.org/wordprocessingml/2006/main">
   <w:optimizeForBrowser/>
 </w:webSettings>
 </file>
@@ -38727,7 +38547,7 @@
 </file>
 
 <file path=customXml/itemProps1.xml><?xml version="1.0" encoding="utf-8"?>
-<ds:datastoreItem xmlns:ds="http://schemas.openxmlformats.org/officeDocument/2006/customXml" ds:itemID="{41C654D3-92A6-4B99-A598-9C3D383885D0}">
+<ds:datastoreItem xmlns:ds="http://schemas.openxmlformats.org/officeDocument/2006/customXml" ds:itemID="{576F7586-B022-40FB-BA37-78604CBA9D59}">
   <ds:schemaRefs>
     <ds:schemaRef ds:uri="http://schemas.openxmlformats.org/officeDocument/2006/bibliography"/>
   </ds:schemaRefs>

</xml_diff>